<commit_message>
Pull updated test doc from angel
</commit_message>
<xml_diff>
--- a/docs/Team3_TestDoc.docx
+++ b/docs/Team3_TestDoc.docx
@@ -569,384 +569,1678 @@
       </w:r>
     </w:p>
     <w:p/>
+    <w:p>
+      <w:pPr>
+        <w:rPr>
+          <w:b/>
+        </w:rPr>
+      </w:pPr>
+      <w:r>
+        <w:rPr>
+          <w:b/>
+        </w:rPr>
+        <w:t>TEST CASES</w:t>
+      </w:r>
+    </w:p>
     <w:tbl>
       <w:tblPr>
         <w:tblStyle w:val="TableGrid"/>
         <w:tblW w:w="0" w:type="auto"/>
+        <w:tblInd w:w="18" w:type="dxa"/>
         <w:tblLook w:val="04A0"/>
       </w:tblPr>
       <w:tblGrid>
-        <w:gridCol w:w="2358"/>
-        <w:gridCol w:w="7218"/>
+        <w:gridCol w:w="456"/>
+        <w:gridCol w:w="2787"/>
+        <w:gridCol w:w="3418"/>
+        <w:gridCol w:w="2249"/>
+        <w:gridCol w:w="648"/>
       </w:tblGrid>
       <w:tr>
-        <w:tc>
-          <w:tcPr>
-            <w:tcW w:w="2358" w:type="dxa"/>
-            <w:tcBorders>
-              <w:top w:val="single" w:sz="4" w:space="0" w:color="auto"/>
-              <w:left w:val="single" w:sz="4" w:space="0" w:color="auto"/>
-              <w:bottom w:val="single" w:sz="4" w:space="0" w:color="auto"/>
-              <w:right w:val="single" w:sz="4" w:space="0" w:color="auto"/>
-            </w:tcBorders>
-            <w:hideMark/>
-          </w:tcPr>
-          <w:p>
-            <w:pPr>
-              <w:pStyle w:val="NoSpacing"/>
-              <w:rPr>
-                <w:b/>
-              </w:rPr>
-            </w:pPr>
-            <w:r>
-              <w:rPr>
-                <w:b/>
-              </w:rPr>
-              <w:t>Test Case</w:t>
-            </w:r>
-          </w:p>
-        </w:tc>
-        <w:tc>
-          <w:tcPr>
-            <w:tcW w:w="7218" w:type="dxa"/>
-            <w:tcBorders>
-              <w:top w:val="single" w:sz="4" w:space="0" w:color="auto"/>
-              <w:left w:val="single" w:sz="4" w:space="0" w:color="auto"/>
-              <w:bottom w:val="single" w:sz="4" w:space="0" w:color="auto"/>
-              <w:right w:val="single" w:sz="4" w:space="0" w:color="auto"/>
-            </w:tcBorders>
-            <w:hideMark/>
-          </w:tcPr>
-          <w:p>
-            <w:pPr>
-              <w:pStyle w:val="NoSpacing"/>
-              <w:rPr>
-                <w:b/>
-              </w:rPr>
-            </w:pPr>
-            <w:r>
-              <w:rPr>
-                <w:b/>
-              </w:rPr>
-              <w:t>Test Result</w:t>
-            </w:r>
-          </w:p>
-        </w:tc>
-      </w:tr>
-      <w:tr>
-        <w:tc>
-          <w:tcPr>
-            <w:tcW w:w="2358" w:type="dxa"/>
-            <w:tcBorders>
-              <w:top w:val="single" w:sz="4" w:space="0" w:color="auto"/>
-              <w:left w:val="single" w:sz="4" w:space="0" w:color="auto"/>
-              <w:bottom w:val="single" w:sz="4" w:space="0" w:color="auto"/>
-              <w:right w:val="single" w:sz="4" w:space="0" w:color="auto"/>
-            </w:tcBorders>
-          </w:tcPr>
-          <w:p>
-            <w:pPr>
-              <w:pStyle w:val="NoSpacing"/>
-            </w:pPr>
-            <w:r>
-              <w:t>Login</w:t>
-            </w:r>
-          </w:p>
-        </w:tc>
-        <w:tc>
-          <w:tcPr>
-            <w:tcW w:w="7218" w:type="dxa"/>
-            <w:tcBorders>
-              <w:top w:val="single" w:sz="4" w:space="0" w:color="auto"/>
-              <w:left w:val="single" w:sz="4" w:space="0" w:color="auto"/>
-              <w:bottom w:val="single" w:sz="4" w:space="0" w:color="auto"/>
-              <w:right w:val="single" w:sz="4" w:space="0" w:color="auto"/>
-            </w:tcBorders>
-          </w:tcPr>
-          <w:p>
-            <w:pPr>
-              <w:pStyle w:val="NoSpacing"/>
-            </w:pPr>
-            <w:r>
-              <w:t>Student logged into LMS home page</w:t>
-            </w:r>
-          </w:p>
-        </w:tc>
-      </w:tr>
-      <w:tr>
-        <w:tc>
-          <w:tcPr>
-            <w:tcW w:w="2358" w:type="dxa"/>
-            <w:tcBorders>
-              <w:top w:val="single" w:sz="4" w:space="0" w:color="auto"/>
-              <w:left w:val="single" w:sz="4" w:space="0" w:color="auto"/>
-              <w:bottom w:val="single" w:sz="4" w:space="0" w:color="auto"/>
-              <w:right w:val="single" w:sz="4" w:space="0" w:color="auto"/>
-            </w:tcBorders>
-          </w:tcPr>
-          <w:p>
-            <w:pPr>
-              <w:pStyle w:val="NoSpacing"/>
-            </w:pPr>
-            <w:r>
+        <w:trPr>
+          <w:trHeight w:val="273"/>
+        </w:trPr>
+        <w:tc>
+          <w:tcPr>
+            <w:tcW w:w="9558" w:type="dxa"/>
+            <w:gridSpan w:val="5"/>
+          </w:tcPr>
+          <w:p>
+            <w:r>
+              <w:rPr>
+                <w:b/>
+              </w:rPr>
+              <w:t>Test Case 1</w:t>
+            </w:r>
+            <w:r>
+              <w:rPr>
+                <w:b/>
+              </w:rPr>
+              <w:t>:</w:t>
+            </w:r>
+            <w:r>
+              <w:t xml:space="preserve"> </w:t>
+            </w:r>
+            <w:r>
+              <w:rPr>
+                <w:b/>
+              </w:rPr>
+              <w:t>Student Login</w:t>
+            </w:r>
+          </w:p>
+        </w:tc>
+      </w:tr>
+      <w:tr>
+        <w:trPr>
+          <w:trHeight w:val="259"/>
+        </w:trPr>
+        <w:tc>
+          <w:tcPr>
+            <w:tcW w:w="456" w:type="dxa"/>
+          </w:tcPr>
+          <w:p>
+            <w:r>
+              <w:t>#</w:t>
+            </w:r>
+          </w:p>
+        </w:tc>
+        <w:tc>
+          <w:tcPr>
+            <w:tcW w:w="2787" w:type="dxa"/>
+          </w:tcPr>
+          <w:p>
+            <w:pPr>
+              <w:rPr>
+                <w:b/>
+              </w:rPr>
+            </w:pPr>
+            <w:r>
+              <w:rPr>
+                <w:b/>
+              </w:rPr>
+              <w:t>Steps</w:t>
+            </w:r>
+            <w:r>
+              <w:rPr>
+                <w:b/>
+              </w:rPr>
+              <w:t xml:space="preserve"> </w:t>
+            </w:r>
+          </w:p>
+        </w:tc>
+        <w:tc>
+          <w:tcPr>
+            <w:tcW w:w="3418" w:type="dxa"/>
+          </w:tcPr>
+          <w:p>
+            <w:pPr>
+              <w:rPr>
+                <w:b/>
+              </w:rPr>
+            </w:pPr>
+            <w:r>
+              <w:rPr>
+                <w:b/>
+              </w:rPr>
+              <w:t>Expected Result</w:t>
+            </w:r>
+          </w:p>
+        </w:tc>
+        <w:tc>
+          <w:tcPr>
+            <w:tcW w:w="2249" w:type="dxa"/>
+          </w:tcPr>
+          <w:p>
+            <w:pPr>
+              <w:rPr>
+                <w:b/>
+              </w:rPr>
+            </w:pPr>
+            <w:r>
+              <w:rPr>
+                <w:b/>
+              </w:rPr>
+              <w:t>Actual Result</w:t>
+            </w:r>
+          </w:p>
+        </w:tc>
+        <w:tc>
+          <w:tcPr>
+            <w:tcW w:w="648" w:type="dxa"/>
+          </w:tcPr>
+          <w:p>
+            <w:pPr>
+              <w:rPr>
+                <w:b/>
+              </w:rPr>
+            </w:pPr>
+            <w:r>
+              <w:rPr>
+                <w:b/>
+              </w:rPr>
+              <w:t>P/F</w:t>
+            </w:r>
+          </w:p>
+        </w:tc>
+      </w:tr>
+      <w:tr>
+        <w:trPr>
+          <w:trHeight w:val="545"/>
+        </w:trPr>
+        <w:tc>
+          <w:tcPr>
+            <w:tcW w:w="456" w:type="dxa"/>
+          </w:tcPr>
+          <w:p>
+            <w:r>
+              <w:t>1</w:t>
+            </w:r>
+          </w:p>
+        </w:tc>
+        <w:tc>
+          <w:tcPr>
+            <w:tcW w:w="2787" w:type="dxa"/>
+          </w:tcPr>
+          <w:p>
+            <w:r>
+              <w:t>Enter valid username</w:t>
+            </w:r>
+            <w:r>
+              <w:t xml:space="preserve"> </w:t>
+            </w:r>
+            <w:r>
+              <w:t>/</w:t>
+            </w:r>
+            <w:r>
+              <w:t xml:space="preserve"> </w:t>
+            </w:r>
+            <w:r>
+              <w:t>password combination</w:t>
+            </w:r>
+          </w:p>
+        </w:tc>
+        <w:tc>
+          <w:tcPr>
+            <w:tcW w:w="3418" w:type="dxa"/>
+          </w:tcPr>
+          <w:p>
+            <w:r>
+              <w:t>User logged into LMS. LMS home page displayed</w:t>
+            </w:r>
+          </w:p>
+        </w:tc>
+        <w:tc>
+          <w:tcPr>
+            <w:tcW w:w="2249" w:type="dxa"/>
+          </w:tcPr>
+          <w:p/>
+        </w:tc>
+        <w:tc>
+          <w:tcPr>
+            <w:tcW w:w="648" w:type="dxa"/>
+          </w:tcPr>
+          <w:p/>
+        </w:tc>
+      </w:tr>
+      <w:tr>
+        <w:trPr>
+          <w:trHeight w:val="805"/>
+        </w:trPr>
+        <w:tc>
+          <w:tcPr>
+            <w:tcW w:w="456" w:type="dxa"/>
+          </w:tcPr>
+          <w:p>
+            <w:r>
+              <w:lastRenderedPageBreak/>
+              <w:t>2</w:t>
+            </w:r>
+          </w:p>
+        </w:tc>
+        <w:tc>
+          <w:tcPr>
+            <w:tcW w:w="2787" w:type="dxa"/>
+          </w:tcPr>
+          <w:p>
+            <w:r>
+              <w:t>Enter valid username and invalid password</w:t>
+            </w:r>
+          </w:p>
+        </w:tc>
+        <w:tc>
+          <w:tcPr>
+            <w:tcW w:w="3418" w:type="dxa"/>
+          </w:tcPr>
+          <w:p>
+            <w:r>
+              <w:t>System displays “Incorrect Username or Password” message</w:t>
+            </w:r>
+          </w:p>
+        </w:tc>
+        <w:tc>
+          <w:tcPr>
+            <w:tcW w:w="2249" w:type="dxa"/>
+          </w:tcPr>
+          <w:p/>
+        </w:tc>
+        <w:tc>
+          <w:tcPr>
+            <w:tcW w:w="648" w:type="dxa"/>
+          </w:tcPr>
+          <w:p/>
+        </w:tc>
+      </w:tr>
+      <w:tr>
+        <w:trPr>
+          <w:trHeight w:val="805"/>
+        </w:trPr>
+        <w:tc>
+          <w:tcPr>
+            <w:tcW w:w="456" w:type="dxa"/>
+          </w:tcPr>
+          <w:p>
+            <w:r>
+              <w:t>3</w:t>
+            </w:r>
+          </w:p>
+        </w:tc>
+        <w:tc>
+          <w:tcPr>
+            <w:tcW w:w="2787" w:type="dxa"/>
+          </w:tcPr>
+          <w:p>
+            <w:r>
+              <w:t>Enter invalid username and invalid password</w:t>
+            </w:r>
+          </w:p>
+        </w:tc>
+        <w:tc>
+          <w:tcPr>
+            <w:tcW w:w="3418" w:type="dxa"/>
+          </w:tcPr>
+          <w:p>
+            <w:r>
+              <w:t>System displays “Incorrect Username or Password” message</w:t>
+            </w:r>
+          </w:p>
+        </w:tc>
+        <w:tc>
+          <w:tcPr>
+            <w:tcW w:w="2249" w:type="dxa"/>
+          </w:tcPr>
+          <w:p/>
+        </w:tc>
+        <w:tc>
+          <w:tcPr>
+            <w:tcW w:w="648" w:type="dxa"/>
+          </w:tcPr>
+          <w:p/>
+        </w:tc>
+      </w:tr>
+      <w:tr>
+        <w:trPr>
+          <w:trHeight w:val="805"/>
+        </w:trPr>
+        <w:tc>
+          <w:tcPr>
+            <w:tcW w:w="456" w:type="dxa"/>
+          </w:tcPr>
+          <w:p>
+            <w:r>
+              <w:t>4</w:t>
+            </w:r>
+          </w:p>
+        </w:tc>
+        <w:tc>
+          <w:tcPr>
+            <w:tcW w:w="2787" w:type="dxa"/>
+          </w:tcPr>
+          <w:p>
+            <w:pPr>
+              <w:pStyle w:val="HTMLPreformatted"/>
+              <w:rPr>
+                <w:rFonts w:ascii="Times New Roman" w:eastAsia="SimSun" w:hAnsi="Times New Roman" w:cs="Mangal"/>
+                <w:kern w:val="2"/>
+                <w:sz w:val="24"/>
+                <w:szCs w:val="24"/>
+                <w:lang w:eastAsia="zh-CN" w:bidi="hi-IN"/>
+              </w:rPr>
+            </w:pPr>
+            <w:r>
+              <w:rPr>
+                <w:rFonts w:ascii="Times New Roman" w:eastAsia="SimSun" w:hAnsi="Times New Roman" w:cs="Mangal"/>
+                <w:kern w:val="2"/>
+                <w:sz w:val="24"/>
+                <w:szCs w:val="24"/>
+                <w:lang w:eastAsia="zh-CN" w:bidi="hi-IN"/>
+              </w:rPr>
+              <w:t>Enter valid username and enter ' or '1'='1' -- '  for the password</w:t>
+            </w:r>
+          </w:p>
+          <w:p/>
+        </w:tc>
+        <w:tc>
+          <w:tcPr>
+            <w:tcW w:w="3418" w:type="dxa"/>
+          </w:tcPr>
+          <w:p>
+            <w:r>
+              <w:t>System displays error “…”</w:t>
+            </w:r>
+          </w:p>
+        </w:tc>
+        <w:tc>
+          <w:tcPr>
+            <w:tcW w:w="2249" w:type="dxa"/>
+          </w:tcPr>
+          <w:p/>
+        </w:tc>
+        <w:tc>
+          <w:tcPr>
+            <w:tcW w:w="648" w:type="dxa"/>
+          </w:tcPr>
+          <w:p/>
+        </w:tc>
+      </w:tr>
+      <w:tr>
+        <w:trPr>
+          <w:trHeight w:val="259"/>
+        </w:trPr>
+        <w:tc>
+          <w:tcPr>
+            <w:tcW w:w="9558" w:type="dxa"/>
+            <w:gridSpan w:val="5"/>
+          </w:tcPr>
+          <w:p>
+            <w:pPr>
+              <w:rPr>
+                <w:b/>
+              </w:rPr>
+            </w:pPr>
+            <w:r>
+              <w:rPr>
+                <w:b/>
+              </w:rPr>
+              <w:t>Test Case 2</w:t>
+            </w:r>
+            <w:r>
+              <w:rPr>
+                <w:b/>
+              </w:rPr>
+              <w:t xml:space="preserve">: </w:t>
+            </w:r>
+            <w:r>
+              <w:rPr>
+                <w:b/>
+              </w:rPr>
+              <w:t>Search Catalog</w:t>
+            </w:r>
+          </w:p>
+        </w:tc>
+      </w:tr>
+      <w:tr>
+        <w:trPr>
+          <w:trHeight w:val="259"/>
+        </w:trPr>
+        <w:tc>
+          <w:tcPr>
+            <w:tcW w:w="456" w:type="dxa"/>
+          </w:tcPr>
+          <w:p>
+            <w:r>
+              <w:t>1</w:t>
+            </w:r>
+          </w:p>
+        </w:tc>
+        <w:tc>
+          <w:tcPr>
+            <w:tcW w:w="2787" w:type="dxa"/>
+          </w:tcPr>
+          <w:p>
+            <w:r>
+              <w:t>Enter valid course name into search box</w:t>
+            </w:r>
+          </w:p>
+        </w:tc>
+        <w:tc>
+          <w:tcPr>
+            <w:tcW w:w="3418" w:type="dxa"/>
+          </w:tcPr>
+          <w:p>
+            <w:r>
+              <w:t>Link to desired course is displayed</w:t>
+            </w:r>
+          </w:p>
+        </w:tc>
+        <w:tc>
+          <w:tcPr>
+            <w:tcW w:w="2249" w:type="dxa"/>
+          </w:tcPr>
+          <w:p>
+            <w:pPr>
+              <w:rPr>
+                <w:b/>
+              </w:rPr>
+            </w:pPr>
+          </w:p>
+        </w:tc>
+        <w:tc>
+          <w:tcPr>
+            <w:tcW w:w="648" w:type="dxa"/>
+          </w:tcPr>
+          <w:p>
+            <w:pPr>
+              <w:rPr>
+                <w:b/>
+              </w:rPr>
+            </w:pPr>
+          </w:p>
+        </w:tc>
+      </w:tr>
+      <w:tr>
+        <w:trPr>
+          <w:trHeight w:val="259"/>
+        </w:trPr>
+        <w:tc>
+          <w:tcPr>
+            <w:tcW w:w="456" w:type="dxa"/>
+          </w:tcPr>
+          <w:p>
+            <w:r>
+              <w:t>2</w:t>
+            </w:r>
+          </w:p>
+        </w:tc>
+        <w:tc>
+          <w:tcPr>
+            <w:tcW w:w="2787" w:type="dxa"/>
+          </w:tcPr>
+          <w:p>
+            <w:r>
+              <w:t>Enter invalid course name</w:t>
+            </w:r>
+          </w:p>
+        </w:tc>
+        <w:tc>
+          <w:tcPr>
+            <w:tcW w:w="3418" w:type="dxa"/>
+          </w:tcPr>
+          <w:p>
+            <w:r>
+              <w:t>“Course not found” message</w:t>
+            </w:r>
+          </w:p>
+          <w:p/>
+        </w:tc>
+        <w:tc>
+          <w:tcPr>
+            <w:tcW w:w="2249" w:type="dxa"/>
+          </w:tcPr>
+          <w:p>
+            <w:pPr>
+              <w:rPr>
+                <w:b/>
+              </w:rPr>
+            </w:pPr>
+          </w:p>
+        </w:tc>
+        <w:tc>
+          <w:tcPr>
+            <w:tcW w:w="648" w:type="dxa"/>
+          </w:tcPr>
+          <w:p>
+            <w:pPr>
+              <w:rPr>
+                <w:b/>
+              </w:rPr>
+            </w:pPr>
+          </w:p>
+        </w:tc>
+      </w:tr>
+      <w:tr>
+        <w:trPr>
+          <w:trHeight w:val="259"/>
+        </w:trPr>
+        <w:tc>
+          <w:tcPr>
+            <w:tcW w:w="9558" w:type="dxa"/>
+            <w:gridSpan w:val="5"/>
+          </w:tcPr>
+          <w:p>
+            <w:pPr>
+              <w:rPr>
+                <w:b/>
+              </w:rPr>
+            </w:pPr>
+            <w:r>
+              <w:rPr>
+                <w:b/>
+              </w:rPr>
+              <w:t xml:space="preserve">Test Case </w:t>
+            </w:r>
+            <w:r>
+              <w:rPr>
+                <w:b/>
+              </w:rPr>
+              <w:t>3</w:t>
+            </w:r>
+            <w:r>
+              <w:rPr>
+                <w:b/>
+              </w:rPr>
+              <w:t xml:space="preserve">: </w:t>
+            </w:r>
+            <w:r>
+              <w:rPr>
+                <w:b/>
+              </w:rPr>
               <w:t>Add Course</w:t>
             </w:r>
           </w:p>
         </w:tc>
-        <w:tc>
-          <w:tcPr>
-            <w:tcW w:w="7218" w:type="dxa"/>
-            <w:tcBorders>
-              <w:top w:val="single" w:sz="4" w:space="0" w:color="auto"/>
-              <w:left w:val="single" w:sz="4" w:space="0" w:color="auto"/>
-              <w:bottom w:val="single" w:sz="4" w:space="0" w:color="auto"/>
-              <w:right w:val="single" w:sz="4" w:space="0" w:color="auto"/>
-            </w:tcBorders>
-          </w:tcPr>
-          <w:p>
-            <w:pPr>
-              <w:pStyle w:val="NoSpacing"/>
-            </w:pPr>
-            <w:r>
-              <w:t>Course added to student roster</w:t>
-            </w:r>
-          </w:p>
-        </w:tc>
-      </w:tr>
-      <w:tr>
-        <w:tc>
-          <w:tcPr>
-            <w:tcW w:w="2358" w:type="dxa"/>
-            <w:tcBorders>
-              <w:top w:val="single" w:sz="4" w:space="0" w:color="auto"/>
-              <w:left w:val="single" w:sz="4" w:space="0" w:color="auto"/>
-              <w:bottom w:val="single" w:sz="4" w:space="0" w:color="auto"/>
-              <w:right w:val="single" w:sz="4" w:space="0" w:color="auto"/>
-            </w:tcBorders>
-          </w:tcPr>
-          <w:p>
-            <w:pPr>
-              <w:pStyle w:val="NoSpacing"/>
-            </w:pPr>
-            <w:r>
-              <w:t>Delete Corse</w:t>
-            </w:r>
-          </w:p>
-        </w:tc>
-        <w:tc>
-          <w:tcPr>
-            <w:tcW w:w="7218" w:type="dxa"/>
-            <w:tcBorders>
-              <w:top w:val="single" w:sz="4" w:space="0" w:color="auto"/>
-              <w:left w:val="single" w:sz="4" w:space="0" w:color="auto"/>
-              <w:bottom w:val="single" w:sz="4" w:space="0" w:color="auto"/>
-              <w:right w:val="single" w:sz="4" w:space="0" w:color="auto"/>
-            </w:tcBorders>
-          </w:tcPr>
-          <w:p>
-            <w:pPr>
-              <w:pStyle w:val="NoSpacing"/>
-            </w:pPr>
-            <w:r>
-              <w:t>Course deleted from student roster</w:t>
-            </w:r>
-          </w:p>
-        </w:tc>
-      </w:tr>
-      <w:tr>
-        <w:tc>
-          <w:tcPr>
-            <w:tcW w:w="2358" w:type="dxa"/>
-            <w:tcBorders>
-              <w:top w:val="single" w:sz="4" w:space="0" w:color="auto"/>
-              <w:left w:val="single" w:sz="4" w:space="0" w:color="auto"/>
-              <w:bottom w:val="single" w:sz="4" w:space="0" w:color="auto"/>
-              <w:right w:val="single" w:sz="4" w:space="0" w:color="auto"/>
-            </w:tcBorders>
-          </w:tcPr>
-          <w:p>
-            <w:pPr>
-              <w:pStyle w:val="NoSpacing"/>
-            </w:pPr>
+      </w:tr>
+      <w:tr>
+        <w:trPr>
+          <w:trHeight w:val="259"/>
+        </w:trPr>
+        <w:tc>
+          <w:tcPr>
+            <w:tcW w:w="456" w:type="dxa"/>
+          </w:tcPr>
+          <w:p>
+            <w:r>
+              <w:t>1</w:t>
+            </w:r>
+          </w:p>
+        </w:tc>
+        <w:tc>
+          <w:tcPr>
+            <w:tcW w:w="2787" w:type="dxa"/>
+          </w:tcPr>
+          <w:p>
+            <w:r>
+              <w:t>Search catalog for a course and click course link from search results</w:t>
+            </w:r>
+          </w:p>
+        </w:tc>
+        <w:tc>
+          <w:tcPr>
+            <w:tcW w:w="3418" w:type="dxa"/>
+          </w:tcPr>
+          <w:p>
+            <w:r>
+              <w:t>Course details page displays with option to add to roster</w:t>
+            </w:r>
+          </w:p>
+          <w:p/>
+        </w:tc>
+        <w:tc>
+          <w:tcPr>
+            <w:tcW w:w="2249" w:type="dxa"/>
+          </w:tcPr>
+          <w:p/>
+        </w:tc>
+        <w:tc>
+          <w:tcPr>
+            <w:tcW w:w="648" w:type="dxa"/>
+          </w:tcPr>
+          <w:p/>
+        </w:tc>
+      </w:tr>
+      <w:tr>
+        <w:trPr>
+          <w:trHeight w:val="259"/>
+        </w:trPr>
+        <w:tc>
+          <w:tcPr>
+            <w:tcW w:w="456" w:type="dxa"/>
+          </w:tcPr>
+          <w:p>
+            <w:r>
+              <w:t>2</w:t>
+            </w:r>
+          </w:p>
+        </w:tc>
+        <w:tc>
+          <w:tcPr>
+            <w:tcW w:w="2787" w:type="dxa"/>
+          </w:tcPr>
+          <w:p>
+            <w:r>
+              <w:t xml:space="preserve">Click “Add to Roster” </w:t>
+            </w:r>
+          </w:p>
+        </w:tc>
+        <w:tc>
+          <w:tcPr>
+            <w:tcW w:w="3418" w:type="dxa"/>
+          </w:tcPr>
+          <w:p>
+            <w:r>
+              <w:t>“Course Added” message</w:t>
+            </w:r>
+          </w:p>
+        </w:tc>
+        <w:tc>
+          <w:tcPr>
+            <w:tcW w:w="2249" w:type="dxa"/>
+          </w:tcPr>
+          <w:p/>
+        </w:tc>
+        <w:tc>
+          <w:tcPr>
+            <w:tcW w:w="648" w:type="dxa"/>
+          </w:tcPr>
+          <w:p/>
+        </w:tc>
+      </w:tr>
+      <w:tr>
+        <w:trPr>
+          <w:trHeight w:val="259"/>
+        </w:trPr>
+        <w:tc>
+          <w:tcPr>
+            <w:tcW w:w="456" w:type="dxa"/>
+          </w:tcPr>
+          <w:p>
+            <w:r>
+              <w:t>3</w:t>
+            </w:r>
+          </w:p>
+        </w:tc>
+        <w:tc>
+          <w:tcPr>
+            <w:tcW w:w="2787" w:type="dxa"/>
+          </w:tcPr>
+          <w:p>
+            <w:r>
+              <w:t>Repeat steps 1 and 2 for a course that is already on the Roster</w:t>
+            </w:r>
+          </w:p>
+          <w:p/>
+        </w:tc>
+        <w:tc>
+          <w:tcPr>
+            <w:tcW w:w="3418" w:type="dxa"/>
+          </w:tcPr>
+          <w:p>
+            <w:r>
+              <w:t>“Course already in Roster” message.</w:t>
+            </w:r>
+          </w:p>
+        </w:tc>
+        <w:tc>
+          <w:tcPr>
+            <w:tcW w:w="2249" w:type="dxa"/>
+          </w:tcPr>
+          <w:p/>
+        </w:tc>
+        <w:tc>
+          <w:tcPr>
+            <w:tcW w:w="648" w:type="dxa"/>
+          </w:tcPr>
+          <w:p/>
+        </w:tc>
+      </w:tr>
+      <w:tr>
+        <w:trPr>
+          <w:trHeight w:val="259"/>
+        </w:trPr>
+        <w:tc>
+          <w:tcPr>
+            <w:tcW w:w="9558" w:type="dxa"/>
+            <w:gridSpan w:val="5"/>
+          </w:tcPr>
+          <w:p>
+            <w:r>
+              <w:rPr>
+                <w:b/>
+              </w:rPr>
+              <w:t xml:space="preserve">Test Case </w:t>
+            </w:r>
+            <w:r>
+              <w:rPr>
+                <w:b/>
+              </w:rPr>
+              <w:t>4</w:t>
+            </w:r>
+            <w:r>
+              <w:rPr>
+                <w:b/>
+              </w:rPr>
+              <w:t xml:space="preserve">: </w:t>
+            </w:r>
+            <w:r>
+              <w:rPr>
+                <w:b/>
+              </w:rPr>
+              <w:t>View Course Details</w:t>
+            </w:r>
+          </w:p>
+        </w:tc>
+      </w:tr>
+      <w:tr>
+        <w:trPr>
+          <w:trHeight w:val="259"/>
+        </w:trPr>
+        <w:tc>
+          <w:tcPr>
+            <w:tcW w:w="456" w:type="dxa"/>
+          </w:tcPr>
+          <w:p>
+            <w:r>
+              <w:t>1</w:t>
+            </w:r>
+          </w:p>
+        </w:tc>
+        <w:tc>
+          <w:tcPr>
+            <w:tcW w:w="2787" w:type="dxa"/>
+          </w:tcPr>
+          <w:p>
+            <w:r>
+              <w:t xml:space="preserve">Search catalog for </w:t>
+            </w:r>
+            <w:r>
+              <w:t xml:space="preserve">existing </w:t>
+            </w:r>
+            <w:r>
+              <w:t>course</w:t>
+            </w:r>
+          </w:p>
+        </w:tc>
+        <w:tc>
+          <w:tcPr>
+            <w:tcW w:w="3418" w:type="dxa"/>
+          </w:tcPr>
+          <w:p>
+            <w:r>
+              <w:t>Search results display link to desired course</w:t>
+            </w:r>
+          </w:p>
+        </w:tc>
+        <w:tc>
+          <w:tcPr>
+            <w:tcW w:w="2249" w:type="dxa"/>
+          </w:tcPr>
+          <w:p/>
+        </w:tc>
+        <w:tc>
+          <w:tcPr>
+            <w:tcW w:w="648" w:type="dxa"/>
+          </w:tcPr>
+          <w:p/>
+        </w:tc>
+      </w:tr>
+      <w:tr>
+        <w:trPr>
+          <w:trHeight w:val="259"/>
+        </w:trPr>
+        <w:tc>
+          <w:tcPr>
+            <w:tcW w:w="456" w:type="dxa"/>
+          </w:tcPr>
+          <w:p>
+            <w:r>
+              <w:t>2</w:t>
+            </w:r>
+          </w:p>
+        </w:tc>
+        <w:tc>
+          <w:tcPr>
+            <w:tcW w:w="2787" w:type="dxa"/>
+          </w:tcPr>
+          <w:p>
+            <w:r>
+              <w:t>Click course link</w:t>
+            </w:r>
+          </w:p>
+        </w:tc>
+        <w:tc>
+          <w:tcPr>
+            <w:tcW w:w="3418" w:type="dxa"/>
+          </w:tcPr>
+          <w:p>
+            <w:r>
+              <w:t>Course details display</w:t>
+            </w:r>
+          </w:p>
+          <w:p/>
+        </w:tc>
+        <w:tc>
+          <w:tcPr>
+            <w:tcW w:w="2249" w:type="dxa"/>
+          </w:tcPr>
+          <w:p/>
+        </w:tc>
+        <w:tc>
+          <w:tcPr>
+            <w:tcW w:w="648" w:type="dxa"/>
+          </w:tcPr>
+          <w:p/>
+        </w:tc>
+      </w:tr>
+      <w:tr>
+        <w:trPr>
+          <w:trHeight w:val="259"/>
+        </w:trPr>
+        <w:tc>
+          <w:tcPr>
+            <w:tcW w:w="9558" w:type="dxa"/>
+            <w:gridSpan w:val="5"/>
+          </w:tcPr>
+          <w:p>
+            <w:r>
+              <w:rPr>
+                <w:b/>
+              </w:rPr>
+              <w:t xml:space="preserve">Test Case </w:t>
+            </w:r>
+            <w:r>
+              <w:rPr>
+                <w:b/>
+              </w:rPr>
+              <w:t>5</w:t>
+            </w:r>
+            <w:r>
+              <w:rPr>
+                <w:b/>
+              </w:rPr>
+              <w:t xml:space="preserve">: </w:t>
+            </w:r>
+            <w:r>
+              <w:rPr>
+                <w:b/>
+              </w:rPr>
+              <w:t>Take Course</w:t>
+            </w:r>
+          </w:p>
+        </w:tc>
+      </w:tr>
+      <w:tr>
+        <w:trPr>
+          <w:trHeight w:val="259"/>
+        </w:trPr>
+        <w:tc>
+          <w:tcPr>
+            <w:tcW w:w="456" w:type="dxa"/>
+          </w:tcPr>
+          <w:p>
+            <w:r>
+              <w:t>1</w:t>
+            </w:r>
+          </w:p>
+        </w:tc>
+        <w:tc>
+          <w:tcPr>
+            <w:tcW w:w="2787" w:type="dxa"/>
+          </w:tcPr>
+          <w:p>
+            <w:r>
+              <w:t xml:space="preserve">Access course details page for a course </w:t>
+            </w:r>
+          </w:p>
+        </w:tc>
+        <w:tc>
+          <w:tcPr>
+            <w:tcW w:w="3418" w:type="dxa"/>
+          </w:tcPr>
+          <w:p>
+            <w:r>
+              <w:t>Course details display along with Launch button</w:t>
+            </w:r>
+          </w:p>
+        </w:tc>
+        <w:tc>
+          <w:tcPr>
+            <w:tcW w:w="2249" w:type="dxa"/>
+          </w:tcPr>
+          <w:p/>
+        </w:tc>
+        <w:tc>
+          <w:tcPr>
+            <w:tcW w:w="648" w:type="dxa"/>
+          </w:tcPr>
+          <w:p/>
+        </w:tc>
+      </w:tr>
+      <w:tr>
+        <w:trPr>
+          <w:trHeight w:val="259"/>
+        </w:trPr>
+        <w:tc>
+          <w:tcPr>
+            <w:tcW w:w="456" w:type="dxa"/>
+          </w:tcPr>
+          <w:p>
+            <w:r>
+              <w:t>2</w:t>
+            </w:r>
+          </w:p>
+        </w:tc>
+        <w:tc>
+          <w:tcPr>
+            <w:tcW w:w="2787" w:type="dxa"/>
+          </w:tcPr>
+          <w:p>
+            <w:r>
+              <w:t>Click Launch button</w:t>
+            </w:r>
+          </w:p>
+        </w:tc>
+        <w:tc>
+          <w:tcPr>
+            <w:tcW w:w="3418" w:type="dxa"/>
+          </w:tcPr>
+          <w:p>
+            <w:r>
+              <w:t>Course opens to course home page with Begin Course button and links to course lessons</w:t>
+            </w:r>
+          </w:p>
+        </w:tc>
+        <w:tc>
+          <w:tcPr>
+            <w:tcW w:w="2249" w:type="dxa"/>
+          </w:tcPr>
+          <w:p/>
+        </w:tc>
+        <w:tc>
+          <w:tcPr>
+            <w:tcW w:w="648" w:type="dxa"/>
+          </w:tcPr>
+          <w:p/>
+        </w:tc>
+      </w:tr>
+      <w:tr>
+        <w:trPr>
+          <w:trHeight w:val="259"/>
+        </w:trPr>
+        <w:tc>
+          <w:tcPr>
+            <w:tcW w:w="456" w:type="dxa"/>
+          </w:tcPr>
+          <w:p>
+            <w:r>
+              <w:t>3</w:t>
+            </w:r>
+          </w:p>
+        </w:tc>
+        <w:tc>
+          <w:tcPr>
+            <w:tcW w:w="2787" w:type="dxa"/>
+          </w:tcPr>
+          <w:p>
+            <w:r>
+              <w:t>Click Begin Course button</w:t>
+            </w:r>
+          </w:p>
+        </w:tc>
+        <w:tc>
+          <w:tcPr>
+            <w:tcW w:w="3418" w:type="dxa"/>
+          </w:tcPr>
+          <w:p>
+            <w:r>
+              <w:t>Course plays. Course navigation buttons (</w:t>
+            </w:r>
+            <w:proofErr w:type="spellStart"/>
+            <w:r>
+              <w:t>prev</w:t>
+            </w:r>
+            <w:proofErr w:type="spellEnd"/>
+            <w:r>
+              <w:t>, next, pause) display on bottom right</w:t>
+            </w:r>
+          </w:p>
+        </w:tc>
+        <w:tc>
+          <w:tcPr>
+            <w:tcW w:w="2249" w:type="dxa"/>
+          </w:tcPr>
+          <w:p/>
+        </w:tc>
+        <w:tc>
+          <w:tcPr>
+            <w:tcW w:w="648" w:type="dxa"/>
+          </w:tcPr>
+          <w:p/>
+        </w:tc>
+      </w:tr>
+      <w:tr>
+        <w:trPr>
+          <w:trHeight w:val="259"/>
+        </w:trPr>
+        <w:tc>
+          <w:tcPr>
+            <w:tcW w:w="456" w:type="dxa"/>
+          </w:tcPr>
+          <w:p/>
+        </w:tc>
+        <w:tc>
+          <w:tcPr>
+            <w:tcW w:w="2787" w:type="dxa"/>
+          </w:tcPr>
+          <w:p/>
+        </w:tc>
+        <w:tc>
+          <w:tcPr>
+            <w:tcW w:w="3418" w:type="dxa"/>
+          </w:tcPr>
+          <w:p/>
+        </w:tc>
+        <w:tc>
+          <w:tcPr>
+            <w:tcW w:w="2249" w:type="dxa"/>
+          </w:tcPr>
+          <w:p/>
+        </w:tc>
+        <w:tc>
+          <w:tcPr>
+            <w:tcW w:w="648" w:type="dxa"/>
+          </w:tcPr>
+          <w:p/>
+        </w:tc>
+      </w:tr>
+      <w:tr>
+        <w:trPr>
+          <w:trHeight w:val="259"/>
+        </w:trPr>
+        <w:tc>
+          <w:tcPr>
+            <w:tcW w:w="9558" w:type="dxa"/>
+            <w:gridSpan w:val="5"/>
+          </w:tcPr>
+          <w:p>
+            <w:r>
+              <w:rPr>
+                <w:b/>
+              </w:rPr>
+              <w:t xml:space="preserve">Test Case </w:t>
+            </w:r>
+            <w:r>
+              <w:rPr>
+                <w:b/>
+              </w:rPr>
+              <w:t>6</w:t>
+            </w:r>
+            <w:r>
+              <w:rPr>
+                <w:b/>
+              </w:rPr>
+              <w:t xml:space="preserve">: </w:t>
+            </w:r>
+            <w:r>
+              <w:rPr>
+                <w:b/>
+              </w:rPr>
+              <w:t>Complete lesson</w:t>
+            </w:r>
+          </w:p>
+        </w:tc>
+      </w:tr>
+      <w:tr>
+        <w:trPr>
+          <w:trHeight w:val="259"/>
+        </w:trPr>
+        <w:tc>
+          <w:tcPr>
+            <w:tcW w:w="456" w:type="dxa"/>
+          </w:tcPr>
+          <w:p>
+            <w:r>
+              <w:t>1</w:t>
+            </w:r>
+          </w:p>
+        </w:tc>
+        <w:tc>
+          <w:tcPr>
+            <w:tcW w:w="2787" w:type="dxa"/>
+          </w:tcPr>
+          <w:p>
+            <w:r>
+              <w:t>Launch a course</w:t>
+            </w:r>
+          </w:p>
+        </w:tc>
+        <w:tc>
+          <w:tcPr>
+            <w:tcW w:w="3418" w:type="dxa"/>
+          </w:tcPr>
+          <w:p>
+            <w:r>
+              <w:t>Course Home page with links to lessons displays</w:t>
+            </w:r>
+          </w:p>
+        </w:tc>
+        <w:tc>
+          <w:tcPr>
+            <w:tcW w:w="2249" w:type="dxa"/>
+          </w:tcPr>
+          <w:p/>
+        </w:tc>
+        <w:tc>
+          <w:tcPr>
+            <w:tcW w:w="648" w:type="dxa"/>
+          </w:tcPr>
+          <w:p/>
+        </w:tc>
+      </w:tr>
+      <w:tr>
+        <w:trPr>
+          <w:trHeight w:val="259"/>
+        </w:trPr>
+        <w:tc>
+          <w:tcPr>
+            <w:tcW w:w="456" w:type="dxa"/>
+          </w:tcPr>
+          <w:p>
+            <w:r>
+              <w:t>2</w:t>
+            </w:r>
+          </w:p>
+        </w:tc>
+        <w:tc>
+          <w:tcPr>
+            <w:tcW w:w="2787" w:type="dxa"/>
+          </w:tcPr>
+          <w:p>
+            <w:r>
+              <w:t>Select any lesson link</w:t>
+            </w:r>
+          </w:p>
+        </w:tc>
+        <w:tc>
+          <w:tcPr>
+            <w:tcW w:w="3418" w:type="dxa"/>
+          </w:tcPr>
+          <w:p>
+            <w:r>
+              <w:t>Course plays starting at the selected lesson.  Navigation buttons are visible.</w:t>
+            </w:r>
+          </w:p>
+        </w:tc>
+        <w:tc>
+          <w:tcPr>
+            <w:tcW w:w="2249" w:type="dxa"/>
+          </w:tcPr>
+          <w:p/>
+        </w:tc>
+        <w:tc>
+          <w:tcPr>
+            <w:tcW w:w="648" w:type="dxa"/>
+          </w:tcPr>
+          <w:p/>
+        </w:tc>
+      </w:tr>
+      <w:tr>
+        <w:trPr>
+          <w:trHeight w:val="259"/>
+        </w:trPr>
+        <w:tc>
+          <w:tcPr>
+            <w:tcW w:w="456" w:type="dxa"/>
+          </w:tcPr>
+          <w:p>
+            <w:r>
+              <w:t>3</w:t>
+            </w:r>
+          </w:p>
+        </w:tc>
+        <w:tc>
+          <w:tcPr>
+            <w:tcW w:w="2787" w:type="dxa"/>
+          </w:tcPr>
+          <w:p>
+            <w:r>
+              <w:t>Select Next navigation button</w:t>
+            </w:r>
+          </w:p>
+        </w:tc>
+        <w:tc>
+          <w:tcPr>
+            <w:tcW w:w="3418" w:type="dxa"/>
+          </w:tcPr>
+          <w:p>
+            <w:r>
+              <w:t>Advance to next screen</w:t>
+            </w:r>
+          </w:p>
+        </w:tc>
+        <w:tc>
+          <w:tcPr>
+            <w:tcW w:w="2249" w:type="dxa"/>
+          </w:tcPr>
+          <w:p/>
+        </w:tc>
+        <w:tc>
+          <w:tcPr>
+            <w:tcW w:w="648" w:type="dxa"/>
+          </w:tcPr>
+          <w:p/>
+        </w:tc>
+      </w:tr>
+      <w:tr>
+        <w:trPr>
+          <w:trHeight w:val="259"/>
+        </w:trPr>
+        <w:tc>
+          <w:tcPr>
+            <w:tcW w:w="456" w:type="dxa"/>
+          </w:tcPr>
+          <w:p>
+            <w:r>
+              <w:t>4</w:t>
+            </w:r>
+          </w:p>
+        </w:tc>
+        <w:tc>
+          <w:tcPr>
+            <w:tcW w:w="2787" w:type="dxa"/>
+          </w:tcPr>
+          <w:p>
+            <w:r>
+              <w:t>Repeat step 3 until last page of lesson</w:t>
+            </w:r>
+          </w:p>
+        </w:tc>
+        <w:tc>
+          <w:tcPr>
+            <w:tcW w:w="3418" w:type="dxa"/>
+          </w:tcPr>
+          <w:p>
+            <w:r>
+              <w:t>First page of next lesson in sequence displays</w:t>
+            </w:r>
+          </w:p>
+        </w:tc>
+        <w:tc>
+          <w:tcPr>
+            <w:tcW w:w="2249" w:type="dxa"/>
+          </w:tcPr>
+          <w:p/>
+        </w:tc>
+        <w:tc>
+          <w:tcPr>
+            <w:tcW w:w="648" w:type="dxa"/>
+          </w:tcPr>
+          <w:p/>
+        </w:tc>
+      </w:tr>
+      <w:tr>
+        <w:trPr>
+          <w:trHeight w:val="259"/>
+        </w:trPr>
+        <w:tc>
+          <w:tcPr>
+            <w:tcW w:w="456" w:type="dxa"/>
+          </w:tcPr>
+          <w:p>
             <w:r>
               <w:lastRenderedPageBreak/>
-              <w:t>View course info</w:t>
-            </w:r>
-          </w:p>
-        </w:tc>
-        <w:tc>
-          <w:tcPr>
-            <w:tcW w:w="7218" w:type="dxa"/>
-            <w:tcBorders>
-              <w:top w:val="single" w:sz="4" w:space="0" w:color="auto"/>
-              <w:left w:val="single" w:sz="4" w:space="0" w:color="auto"/>
-              <w:bottom w:val="single" w:sz="4" w:space="0" w:color="auto"/>
-              <w:right w:val="single" w:sz="4" w:space="0" w:color="auto"/>
-            </w:tcBorders>
-          </w:tcPr>
-          <w:p>
-            <w:pPr>
-              <w:pStyle w:val="NoSpacing"/>
-            </w:pPr>
-            <w:r>
-              <w:t>Course description, title, number etc. displayed</w:t>
-            </w:r>
-          </w:p>
-        </w:tc>
-      </w:tr>
-      <w:tr>
-        <w:tc>
-          <w:tcPr>
-            <w:tcW w:w="2358" w:type="dxa"/>
-            <w:tcBorders>
-              <w:top w:val="single" w:sz="4" w:space="0" w:color="auto"/>
-              <w:left w:val="single" w:sz="4" w:space="0" w:color="auto"/>
-              <w:bottom w:val="single" w:sz="4" w:space="0" w:color="auto"/>
-              <w:right w:val="single" w:sz="4" w:space="0" w:color="auto"/>
-            </w:tcBorders>
-          </w:tcPr>
-          <w:p>
-            <w:pPr>
-              <w:pStyle w:val="NoSpacing"/>
-            </w:pPr>
-            <w:r>
-              <w:t>Print certificate</w:t>
-            </w:r>
-          </w:p>
-        </w:tc>
-        <w:tc>
-          <w:tcPr>
-            <w:tcW w:w="7218" w:type="dxa"/>
-            <w:tcBorders>
-              <w:top w:val="single" w:sz="4" w:space="0" w:color="auto"/>
-              <w:left w:val="single" w:sz="4" w:space="0" w:color="auto"/>
-              <w:bottom w:val="single" w:sz="4" w:space="0" w:color="auto"/>
-              <w:right w:val="single" w:sz="4" w:space="0" w:color="auto"/>
-            </w:tcBorders>
-          </w:tcPr>
-          <w:p>
-            <w:pPr>
-              <w:pStyle w:val="NoSpacing"/>
-            </w:pPr>
-            <w:r>
-              <w:t>Certificate page sent to selected printer</w:t>
-            </w:r>
-          </w:p>
-        </w:tc>
-      </w:tr>
-      <w:tr>
-        <w:tc>
-          <w:tcPr>
-            <w:tcW w:w="2358" w:type="dxa"/>
-            <w:tcBorders>
-              <w:top w:val="single" w:sz="4" w:space="0" w:color="auto"/>
-              <w:left w:val="single" w:sz="4" w:space="0" w:color="auto"/>
-              <w:bottom w:val="single" w:sz="4" w:space="0" w:color="auto"/>
-              <w:right w:val="single" w:sz="4" w:space="0" w:color="auto"/>
-            </w:tcBorders>
-          </w:tcPr>
-          <w:p>
-            <w:pPr>
-              <w:pStyle w:val="NoSpacing"/>
-            </w:pPr>
-            <w:r>
-              <w:t>View Student roster</w:t>
-            </w:r>
-          </w:p>
-        </w:tc>
-        <w:tc>
-          <w:tcPr>
-            <w:tcW w:w="7218" w:type="dxa"/>
-            <w:tcBorders>
-              <w:top w:val="single" w:sz="4" w:space="0" w:color="auto"/>
-              <w:left w:val="single" w:sz="4" w:space="0" w:color="auto"/>
-              <w:bottom w:val="single" w:sz="4" w:space="0" w:color="auto"/>
-              <w:right w:val="single" w:sz="4" w:space="0" w:color="auto"/>
-            </w:tcBorders>
-          </w:tcPr>
-          <w:p>
-            <w:pPr>
-              <w:pStyle w:val="NoSpacing"/>
-            </w:pPr>
-            <w:r>
-              <w:t xml:space="preserve">List of courses student </w:t>
-            </w:r>
-            <w:r>
-              <w:t xml:space="preserve">is </w:t>
-            </w:r>
-            <w:r>
-              <w:t xml:space="preserve">enrolled in </w:t>
-            </w:r>
-            <w:r>
-              <w:t xml:space="preserve">are </w:t>
-            </w:r>
-            <w:r>
-              <w:t>displayed</w:t>
-            </w:r>
-          </w:p>
-        </w:tc>
-      </w:tr>
-      <w:tr>
-        <w:tc>
-          <w:tcPr>
-            <w:tcW w:w="2358" w:type="dxa"/>
-            <w:tcBorders>
-              <w:top w:val="single" w:sz="4" w:space="0" w:color="auto"/>
-              <w:left w:val="single" w:sz="4" w:space="0" w:color="auto"/>
-              <w:bottom w:val="single" w:sz="4" w:space="0" w:color="auto"/>
-              <w:right w:val="single" w:sz="4" w:space="0" w:color="auto"/>
-            </w:tcBorders>
-          </w:tcPr>
-          <w:p>
-            <w:pPr>
-              <w:pStyle w:val="NoSpacing"/>
-            </w:pPr>
-            <w:r>
-              <w:t>Exit course</w:t>
-            </w:r>
-          </w:p>
-        </w:tc>
-        <w:tc>
-          <w:tcPr>
-            <w:tcW w:w="7218" w:type="dxa"/>
-            <w:tcBorders>
-              <w:top w:val="single" w:sz="4" w:space="0" w:color="auto"/>
-              <w:left w:val="single" w:sz="4" w:space="0" w:color="auto"/>
-              <w:bottom w:val="single" w:sz="4" w:space="0" w:color="auto"/>
-              <w:right w:val="single" w:sz="4" w:space="0" w:color="auto"/>
-            </w:tcBorders>
-          </w:tcPr>
-          <w:p>
-            <w:pPr>
-              <w:pStyle w:val="NoSpacing"/>
-            </w:pPr>
-            <w:r>
-              <w:t xml:space="preserve">Course </w:t>
-            </w:r>
-            <w:r>
-              <w:t xml:space="preserve">is </w:t>
-            </w:r>
-            <w:r>
-              <w:t>exited and progress marked</w:t>
-            </w:r>
-          </w:p>
-        </w:tc>
-      </w:tr>
-      <w:tr>
-        <w:tc>
-          <w:tcPr>
-            <w:tcW w:w="2358" w:type="dxa"/>
-            <w:tcBorders>
-              <w:top w:val="single" w:sz="4" w:space="0" w:color="auto"/>
-              <w:left w:val="single" w:sz="4" w:space="0" w:color="auto"/>
-              <w:bottom w:val="single" w:sz="4" w:space="0" w:color="auto"/>
-              <w:right w:val="single" w:sz="4" w:space="0" w:color="auto"/>
-            </w:tcBorders>
-          </w:tcPr>
-          <w:p>
-            <w:pPr>
-              <w:pStyle w:val="NoSpacing"/>
-            </w:pPr>
+              <w:t>5</w:t>
+            </w:r>
+          </w:p>
+        </w:tc>
+        <w:tc>
+          <w:tcPr>
+            <w:tcW w:w="2787" w:type="dxa"/>
+          </w:tcPr>
+          <w:p/>
+        </w:tc>
+        <w:tc>
+          <w:tcPr>
+            <w:tcW w:w="3418" w:type="dxa"/>
+          </w:tcPr>
+          <w:p/>
+        </w:tc>
+        <w:tc>
+          <w:tcPr>
+            <w:tcW w:w="2249" w:type="dxa"/>
+          </w:tcPr>
+          <w:p/>
+        </w:tc>
+        <w:tc>
+          <w:tcPr>
+            <w:tcW w:w="648" w:type="dxa"/>
+          </w:tcPr>
+          <w:p/>
+        </w:tc>
+      </w:tr>
+      <w:tr>
+        <w:trPr>
+          <w:trHeight w:val="259"/>
+        </w:trPr>
+        <w:tc>
+          <w:tcPr>
+            <w:tcW w:w="9558" w:type="dxa"/>
+            <w:gridSpan w:val="5"/>
+          </w:tcPr>
+          <w:p>
+            <w:r>
+              <w:rPr>
+                <w:b/>
+              </w:rPr>
+              <w:t>Test Case 7</w:t>
+            </w:r>
+            <w:r>
+              <w:rPr>
+                <w:b/>
+              </w:rPr>
+              <w:t xml:space="preserve">: </w:t>
+            </w:r>
+            <w:r>
+              <w:rPr>
+                <w:b/>
+              </w:rPr>
+              <w:t>Use course navigation buttons</w:t>
+            </w:r>
+          </w:p>
+        </w:tc>
+      </w:tr>
+      <w:tr>
+        <w:trPr>
+          <w:trHeight w:val="259"/>
+        </w:trPr>
+        <w:tc>
+          <w:tcPr>
+            <w:tcW w:w="456" w:type="dxa"/>
+          </w:tcPr>
+          <w:p>
+            <w:r>
+              <w:t>1</w:t>
+            </w:r>
+          </w:p>
+        </w:tc>
+        <w:tc>
+          <w:tcPr>
+            <w:tcW w:w="2787" w:type="dxa"/>
+          </w:tcPr>
+          <w:p>
+            <w:r>
+              <w:t>Start any lesson</w:t>
+            </w:r>
+          </w:p>
+        </w:tc>
+        <w:tc>
+          <w:tcPr>
+            <w:tcW w:w="3418" w:type="dxa"/>
+          </w:tcPr>
+          <w:p>
+            <w:proofErr w:type="spellStart"/>
+            <w:r>
+              <w:t>Prev</w:t>
+            </w:r>
+            <w:proofErr w:type="spellEnd"/>
+            <w:r>
+              <w:t>, Next, Pause buttons appear on bottom right of screen</w:t>
+            </w:r>
+          </w:p>
+        </w:tc>
+        <w:tc>
+          <w:tcPr>
+            <w:tcW w:w="2249" w:type="dxa"/>
+          </w:tcPr>
+          <w:p/>
+        </w:tc>
+        <w:tc>
+          <w:tcPr>
+            <w:tcW w:w="648" w:type="dxa"/>
+          </w:tcPr>
+          <w:p/>
+        </w:tc>
+      </w:tr>
+      <w:tr>
+        <w:trPr>
+          <w:trHeight w:val="259"/>
+        </w:trPr>
+        <w:tc>
+          <w:tcPr>
+            <w:tcW w:w="456" w:type="dxa"/>
+          </w:tcPr>
+          <w:p>
+            <w:r>
+              <w:t>2</w:t>
+            </w:r>
+          </w:p>
+        </w:tc>
+        <w:tc>
+          <w:tcPr>
+            <w:tcW w:w="2787" w:type="dxa"/>
+          </w:tcPr>
+          <w:p>
+            <w:r>
+              <w:t>Select Next button</w:t>
+            </w:r>
+          </w:p>
+        </w:tc>
+        <w:tc>
+          <w:tcPr>
+            <w:tcW w:w="3418" w:type="dxa"/>
+          </w:tcPr>
+          <w:p>
+            <w:r>
+              <w:t>Advance to next page</w:t>
+            </w:r>
+          </w:p>
+        </w:tc>
+        <w:tc>
+          <w:tcPr>
+            <w:tcW w:w="2249" w:type="dxa"/>
+          </w:tcPr>
+          <w:p/>
+        </w:tc>
+        <w:tc>
+          <w:tcPr>
+            <w:tcW w:w="648" w:type="dxa"/>
+          </w:tcPr>
+          <w:p/>
+        </w:tc>
+      </w:tr>
+      <w:tr>
+        <w:trPr>
+          <w:trHeight w:val="259"/>
+        </w:trPr>
+        <w:tc>
+          <w:tcPr>
+            <w:tcW w:w="456" w:type="dxa"/>
+          </w:tcPr>
+          <w:p>
+            <w:r>
+              <w:t>3</w:t>
+            </w:r>
+          </w:p>
+        </w:tc>
+        <w:tc>
+          <w:tcPr>
+            <w:tcW w:w="2787" w:type="dxa"/>
+          </w:tcPr>
+          <w:p>
+            <w:r>
+              <w:t xml:space="preserve">Select </w:t>
+            </w:r>
+            <w:proofErr w:type="spellStart"/>
+            <w:r>
+              <w:t>Prev</w:t>
+            </w:r>
+            <w:proofErr w:type="spellEnd"/>
+            <w:r>
+              <w:t xml:space="preserve"> button</w:t>
+            </w:r>
+          </w:p>
+        </w:tc>
+        <w:tc>
+          <w:tcPr>
+            <w:tcW w:w="3418" w:type="dxa"/>
+          </w:tcPr>
+          <w:p>
+            <w:r>
+              <w:t>Return to previously viewed screen</w:t>
+            </w:r>
+          </w:p>
+        </w:tc>
+        <w:tc>
+          <w:tcPr>
+            <w:tcW w:w="2249" w:type="dxa"/>
+          </w:tcPr>
+          <w:p/>
+        </w:tc>
+        <w:tc>
+          <w:tcPr>
+            <w:tcW w:w="648" w:type="dxa"/>
+          </w:tcPr>
+          <w:p/>
+        </w:tc>
+      </w:tr>
+      <w:tr>
+        <w:trPr>
+          <w:trHeight w:val="259"/>
+        </w:trPr>
+        <w:tc>
+          <w:tcPr>
+            <w:tcW w:w="456" w:type="dxa"/>
+          </w:tcPr>
+          <w:p>
+            <w:r>
+              <w:t>4</w:t>
+            </w:r>
+          </w:p>
+        </w:tc>
+        <w:tc>
+          <w:tcPr>
+            <w:tcW w:w="2787" w:type="dxa"/>
+          </w:tcPr>
+          <w:p>
+            <w:r>
+              <w:t>Select Pause button</w:t>
+            </w:r>
+          </w:p>
+        </w:tc>
+        <w:tc>
+          <w:tcPr>
+            <w:tcW w:w="3418" w:type="dxa"/>
+          </w:tcPr>
+          <w:p>
+            <w:r>
+              <w:t>Audio / captioning pauses and Pause button toggles to Play button</w:t>
+            </w:r>
+          </w:p>
+        </w:tc>
+        <w:tc>
+          <w:tcPr>
+            <w:tcW w:w="2249" w:type="dxa"/>
+          </w:tcPr>
+          <w:p/>
+        </w:tc>
+        <w:tc>
+          <w:tcPr>
+            <w:tcW w:w="648" w:type="dxa"/>
+          </w:tcPr>
+          <w:p/>
+        </w:tc>
+      </w:tr>
+      <w:tr>
+        <w:trPr>
+          <w:trHeight w:val="259"/>
+        </w:trPr>
+        <w:tc>
+          <w:tcPr>
+            <w:tcW w:w="456" w:type="dxa"/>
+          </w:tcPr>
+          <w:p>
+            <w:r>
+              <w:t>5</w:t>
+            </w:r>
+          </w:p>
+        </w:tc>
+        <w:tc>
+          <w:tcPr>
+            <w:tcW w:w="2787" w:type="dxa"/>
+          </w:tcPr>
+          <w:p>
+            <w:r>
+              <w:t>Select Play button</w:t>
+            </w:r>
+          </w:p>
+        </w:tc>
+        <w:tc>
+          <w:tcPr>
+            <w:tcW w:w="3418" w:type="dxa"/>
+          </w:tcPr>
+          <w:p>
+            <w:r>
+              <w:t>Lesson audio and captioning resumes</w:t>
+            </w:r>
+          </w:p>
+        </w:tc>
+        <w:tc>
+          <w:tcPr>
+            <w:tcW w:w="2249" w:type="dxa"/>
+          </w:tcPr>
+          <w:p/>
+        </w:tc>
+        <w:tc>
+          <w:tcPr>
+            <w:tcW w:w="648" w:type="dxa"/>
+          </w:tcPr>
+          <w:p/>
+        </w:tc>
+      </w:tr>
+      <w:tr>
+        <w:trPr>
+          <w:trHeight w:val="259"/>
+        </w:trPr>
+        <w:tc>
+          <w:tcPr>
+            <w:tcW w:w="9558" w:type="dxa"/>
+            <w:gridSpan w:val="5"/>
+          </w:tcPr>
+          <w:p>
+            <w:r>
+              <w:rPr>
+                <w:b/>
+              </w:rPr>
+              <w:t xml:space="preserve">Test Case </w:t>
+            </w:r>
+            <w:r>
+              <w:rPr>
+                <w:b/>
+              </w:rPr>
+              <w:t>8</w:t>
+            </w:r>
+            <w:r>
+              <w:rPr>
+                <w:b/>
+              </w:rPr>
+              <w:t xml:space="preserve">: </w:t>
+            </w:r>
+            <w:r>
+              <w:rPr>
+                <w:b/>
+              </w:rPr>
+              <w:t>View Help Contents</w:t>
+            </w:r>
+          </w:p>
+        </w:tc>
+      </w:tr>
+      <w:tr>
+        <w:trPr>
+          <w:trHeight w:val="259"/>
+        </w:trPr>
+        <w:tc>
+          <w:tcPr>
+            <w:tcW w:w="456" w:type="dxa"/>
+          </w:tcPr>
+          <w:p>
+            <w:r>
+              <w:t>1</w:t>
+            </w:r>
+          </w:p>
+        </w:tc>
+        <w:tc>
+          <w:tcPr>
+            <w:tcW w:w="2787" w:type="dxa"/>
+          </w:tcPr>
+          <w:p>
             <w:r>
               <w:t>Launch course</w:t>
             </w:r>
@@ -954,327 +2248,2055 @@
         </w:tc>
         <w:tc>
           <w:tcPr>
-            <w:tcW w:w="7218" w:type="dxa"/>
-            <w:tcBorders>
-              <w:top w:val="single" w:sz="4" w:space="0" w:color="auto"/>
-              <w:left w:val="single" w:sz="4" w:space="0" w:color="auto"/>
-              <w:bottom w:val="single" w:sz="4" w:space="0" w:color="auto"/>
-              <w:right w:val="single" w:sz="4" w:space="0" w:color="auto"/>
-            </w:tcBorders>
-          </w:tcPr>
-          <w:p>
-            <w:pPr>
-              <w:pStyle w:val="NoSpacing"/>
-            </w:pPr>
-            <w:r>
-              <w:t xml:space="preserve">Course content is loaded and starts </w:t>
-            </w:r>
-          </w:p>
-        </w:tc>
-      </w:tr>
-      <w:tr>
-        <w:tc>
-          <w:tcPr>
-            <w:tcW w:w="2358" w:type="dxa"/>
-            <w:tcBorders>
-              <w:top w:val="single" w:sz="4" w:space="0" w:color="auto"/>
-              <w:left w:val="single" w:sz="4" w:space="0" w:color="auto"/>
-              <w:bottom w:val="single" w:sz="4" w:space="0" w:color="auto"/>
-              <w:right w:val="single" w:sz="4" w:space="0" w:color="auto"/>
-            </w:tcBorders>
-          </w:tcPr>
-          <w:p>
-            <w:pPr>
-              <w:pStyle w:val="NoSpacing"/>
-            </w:pPr>
-            <w:r>
-              <w:t>Take Test</w:t>
-            </w:r>
-          </w:p>
-        </w:tc>
-        <w:tc>
-          <w:tcPr>
-            <w:tcW w:w="7218" w:type="dxa"/>
-            <w:tcBorders>
-              <w:top w:val="single" w:sz="4" w:space="0" w:color="auto"/>
-              <w:left w:val="single" w:sz="4" w:space="0" w:color="auto"/>
-              <w:bottom w:val="single" w:sz="4" w:space="0" w:color="auto"/>
-              <w:right w:val="single" w:sz="4" w:space="0" w:color="auto"/>
-            </w:tcBorders>
-          </w:tcPr>
-          <w:p>
-            <w:pPr>
-              <w:pStyle w:val="NoSpacing"/>
-            </w:pPr>
-            <w:r>
-              <w:t>Test</w:t>
+            <w:tcW w:w="3418" w:type="dxa"/>
+          </w:tcPr>
+          <w:p>
+            <w:r>
+              <w:t>Taken to Course Home page</w:t>
+            </w:r>
+          </w:p>
+        </w:tc>
+        <w:tc>
+          <w:tcPr>
+            <w:tcW w:w="2249" w:type="dxa"/>
+          </w:tcPr>
+          <w:p/>
+        </w:tc>
+        <w:tc>
+          <w:tcPr>
+            <w:tcW w:w="648" w:type="dxa"/>
+          </w:tcPr>
+          <w:p/>
+        </w:tc>
+      </w:tr>
+      <w:tr>
+        <w:trPr>
+          <w:trHeight w:val="259"/>
+        </w:trPr>
+        <w:tc>
+          <w:tcPr>
+            <w:tcW w:w="456" w:type="dxa"/>
+          </w:tcPr>
+          <w:p>
+            <w:r>
+              <w:t>2</w:t>
+            </w:r>
+          </w:p>
+        </w:tc>
+        <w:tc>
+          <w:tcPr>
+            <w:tcW w:w="2787" w:type="dxa"/>
+          </w:tcPr>
+          <w:p>
+            <w:r>
+              <w:t>Select Help button</w:t>
+            </w:r>
+          </w:p>
+        </w:tc>
+        <w:tc>
+          <w:tcPr>
+            <w:tcW w:w="3418" w:type="dxa"/>
+          </w:tcPr>
+          <w:p>
+            <w:r>
+              <w:t>Help document window opens with links to topics within the document</w:t>
+            </w:r>
+          </w:p>
+        </w:tc>
+        <w:tc>
+          <w:tcPr>
+            <w:tcW w:w="2249" w:type="dxa"/>
+          </w:tcPr>
+          <w:p/>
+        </w:tc>
+        <w:tc>
+          <w:tcPr>
+            <w:tcW w:w="648" w:type="dxa"/>
+          </w:tcPr>
+          <w:p/>
+        </w:tc>
+      </w:tr>
+      <w:tr>
+        <w:trPr>
+          <w:trHeight w:val="259"/>
+        </w:trPr>
+        <w:tc>
+          <w:tcPr>
+            <w:tcW w:w="456" w:type="dxa"/>
+          </w:tcPr>
+          <w:p>
+            <w:r>
+              <w:t>3</w:t>
+            </w:r>
+          </w:p>
+        </w:tc>
+        <w:tc>
+          <w:tcPr>
+            <w:tcW w:w="2787" w:type="dxa"/>
+          </w:tcPr>
+          <w:p>
+            <w:r>
+              <w:t>Select a topic link</w:t>
+            </w:r>
+          </w:p>
+        </w:tc>
+        <w:tc>
+          <w:tcPr>
+            <w:tcW w:w="3418" w:type="dxa"/>
+          </w:tcPr>
+          <w:p>
+            <w:r>
+              <w:t>Taken to section in document for the selected link</w:t>
+            </w:r>
+          </w:p>
+        </w:tc>
+        <w:tc>
+          <w:tcPr>
+            <w:tcW w:w="2249" w:type="dxa"/>
+          </w:tcPr>
+          <w:p/>
+        </w:tc>
+        <w:tc>
+          <w:tcPr>
+            <w:tcW w:w="648" w:type="dxa"/>
+          </w:tcPr>
+          <w:p/>
+        </w:tc>
+      </w:tr>
+      <w:tr>
+        <w:trPr>
+          <w:trHeight w:val="259"/>
+        </w:trPr>
+        <w:tc>
+          <w:tcPr>
+            <w:tcW w:w="9558" w:type="dxa"/>
+            <w:gridSpan w:val="5"/>
+          </w:tcPr>
+          <w:p>
+            <w:r>
+              <w:rPr>
+                <w:b/>
+              </w:rPr>
+              <w:t xml:space="preserve">Test Case </w:t>
+            </w:r>
+            <w:r>
+              <w:rPr>
+                <w:b/>
+              </w:rPr>
+              <w:t>9</w:t>
+            </w:r>
+            <w:r>
+              <w:rPr>
+                <w:b/>
+              </w:rPr>
+              <w:t xml:space="preserve">: </w:t>
+            </w:r>
+            <w:r>
+              <w:rPr>
+                <w:b/>
+              </w:rPr>
+              <w:t>Create Bookmark</w:t>
+            </w:r>
+          </w:p>
+        </w:tc>
+      </w:tr>
+      <w:tr>
+        <w:trPr>
+          <w:trHeight w:val="259"/>
+        </w:trPr>
+        <w:tc>
+          <w:tcPr>
+            <w:tcW w:w="456" w:type="dxa"/>
+          </w:tcPr>
+          <w:p>
+            <w:r>
+              <w:t>1</w:t>
+            </w:r>
+          </w:p>
+        </w:tc>
+        <w:tc>
+          <w:tcPr>
+            <w:tcW w:w="2787" w:type="dxa"/>
+          </w:tcPr>
+          <w:p>
+            <w:r>
+              <w:t>Launch course</w:t>
+            </w:r>
+          </w:p>
+        </w:tc>
+        <w:tc>
+          <w:tcPr>
+            <w:tcW w:w="3418" w:type="dxa"/>
+          </w:tcPr>
+          <w:p>
+            <w:r>
+              <w:t>Taken to Course Home page</w:t>
+            </w:r>
+          </w:p>
+        </w:tc>
+        <w:tc>
+          <w:tcPr>
+            <w:tcW w:w="2249" w:type="dxa"/>
+          </w:tcPr>
+          <w:p/>
+        </w:tc>
+        <w:tc>
+          <w:tcPr>
+            <w:tcW w:w="648" w:type="dxa"/>
+          </w:tcPr>
+          <w:p/>
+        </w:tc>
+      </w:tr>
+      <w:tr>
+        <w:trPr>
+          <w:trHeight w:val="259"/>
+        </w:trPr>
+        <w:tc>
+          <w:tcPr>
+            <w:tcW w:w="456" w:type="dxa"/>
+          </w:tcPr>
+          <w:p>
+            <w:r>
+              <w:t>2</w:t>
+            </w:r>
+          </w:p>
+        </w:tc>
+        <w:tc>
+          <w:tcPr>
+            <w:tcW w:w="2787" w:type="dxa"/>
+          </w:tcPr>
+          <w:p>
+            <w:r>
+              <w:t>Click on a lesson link</w:t>
+            </w:r>
+          </w:p>
+        </w:tc>
+        <w:tc>
+          <w:tcPr>
+            <w:tcW w:w="3418" w:type="dxa"/>
+          </w:tcPr>
+          <w:p>
+            <w:r>
+              <w:t>Lesson starts</w:t>
+            </w:r>
+          </w:p>
+        </w:tc>
+        <w:tc>
+          <w:tcPr>
+            <w:tcW w:w="2249" w:type="dxa"/>
+          </w:tcPr>
+          <w:p/>
+        </w:tc>
+        <w:tc>
+          <w:tcPr>
+            <w:tcW w:w="648" w:type="dxa"/>
+          </w:tcPr>
+          <w:p/>
+        </w:tc>
+      </w:tr>
+      <w:tr>
+        <w:trPr>
+          <w:trHeight w:val="259"/>
+        </w:trPr>
+        <w:tc>
+          <w:tcPr>
+            <w:tcW w:w="456" w:type="dxa"/>
+          </w:tcPr>
+          <w:p>
+            <w:r>
+              <w:t>3</w:t>
+            </w:r>
+          </w:p>
+        </w:tc>
+        <w:tc>
+          <w:tcPr>
+            <w:tcW w:w="2787" w:type="dxa"/>
+          </w:tcPr>
+          <w:p>
+            <w:r>
+              <w:t>Click Next button</w:t>
+            </w:r>
+          </w:p>
+        </w:tc>
+        <w:tc>
+          <w:tcPr>
+            <w:tcW w:w="3418" w:type="dxa"/>
+          </w:tcPr>
+          <w:p>
+            <w:r>
+              <w:t>Advance to next screen in lesson</w:t>
+            </w:r>
+          </w:p>
+        </w:tc>
+        <w:tc>
+          <w:tcPr>
+            <w:tcW w:w="2249" w:type="dxa"/>
+          </w:tcPr>
+          <w:p/>
+        </w:tc>
+        <w:tc>
+          <w:tcPr>
+            <w:tcW w:w="648" w:type="dxa"/>
+          </w:tcPr>
+          <w:p/>
+        </w:tc>
+      </w:tr>
+      <w:tr>
+        <w:trPr>
+          <w:trHeight w:val="259"/>
+        </w:trPr>
+        <w:tc>
+          <w:tcPr>
+            <w:tcW w:w="456" w:type="dxa"/>
+          </w:tcPr>
+          <w:p>
+            <w:r>
+              <w:t>4</w:t>
+            </w:r>
+          </w:p>
+        </w:tc>
+        <w:tc>
+          <w:tcPr>
+            <w:tcW w:w="2787" w:type="dxa"/>
+          </w:tcPr>
+          <w:p>
+            <w:r>
+              <w:t>Click Add Boo</w:t>
+            </w:r>
+            <w:r>
+              <w:t>k</w:t>
+            </w:r>
+            <w:r>
+              <w:t>mark</w:t>
+            </w:r>
+          </w:p>
+        </w:tc>
+        <w:tc>
+          <w:tcPr>
+            <w:tcW w:w="3418" w:type="dxa"/>
+          </w:tcPr>
+          <w:p>
+            <w:r>
+              <w:t>Popup request Bookmark name</w:t>
+            </w:r>
+          </w:p>
+        </w:tc>
+        <w:tc>
+          <w:tcPr>
+            <w:tcW w:w="2249" w:type="dxa"/>
+          </w:tcPr>
+          <w:p/>
+        </w:tc>
+        <w:tc>
+          <w:tcPr>
+            <w:tcW w:w="648" w:type="dxa"/>
+          </w:tcPr>
+          <w:p/>
+        </w:tc>
+      </w:tr>
+      <w:tr>
+        <w:trPr>
+          <w:trHeight w:val="259"/>
+        </w:trPr>
+        <w:tc>
+          <w:tcPr>
+            <w:tcW w:w="456" w:type="dxa"/>
+          </w:tcPr>
+          <w:p>
+            <w:r>
+              <w:t>5</w:t>
+            </w:r>
+          </w:p>
+        </w:tc>
+        <w:tc>
+          <w:tcPr>
+            <w:tcW w:w="2787" w:type="dxa"/>
+          </w:tcPr>
+          <w:p>
+            <w:r>
+              <w:t>Enter Bookmark Name “Test Bookmark”</w:t>
+            </w:r>
+          </w:p>
+        </w:tc>
+        <w:tc>
+          <w:tcPr>
+            <w:tcW w:w="3418" w:type="dxa"/>
+          </w:tcPr>
+          <w:p>
+            <w:r>
+              <w:t>“Test Bookmark added” message displays</w:t>
+            </w:r>
+          </w:p>
+        </w:tc>
+        <w:tc>
+          <w:tcPr>
+            <w:tcW w:w="2249" w:type="dxa"/>
+          </w:tcPr>
+          <w:p/>
+        </w:tc>
+        <w:tc>
+          <w:tcPr>
+            <w:tcW w:w="648" w:type="dxa"/>
+          </w:tcPr>
+          <w:p/>
+        </w:tc>
+      </w:tr>
+      <w:tr>
+        <w:trPr>
+          <w:trHeight w:val="259"/>
+        </w:trPr>
+        <w:tc>
+          <w:tcPr>
+            <w:tcW w:w="9558" w:type="dxa"/>
+            <w:gridSpan w:val="5"/>
+          </w:tcPr>
+          <w:p>
+            <w:pPr>
+              <w:rPr>
+                <w:b/>
+              </w:rPr>
+            </w:pPr>
+            <w:r>
+              <w:rPr>
+                <w:b/>
+              </w:rPr>
+              <w:t xml:space="preserve">Test Case </w:t>
+            </w:r>
+            <w:r>
+              <w:rPr>
+                <w:b/>
+              </w:rPr>
+              <w:t>10</w:t>
+            </w:r>
+            <w:r>
+              <w:rPr>
+                <w:b/>
+              </w:rPr>
+              <w:t>: Take Course Test</w:t>
+            </w:r>
+          </w:p>
+        </w:tc>
+      </w:tr>
+      <w:tr>
+        <w:trPr>
+          <w:trHeight w:val="545"/>
+        </w:trPr>
+        <w:tc>
+          <w:tcPr>
+            <w:tcW w:w="456" w:type="dxa"/>
+          </w:tcPr>
+          <w:p>
+            <w:r>
+              <w:t>1</w:t>
+            </w:r>
+          </w:p>
+        </w:tc>
+        <w:tc>
+          <w:tcPr>
+            <w:tcW w:w="2787" w:type="dxa"/>
+          </w:tcPr>
+          <w:p>
+            <w:r>
+              <w:t>Select Take Course Test link from Course home page</w:t>
+            </w:r>
+          </w:p>
+        </w:tc>
+        <w:tc>
+          <w:tcPr>
+            <w:tcW w:w="3418" w:type="dxa"/>
+          </w:tcPr>
+          <w:p>
+            <w:r>
+              <w:t>Test launches. Displays “Start Test” button</w:t>
+            </w:r>
+          </w:p>
+        </w:tc>
+        <w:tc>
+          <w:tcPr>
+            <w:tcW w:w="2249" w:type="dxa"/>
+          </w:tcPr>
+          <w:p/>
+        </w:tc>
+        <w:tc>
+          <w:tcPr>
+            <w:tcW w:w="648" w:type="dxa"/>
+          </w:tcPr>
+          <w:p/>
+        </w:tc>
+      </w:tr>
+      <w:tr>
+        <w:trPr>
+          <w:trHeight w:val="532"/>
+        </w:trPr>
+        <w:tc>
+          <w:tcPr>
+            <w:tcW w:w="456" w:type="dxa"/>
+          </w:tcPr>
+          <w:p>
+            <w:r>
+              <w:t>2</w:t>
+            </w:r>
+          </w:p>
+        </w:tc>
+        <w:tc>
+          <w:tcPr>
+            <w:tcW w:w="2787" w:type="dxa"/>
+          </w:tcPr>
+          <w:p>
+            <w:r>
+              <w:t>Click “Start Test” button</w:t>
+            </w:r>
+          </w:p>
+        </w:tc>
+        <w:tc>
+          <w:tcPr>
+            <w:tcW w:w="3418" w:type="dxa"/>
+          </w:tcPr>
+          <w:p>
+            <w:r>
+              <w:t xml:space="preserve">First question displays with disabled “next” button </w:t>
+            </w:r>
+          </w:p>
+        </w:tc>
+        <w:tc>
+          <w:tcPr>
+            <w:tcW w:w="2249" w:type="dxa"/>
+          </w:tcPr>
+          <w:p/>
+        </w:tc>
+        <w:tc>
+          <w:tcPr>
+            <w:tcW w:w="648" w:type="dxa"/>
+          </w:tcPr>
+          <w:p/>
+        </w:tc>
+      </w:tr>
+      <w:tr>
+        <w:trPr>
+          <w:trHeight w:val="259"/>
+        </w:trPr>
+        <w:tc>
+          <w:tcPr>
+            <w:tcW w:w="456" w:type="dxa"/>
+          </w:tcPr>
+          <w:p>
+            <w:r>
+              <w:t>3</w:t>
+            </w:r>
+          </w:p>
+        </w:tc>
+        <w:tc>
+          <w:tcPr>
+            <w:tcW w:w="2787" w:type="dxa"/>
+          </w:tcPr>
+          <w:p>
+            <w:r>
+              <w:t>Select first option/choice</w:t>
+            </w:r>
+          </w:p>
+        </w:tc>
+        <w:tc>
+          <w:tcPr>
+            <w:tcW w:w="3418" w:type="dxa"/>
+          </w:tcPr>
+          <w:p>
+            <w:r>
+              <w:t>“next” button is enable</w:t>
+            </w:r>
+            <w:r>
+              <w:t>d</w:t>
+            </w:r>
+          </w:p>
+        </w:tc>
+        <w:tc>
+          <w:tcPr>
+            <w:tcW w:w="2249" w:type="dxa"/>
+          </w:tcPr>
+          <w:p/>
+        </w:tc>
+        <w:tc>
+          <w:tcPr>
+            <w:tcW w:w="648" w:type="dxa"/>
+          </w:tcPr>
+          <w:p/>
+        </w:tc>
+      </w:tr>
+      <w:tr>
+        <w:trPr>
+          <w:trHeight w:val="545"/>
+        </w:trPr>
+        <w:tc>
+          <w:tcPr>
+            <w:tcW w:w="456" w:type="dxa"/>
+          </w:tcPr>
+          <w:p/>
+        </w:tc>
+        <w:tc>
+          <w:tcPr>
+            <w:tcW w:w="2787" w:type="dxa"/>
+          </w:tcPr>
+          <w:p>
+            <w:r>
+              <w:t>Select “next” button</w:t>
+            </w:r>
+          </w:p>
+        </w:tc>
+        <w:tc>
+          <w:tcPr>
+            <w:tcW w:w="3418" w:type="dxa"/>
+          </w:tcPr>
+          <w:p>
+            <w:r>
+              <w:t>A different question displayed</w:t>
+            </w:r>
+          </w:p>
+        </w:tc>
+        <w:tc>
+          <w:tcPr>
+            <w:tcW w:w="2249" w:type="dxa"/>
+          </w:tcPr>
+          <w:p/>
+        </w:tc>
+        <w:tc>
+          <w:tcPr>
+            <w:tcW w:w="648" w:type="dxa"/>
+          </w:tcPr>
+          <w:p/>
+        </w:tc>
+      </w:tr>
+      <w:tr>
+        <w:trPr>
+          <w:trHeight w:val="805"/>
+        </w:trPr>
+        <w:tc>
+          <w:tcPr>
+            <w:tcW w:w="456" w:type="dxa"/>
+          </w:tcPr>
+          <w:p>
+            <w:r>
+              <w:t>9</w:t>
+            </w:r>
+          </w:p>
+        </w:tc>
+        <w:tc>
+          <w:tcPr>
+            <w:tcW w:w="2787" w:type="dxa"/>
+          </w:tcPr>
+          <w:p>
+            <w:r>
+              <w:t>Select first answer for all remaining questions. View test results</w:t>
+            </w:r>
+          </w:p>
+        </w:tc>
+        <w:tc>
+          <w:tcPr>
+            <w:tcW w:w="3418" w:type="dxa"/>
+          </w:tcPr>
+          <w:p>
+            <w:r>
+              <w:t xml:space="preserve">Results answers match all selected answers </w:t>
+            </w:r>
+          </w:p>
+        </w:tc>
+        <w:tc>
+          <w:tcPr>
+            <w:tcW w:w="2249" w:type="dxa"/>
+          </w:tcPr>
+          <w:p/>
+        </w:tc>
+        <w:tc>
+          <w:tcPr>
+            <w:tcW w:w="648" w:type="dxa"/>
+          </w:tcPr>
+          <w:p/>
+        </w:tc>
+      </w:tr>
+      <w:tr>
+        <w:trPr>
+          <w:trHeight w:val="805"/>
+        </w:trPr>
+        <w:tc>
+          <w:tcPr>
+            <w:tcW w:w="456" w:type="dxa"/>
+          </w:tcPr>
+          <w:p>
+            <w:r>
+              <w:t>10</w:t>
+            </w:r>
+          </w:p>
+        </w:tc>
+        <w:tc>
+          <w:tcPr>
+            <w:tcW w:w="2787" w:type="dxa"/>
+          </w:tcPr>
+          <w:p>
+            <w:r>
+              <w:t>From course home. Select Take Course Test button again and start test</w:t>
+            </w:r>
+          </w:p>
+        </w:tc>
+        <w:tc>
+          <w:tcPr>
+            <w:tcW w:w="3418" w:type="dxa"/>
+          </w:tcPr>
+          <w:p>
+            <w:r>
+              <w:t>Test displays a different first question than in</w:t>
+            </w:r>
+            <w:r>
+              <w:t xml:space="preserve"> </w:t>
+            </w:r>
+            <w:r>
+              <w:t xml:space="preserve">step 6 </w:t>
+            </w:r>
+          </w:p>
+        </w:tc>
+        <w:tc>
+          <w:tcPr>
+            <w:tcW w:w="2249" w:type="dxa"/>
+          </w:tcPr>
+          <w:p/>
+        </w:tc>
+        <w:tc>
+          <w:tcPr>
+            <w:tcW w:w="648" w:type="dxa"/>
+          </w:tcPr>
+          <w:p/>
+        </w:tc>
+      </w:tr>
+      <w:tr>
+        <w:trPr>
+          <w:trHeight w:val="872"/>
+        </w:trPr>
+        <w:tc>
+          <w:tcPr>
+            <w:tcW w:w="456" w:type="dxa"/>
+          </w:tcPr>
+          <w:p>
+            <w:r>
+              <w:t>11</w:t>
+            </w:r>
+          </w:p>
+        </w:tc>
+        <w:tc>
+          <w:tcPr>
+            <w:tcW w:w="2787" w:type="dxa"/>
+          </w:tcPr>
+          <w:p>
+            <w:r>
+              <w:t>Fail test by selecting enough incorrect answers</w:t>
+            </w:r>
+            <w:r>
+              <w:t>.</w:t>
+            </w:r>
+          </w:p>
+        </w:tc>
+        <w:tc>
+          <w:tcPr>
+            <w:tcW w:w="3418" w:type="dxa"/>
+          </w:tcPr>
+          <w:p>
+            <w:r>
+              <w:t xml:space="preserve">System displays “Score is below passing”. Option to retake </w:t>
+            </w:r>
+            <w:r>
+              <w:t xml:space="preserve"> or return to course home</w:t>
+            </w:r>
+          </w:p>
+        </w:tc>
+        <w:tc>
+          <w:tcPr>
+            <w:tcW w:w="2249" w:type="dxa"/>
+          </w:tcPr>
+          <w:p/>
+        </w:tc>
+        <w:tc>
+          <w:tcPr>
+            <w:tcW w:w="648" w:type="dxa"/>
+          </w:tcPr>
+          <w:p/>
+        </w:tc>
+      </w:tr>
+      <w:tr>
+        <w:trPr>
+          <w:trHeight w:val="532"/>
+        </w:trPr>
+        <w:tc>
+          <w:tcPr>
+            <w:tcW w:w="456" w:type="dxa"/>
+          </w:tcPr>
+          <w:p>
+            <w:r>
+              <w:t>12</w:t>
+            </w:r>
+          </w:p>
+        </w:tc>
+        <w:tc>
+          <w:tcPr>
+            <w:tcW w:w="2787" w:type="dxa"/>
+          </w:tcPr>
+          <w:p>
+            <w:r>
+              <w:t>Select No to r</w:t>
+            </w:r>
+            <w:r>
+              <w:t xml:space="preserve">eturn to Course Home Page </w:t>
+            </w:r>
+          </w:p>
+        </w:tc>
+        <w:tc>
+          <w:tcPr>
+            <w:tcW w:w="3418" w:type="dxa"/>
+          </w:tcPr>
+          <w:p>
+            <w:r>
+              <w:t xml:space="preserve">Course status </w:t>
+            </w:r>
+            <w:r>
+              <w:t>displays as</w:t>
+            </w:r>
+            <w:r>
+              <w:t xml:space="preserve"> “Incomplete”</w:t>
+            </w:r>
+          </w:p>
+        </w:tc>
+        <w:tc>
+          <w:tcPr>
+            <w:tcW w:w="2249" w:type="dxa"/>
+          </w:tcPr>
+          <w:p/>
+        </w:tc>
+        <w:tc>
+          <w:tcPr>
+            <w:tcW w:w="648" w:type="dxa"/>
+          </w:tcPr>
+          <w:p/>
+        </w:tc>
+      </w:tr>
+      <w:tr>
+        <w:trPr>
+          <w:trHeight w:val="845"/>
+        </w:trPr>
+        <w:tc>
+          <w:tcPr>
+            <w:tcW w:w="456" w:type="dxa"/>
+          </w:tcPr>
+          <w:p>
+            <w:r>
+              <w:t>13</w:t>
+            </w:r>
+          </w:p>
+        </w:tc>
+        <w:tc>
+          <w:tcPr>
+            <w:tcW w:w="2787" w:type="dxa"/>
+          </w:tcPr>
+          <w:p>
+            <w:r>
+              <w:t>Take test again (step 5). Select enough correct answers to pass test</w:t>
+            </w:r>
+          </w:p>
+        </w:tc>
+        <w:tc>
+          <w:tcPr>
+            <w:tcW w:w="3418" w:type="dxa"/>
+          </w:tcPr>
+          <w:p>
+            <w:r>
+              <w:t xml:space="preserve">System displays “Score is passing” Option to retake </w:t>
+            </w:r>
+            <w:r>
+              <w:t>or return to course home</w:t>
+            </w:r>
+          </w:p>
+        </w:tc>
+        <w:tc>
+          <w:tcPr>
+            <w:tcW w:w="2249" w:type="dxa"/>
+          </w:tcPr>
+          <w:p/>
+        </w:tc>
+        <w:tc>
+          <w:tcPr>
+            <w:tcW w:w="648" w:type="dxa"/>
+          </w:tcPr>
+          <w:p/>
+        </w:tc>
+      </w:tr>
+      <w:tr>
+        <w:trPr>
+          <w:trHeight w:val="259"/>
+        </w:trPr>
+        <w:tc>
+          <w:tcPr>
+            <w:tcW w:w="456" w:type="dxa"/>
+          </w:tcPr>
+          <w:p>
+            <w:r>
+              <w:t>14</w:t>
+            </w:r>
+          </w:p>
+        </w:tc>
+        <w:tc>
+          <w:tcPr>
+            <w:tcW w:w="2787" w:type="dxa"/>
+          </w:tcPr>
+          <w:p>
+            <w:r>
+              <w:t>Return to Course Home Page</w:t>
+            </w:r>
+          </w:p>
+        </w:tc>
+        <w:tc>
+          <w:tcPr>
+            <w:tcW w:w="3418" w:type="dxa"/>
+          </w:tcPr>
+          <w:p>
+            <w:r>
+              <w:t xml:space="preserve">Course status </w:t>
+            </w:r>
+            <w:r>
+              <w:t xml:space="preserve">displays as </w:t>
+            </w:r>
+            <w:r>
+              <w:t xml:space="preserve"> “Complete”</w:t>
+            </w:r>
+          </w:p>
+        </w:tc>
+        <w:tc>
+          <w:tcPr>
+            <w:tcW w:w="2249" w:type="dxa"/>
+          </w:tcPr>
+          <w:p/>
+        </w:tc>
+        <w:tc>
+          <w:tcPr>
+            <w:tcW w:w="648" w:type="dxa"/>
+          </w:tcPr>
+          <w:p/>
+        </w:tc>
+      </w:tr>
+      <w:tr>
+        <w:trPr>
+          <w:trHeight w:val="1077"/>
+        </w:trPr>
+        <w:tc>
+          <w:tcPr>
+            <w:tcW w:w="456" w:type="dxa"/>
+          </w:tcPr>
+          <w:p>
+            <w:r>
+              <w:lastRenderedPageBreak/>
+              <w:t>15</w:t>
+            </w:r>
+          </w:p>
+        </w:tc>
+        <w:tc>
+          <w:tcPr>
+            <w:tcW w:w="2787" w:type="dxa"/>
+          </w:tcPr>
+          <w:p>
+            <w:r>
+              <w:t>Take test again</w:t>
+            </w:r>
+            <w:r>
+              <w:t xml:space="preserve"> </w:t>
             </w:r>
             <w:bookmarkStart w:id="0" w:name="_GoBack"/>
             <w:bookmarkEnd w:id="0"/>
             <w:r>
-              <w:t xml:space="preserve"> score </w:t>
-            </w:r>
-            <w:r>
-              <w:t xml:space="preserve">is </w:t>
-            </w:r>
-            <w:r>
-              <w:t>provided after completion and course status updated</w:t>
-            </w:r>
-          </w:p>
-        </w:tc>
-      </w:tr>
-      <w:tr>
-        <w:tc>
-          <w:tcPr>
-            <w:tcW w:w="2358" w:type="dxa"/>
-            <w:tcBorders>
-              <w:top w:val="single" w:sz="4" w:space="0" w:color="auto"/>
-              <w:left w:val="single" w:sz="4" w:space="0" w:color="auto"/>
-              <w:bottom w:val="single" w:sz="4" w:space="0" w:color="auto"/>
-              <w:right w:val="single" w:sz="4" w:space="0" w:color="auto"/>
-            </w:tcBorders>
-          </w:tcPr>
-          <w:p>
-            <w:pPr>
-              <w:pStyle w:val="NoSpacing"/>
-            </w:pPr>
-            <w:r>
-              <w:t>Pause Course</w:t>
-            </w:r>
-          </w:p>
-        </w:tc>
-        <w:tc>
-          <w:tcPr>
-            <w:tcW w:w="7218" w:type="dxa"/>
-            <w:tcBorders>
-              <w:top w:val="single" w:sz="4" w:space="0" w:color="auto"/>
-              <w:left w:val="single" w:sz="4" w:space="0" w:color="auto"/>
-              <w:bottom w:val="single" w:sz="4" w:space="0" w:color="auto"/>
-              <w:right w:val="single" w:sz="4" w:space="0" w:color="auto"/>
-            </w:tcBorders>
-          </w:tcPr>
-          <w:p>
-            <w:pPr>
-              <w:pStyle w:val="NoSpacing"/>
-            </w:pPr>
-            <w:r>
-              <w:t>Course player stops. Pause button toggles to Play.  Course does not resume until student presses play again</w:t>
-            </w:r>
-          </w:p>
-        </w:tc>
-      </w:tr>
-      <w:tr>
-        <w:tc>
-          <w:tcPr>
-            <w:tcW w:w="2358" w:type="dxa"/>
-            <w:tcBorders>
-              <w:top w:val="single" w:sz="4" w:space="0" w:color="auto"/>
-              <w:left w:val="single" w:sz="4" w:space="0" w:color="auto"/>
-              <w:bottom w:val="single" w:sz="4" w:space="0" w:color="auto"/>
-              <w:right w:val="single" w:sz="4" w:space="0" w:color="auto"/>
-            </w:tcBorders>
-          </w:tcPr>
-          <w:p>
-            <w:pPr>
-              <w:pStyle w:val="NoSpacing"/>
-            </w:pPr>
-            <w:r>
-              <w:t>Skip course topic</w:t>
-            </w:r>
-          </w:p>
-        </w:tc>
-        <w:tc>
-          <w:tcPr>
-            <w:tcW w:w="7218" w:type="dxa"/>
-            <w:tcBorders>
-              <w:top w:val="single" w:sz="4" w:space="0" w:color="auto"/>
-              <w:left w:val="single" w:sz="4" w:space="0" w:color="auto"/>
-              <w:bottom w:val="single" w:sz="4" w:space="0" w:color="auto"/>
-              <w:right w:val="single" w:sz="4" w:space="0" w:color="auto"/>
-            </w:tcBorders>
-          </w:tcPr>
-          <w:p>
-            <w:pPr>
-              <w:pStyle w:val="NoSpacing"/>
-            </w:pPr>
-            <w:r>
-              <w:t>Course proceeds to next module. Skipped module remains incomplete</w:t>
-            </w:r>
-          </w:p>
-        </w:tc>
-      </w:tr>
-      <w:tr>
-        <w:tc>
-          <w:tcPr>
-            <w:tcW w:w="2358" w:type="dxa"/>
-            <w:tcBorders>
-              <w:top w:val="single" w:sz="4" w:space="0" w:color="auto"/>
-              <w:left w:val="single" w:sz="4" w:space="0" w:color="auto"/>
-              <w:bottom w:val="single" w:sz="4" w:space="0" w:color="auto"/>
-              <w:right w:val="single" w:sz="4" w:space="0" w:color="auto"/>
-            </w:tcBorders>
-          </w:tcPr>
-          <w:p>
-            <w:pPr>
-              <w:pStyle w:val="NoSpacing"/>
-            </w:pPr>
-            <w:r>
-              <w:t>Advance next screen</w:t>
-            </w:r>
-          </w:p>
-        </w:tc>
-        <w:tc>
-          <w:tcPr>
-            <w:tcW w:w="7218" w:type="dxa"/>
-            <w:tcBorders>
-              <w:top w:val="single" w:sz="4" w:space="0" w:color="auto"/>
-              <w:left w:val="single" w:sz="4" w:space="0" w:color="auto"/>
-              <w:bottom w:val="single" w:sz="4" w:space="0" w:color="auto"/>
-              <w:right w:val="single" w:sz="4" w:space="0" w:color="auto"/>
-            </w:tcBorders>
-          </w:tcPr>
-          <w:p>
-            <w:pPr>
-              <w:pStyle w:val="NoSpacing"/>
-            </w:pPr>
-            <w:r>
-              <w:t>Cou</w:t>
-            </w:r>
-            <w:r>
-              <w:t>rse advances to next screen in lesson</w:t>
-            </w:r>
-          </w:p>
-        </w:tc>
-      </w:tr>
-      <w:tr>
-        <w:tc>
-          <w:tcPr>
-            <w:tcW w:w="2358" w:type="dxa"/>
-            <w:tcBorders>
-              <w:top w:val="single" w:sz="4" w:space="0" w:color="auto"/>
-              <w:left w:val="single" w:sz="4" w:space="0" w:color="auto"/>
-              <w:bottom w:val="single" w:sz="4" w:space="0" w:color="auto"/>
-              <w:right w:val="single" w:sz="4" w:space="0" w:color="auto"/>
-            </w:tcBorders>
-          </w:tcPr>
-          <w:p>
-            <w:pPr>
-              <w:pStyle w:val="NoSpacing"/>
-            </w:pPr>
-            <w:r>
-              <w:t>Turn on Closed captioning</w:t>
-            </w:r>
-          </w:p>
-        </w:tc>
-        <w:tc>
-          <w:tcPr>
-            <w:tcW w:w="7218" w:type="dxa"/>
-            <w:tcBorders>
-              <w:top w:val="single" w:sz="4" w:space="0" w:color="auto"/>
-              <w:left w:val="single" w:sz="4" w:space="0" w:color="auto"/>
-              <w:bottom w:val="single" w:sz="4" w:space="0" w:color="auto"/>
-              <w:right w:val="single" w:sz="4" w:space="0" w:color="auto"/>
-            </w:tcBorders>
-          </w:tcPr>
-          <w:p>
-            <w:pPr>
-              <w:pStyle w:val="NoSpacing"/>
-            </w:pPr>
-            <w:r>
-              <w:t>Text accompanies audio lesson.</w:t>
-            </w:r>
-          </w:p>
-        </w:tc>
-      </w:tr>
-      <w:tr>
-        <w:tc>
-          <w:tcPr>
-            <w:tcW w:w="2358" w:type="dxa"/>
-            <w:tcBorders>
-              <w:top w:val="single" w:sz="4" w:space="0" w:color="auto"/>
-              <w:left w:val="single" w:sz="4" w:space="0" w:color="auto"/>
-              <w:bottom w:val="single" w:sz="4" w:space="0" w:color="auto"/>
-              <w:right w:val="single" w:sz="4" w:space="0" w:color="auto"/>
-            </w:tcBorders>
-          </w:tcPr>
-          <w:p>
-            <w:pPr>
-              <w:pStyle w:val="NoSpacing"/>
-            </w:pPr>
-            <w:r>
-              <w:t>Create Bookmark</w:t>
-            </w:r>
-          </w:p>
-        </w:tc>
-        <w:tc>
-          <w:tcPr>
-            <w:tcW w:w="7218" w:type="dxa"/>
-            <w:tcBorders>
-              <w:top w:val="single" w:sz="4" w:space="0" w:color="auto"/>
-              <w:left w:val="single" w:sz="4" w:space="0" w:color="auto"/>
-              <w:bottom w:val="single" w:sz="4" w:space="0" w:color="auto"/>
-              <w:right w:val="single" w:sz="4" w:space="0" w:color="auto"/>
-            </w:tcBorders>
-          </w:tcPr>
-          <w:p>
-            <w:pPr>
-              <w:pStyle w:val="NoSpacing"/>
-            </w:pPr>
-            <w:r>
-              <w:t>Marks course progress.  At next student login, course starts at bookmarked lesson / screen</w:t>
-            </w:r>
-          </w:p>
-        </w:tc>
-      </w:tr>
-      <w:tr>
-        <w:trPr>
-          <w:trHeight w:val="287"/>
-        </w:trPr>
-        <w:tc>
-          <w:tcPr>
-            <w:tcW w:w="2358" w:type="dxa"/>
-            <w:tcBorders>
-              <w:top w:val="single" w:sz="4" w:space="0" w:color="auto"/>
-              <w:left w:val="single" w:sz="4" w:space="0" w:color="auto"/>
-              <w:bottom w:val="single" w:sz="4" w:space="0" w:color="auto"/>
-              <w:right w:val="single" w:sz="4" w:space="0" w:color="auto"/>
-            </w:tcBorders>
-          </w:tcPr>
-          <w:p>
-            <w:pPr>
-              <w:pStyle w:val="NoSpacing"/>
-            </w:pPr>
-            <w:r>
-              <w:t>View Course History</w:t>
-            </w:r>
-          </w:p>
-        </w:tc>
-        <w:tc>
-          <w:tcPr>
-            <w:tcW w:w="7218" w:type="dxa"/>
-            <w:tcBorders>
-              <w:top w:val="single" w:sz="4" w:space="0" w:color="auto"/>
-              <w:left w:val="single" w:sz="4" w:space="0" w:color="auto"/>
-              <w:bottom w:val="single" w:sz="4" w:space="0" w:color="auto"/>
-              <w:right w:val="single" w:sz="4" w:space="0" w:color="auto"/>
-            </w:tcBorders>
-          </w:tcPr>
-          <w:p>
-            <w:pPr>
-              <w:pStyle w:val="NoSpacing"/>
-            </w:pPr>
-            <w:r>
-              <w:t>Completed/</w:t>
-            </w:r>
-            <w:proofErr w:type="spellStart"/>
-            <w:r>
-              <w:t>Incompleted</w:t>
-            </w:r>
-            <w:proofErr w:type="spellEnd"/>
-            <w:r>
-              <w:t xml:space="preserve"> courses displayed with dates of completion</w:t>
-            </w:r>
-          </w:p>
+              <w:t>(step 5). Select enough correct answers to pass with at least one incorrect answer.</w:t>
+            </w:r>
+          </w:p>
+        </w:tc>
+        <w:tc>
+          <w:tcPr>
+            <w:tcW w:w="3418" w:type="dxa"/>
+          </w:tcPr>
+          <w:p>
+            <w:r>
+              <w:t>System displays “Score is passing” Option to retake incorrect questions - “Yes” “No” buttons displayed</w:t>
+            </w:r>
+          </w:p>
+        </w:tc>
+        <w:tc>
+          <w:tcPr>
+            <w:tcW w:w="2249" w:type="dxa"/>
+          </w:tcPr>
+          <w:p/>
+        </w:tc>
+        <w:tc>
+          <w:tcPr>
+            <w:tcW w:w="648" w:type="dxa"/>
+          </w:tcPr>
+          <w:p/>
+        </w:tc>
+      </w:tr>
+      <w:tr>
+        <w:trPr>
+          <w:trHeight w:val="674"/>
+        </w:trPr>
+        <w:tc>
+          <w:tcPr>
+            <w:tcW w:w="456" w:type="dxa"/>
+          </w:tcPr>
+          <w:p>
+            <w:r>
+              <w:t>16</w:t>
+            </w:r>
+          </w:p>
+        </w:tc>
+        <w:tc>
+          <w:tcPr>
+            <w:tcW w:w="2787" w:type="dxa"/>
+          </w:tcPr>
+          <w:p>
+            <w:r>
+              <w:t>Select “Yes” to retake incorrect parts of test.</w:t>
+            </w:r>
+          </w:p>
+        </w:tc>
+        <w:tc>
+          <w:tcPr>
+            <w:tcW w:w="3418" w:type="dxa"/>
+          </w:tcPr>
+          <w:p>
+            <w:r>
+              <w:t>Questions displayed are those answered incorrectly.</w:t>
+            </w:r>
+          </w:p>
+        </w:tc>
+        <w:tc>
+          <w:tcPr>
+            <w:tcW w:w="2249" w:type="dxa"/>
+          </w:tcPr>
+          <w:p/>
+        </w:tc>
+        <w:tc>
+          <w:tcPr>
+            <w:tcW w:w="648" w:type="dxa"/>
+          </w:tcPr>
+          <w:p/>
+        </w:tc>
+      </w:tr>
+      <w:tr>
+        <w:trPr>
+          <w:trHeight w:val="259"/>
+        </w:trPr>
+        <w:tc>
+          <w:tcPr>
+            <w:tcW w:w="9558" w:type="dxa"/>
+            <w:gridSpan w:val="5"/>
+          </w:tcPr>
+          <w:p>
+            <w:pPr>
+              <w:rPr>
+                <w:b/>
+              </w:rPr>
+            </w:pPr>
+            <w:r>
+              <w:rPr>
+                <w:b/>
+              </w:rPr>
+              <w:t xml:space="preserve">Test Case </w:t>
+            </w:r>
+            <w:r>
+              <w:rPr>
+                <w:b/>
+              </w:rPr>
+              <w:t>11</w:t>
+            </w:r>
+            <w:r>
+              <w:rPr>
+                <w:b/>
+              </w:rPr>
+              <w:t xml:space="preserve">: </w:t>
+            </w:r>
+            <w:r>
+              <w:rPr>
+                <w:b/>
+              </w:rPr>
+              <w:t>Print Certificate</w:t>
+            </w:r>
+          </w:p>
+        </w:tc>
+      </w:tr>
+      <w:tr>
+        <w:trPr>
+          <w:trHeight w:val="545"/>
+        </w:trPr>
+        <w:tc>
+          <w:tcPr>
+            <w:tcW w:w="456" w:type="dxa"/>
+          </w:tcPr>
+          <w:p>
+            <w:r>
+              <w:t>1</w:t>
+            </w:r>
+          </w:p>
+        </w:tc>
+        <w:tc>
+          <w:tcPr>
+            <w:tcW w:w="2787" w:type="dxa"/>
+          </w:tcPr>
+          <w:p>
+            <w:r>
+              <w:t>Launch a new course</w:t>
+            </w:r>
+          </w:p>
+        </w:tc>
+        <w:tc>
+          <w:tcPr>
+            <w:tcW w:w="3418" w:type="dxa"/>
+          </w:tcPr>
+          <w:p>
+            <w:r>
+              <w:t>Course opens to Course Home page</w:t>
+            </w:r>
+          </w:p>
+        </w:tc>
+        <w:tc>
+          <w:tcPr>
+            <w:tcW w:w="2249" w:type="dxa"/>
+          </w:tcPr>
+          <w:p/>
+        </w:tc>
+        <w:tc>
+          <w:tcPr>
+            <w:tcW w:w="648" w:type="dxa"/>
+          </w:tcPr>
+          <w:p/>
+        </w:tc>
+      </w:tr>
+      <w:tr>
+        <w:trPr>
+          <w:trHeight w:val="532"/>
+        </w:trPr>
+        <w:tc>
+          <w:tcPr>
+            <w:tcW w:w="456" w:type="dxa"/>
+          </w:tcPr>
+          <w:p>
+            <w:r>
+              <w:t>2</w:t>
+            </w:r>
+          </w:p>
+        </w:tc>
+        <w:tc>
+          <w:tcPr>
+            <w:tcW w:w="2787" w:type="dxa"/>
+          </w:tcPr>
+          <w:p>
+            <w:r>
+              <w:t xml:space="preserve">Select Print Certificate </w:t>
+            </w:r>
+          </w:p>
+        </w:tc>
+        <w:tc>
+          <w:tcPr>
+            <w:tcW w:w="3418" w:type="dxa"/>
+          </w:tcPr>
+          <w:p>
+            <w:r>
+              <w:t>Error “Course not completed.”</w:t>
+            </w:r>
+          </w:p>
+        </w:tc>
+        <w:tc>
+          <w:tcPr>
+            <w:tcW w:w="2249" w:type="dxa"/>
+          </w:tcPr>
+          <w:p/>
+        </w:tc>
+        <w:tc>
+          <w:tcPr>
+            <w:tcW w:w="648" w:type="dxa"/>
+          </w:tcPr>
+          <w:p/>
+        </w:tc>
+      </w:tr>
+      <w:tr>
+        <w:trPr>
+          <w:trHeight w:val="259"/>
+        </w:trPr>
+        <w:tc>
+          <w:tcPr>
+            <w:tcW w:w="456" w:type="dxa"/>
+          </w:tcPr>
+          <w:p>
+            <w:r>
+              <w:t>3</w:t>
+            </w:r>
+          </w:p>
+        </w:tc>
+        <w:tc>
+          <w:tcPr>
+            <w:tcW w:w="2787" w:type="dxa"/>
+          </w:tcPr>
+          <w:p>
+            <w:r>
+              <w:t>Complete the course</w:t>
+            </w:r>
+          </w:p>
+        </w:tc>
+        <w:tc>
+          <w:tcPr>
+            <w:tcW w:w="3418" w:type="dxa"/>
+          </w:tcPr>
+          <w:p>
+            <w:r>
+              <w:t>Course status set to “Complete”</w:t>
+            </w:r>
+          </w:p>
+        </w:tc>
+        <w:tc>
+          <w:tcPr>
+            <w:tcW w:w="2249" w:type="dxa"/>
+          </w:tcPr>
+          <w:p/>
+        </w:tc>
+        <w:tc>
+          <w:tcPr>
+            <w:tcW w:w="648" w:type="dxa"/>
+          </w:tcPr>
+          <w:p/>
+        </w:tc>
+      </w:tr>
+      <w:tr>
+        <w:trPr>
+          <w:trHeight w:val="259"/>
+        </w:trPr>
+        <w:tc>
+          <w:tcPr>
+            <w:tcW w:w="456" w:type="dxa"/>
+          </w:tcPr>
+          <w:p>
+            <w:r>
+              <w:t>4</w:t>
+            </w:r>
+          </w:p>
+        </w:tc>
+        <w:tc>
+          <w:tcPr>
+            <w:tcW w:w="2787" w:type="dxa"/>
+          </w:tcPr>
+          <w:p>
+            <w:r>
+              <w:t>Select Print Certificate</w:t>
+            </w:r>
+          </w:p>
+        </w:tc>
+        <w:tc>
+          <w:tcPr>
+            <w:tcW w:w="3418" w:type="dxa"/>
+          </w:tcPr>
+          <w:p>
+            <w:r>
+              <w:t>Image of certificate displays with Print button</w:t>
+            </w:r>
+          </w:p>
+        </w:tc>
+        <w:tc>
+          <w:tcPr>
+            <w:tcW w:w="2249" w:type="dxa"/>
+          </w:tcPr>
+          <w:p/>
+        </w:tc>
+        <w:tc>
+          <w:tcPr>
+            <w:tcW w:w="648" w:type="dxa"/>
+          </w:tcPr>
+          <w:p/>
+        </w:tc>
+      </w:tr>
+      <w:tr>
+        <w:trPr>
+          <w:trHeight w:val="259"/>
+        </w:trPr>
+        <w:tc>
+          <w:tcPr>
+            <w:tcW w:w="456" w:type="dxa"/>
+          </w:tcPr>
+          <w:p>
+            <w:r>
+              <w:t>5</w:t>
+            </w:r>
+          </w:p>
+        </w:tc>
+        <w:tc>
+          <w:tcPr>
+            <w:tcW w:w="2787" w:type="dxa"/>
+          </w:tcPr>
+          <w:p>
+            <w:r>
+              <w:t>Select Print button</w:t>
+            </w:r>
+          </w:p>
+        </w:tc>
+        <w:tc>
+          <w:tcPr>
+            <w:tcW w:w="3418" w:type="dxa"/>
+          </w:tcPr>
+          <w:p>
+            <w:r>
+              <w:t xml:space="preserve">Printer dialog opens </w:t>
+            </w:r>
+          </w:p>
+        </w:tc>
+        <w:tc>
+          <w:tcPr>
+            <w:tcW w:w="2249" w:type="dxa"/>
+          </w:tcPr>
+          <w:p/>
+        </w:tc>
+        <w:tc>
+          <w:tcPr>
+            <w:tcW w:w="648" w:type="dxa"/>
+          </w:tcPr>
+          <w:p/>
+        </w:tc>
+      </w:tr>
+      <w:tr>
+        <w:trPr>
+          <w:trHeight w:val="259"/>
+        </w:trPr>
+        <w:tc>
+          <w:tcPr>
+            <w:tcW w:w="9558" w:type="dxa"/>
+            <w:gridSpan w:val="5"/>
+          </w:tcPr>
+          <w:p>
+            <w:pPr>
+              <w:rPr>
+                <w:b/>
+              </w:rPr>
+            </w:pPr>
+            <w:r>
+              <w:rPr>
+                <w:b/>
+              </w:rPr>
+              <w:t xml:space="preserve">Test Case </w:t>
+            </w:r>
+            <w:r>
+              <w:rPr>
+                <w:b/>
+              </w:rPr>
+              <w:t>12</w:t>
+            </w:r>
+            <w:r>
+              <w:rPr>
+                <w:b/>
+              </w:rPr>
+              <w:t>:</w:t>
+            </w:r>
+            <w:r>
+              <w:rPr>
+                <w:b/>
+              </w:rPr>
+              <w:t xml:space="preserve"> Exit Course</w:t>
+            </w:r>
+          </w:p>
+        </w:tc>
+      </w:tr>
+      <w:tr>
+        <w:trPr>
+          <w:trHeight w:val="545"/>
+        </w:trPr>
+        <w:tc>
+          <w:tcPr>
+            <w:tcW w:w="456" w:type="dxa"/>
+          </w:tcPr>
+          <w:p>
+            <w:r>
+              <w:t>1</w:t>
+            </w:r>
+          </w:p>
+        </w:tc>
+        <w:tc>
+          <w:tcPr>
+            <w:tcW w:w="2787" w:type="dxa"/>
+          </w:tcPr>
+          <w:p>
+            <w:r>
+              <w:t>Launch a course</w:t>
+            </w:r>
+          </w:p>
+        </w:tc>
+        <w:tc>
+          <w:tcPr>
+            <w:tcW w:w="3418" w:type="dxa"/>
+          </w:tcPr>
+          <w:p>
+            <w:r>
+              <w:t>Course opens</w:t>
+            </w:r>
+          </w:p>
+        </w:tc>
+        <w:tc>
+          <w:tcPr>
+            <w:tcW w:w="2249" w:type="dxa"/>
+          </w:tcPr>
+          <w:p/>
+        </w:tc>
+        <w:tc>
+          <w:tcPr>
+            <w:tcW w:w="648" w:type="dxa"/>
+          </w:tcPr>
+          <w:p/>
+        </w:tc>
+      </w:tr>
+      <w:tr>
+        <w:trPr>
+          <w:trHeight w:val="532"/>
+        </w:trPr>
+        <w:tc>
+          <w:tcPr>
+            <w:tcW w:w="456" w:type="dxa"/>
+          </w:tcPr>
+          <w:p>
+            <w:r>
+              <w:t>2</w:t>
+            </w:r>
+          </w:p>
+        </w:tc>
+        <w:tc>
+          <w:tcPr>
+            <w:tcW w:w="2787" w:type="dxa"/>
+          </w:tcPr>
+          <w:p>
+            <w:r>
+              <w:t xml:space="preserve">Select Exit button </w:t>
+            </w:r>
+          </w:p>
+        </w:tc>
+        <w:tc>
+          <w:tcPr>
+            <w:tcW w:w="3418" w:type="dxa"/>
+          </w:tcPr>
+          <w:p>
+            <w:r>
+              <w:t>Course prompts for confirmation to exit</w:t>
+            </w:r>
+          </w:p>
+        </w:tc>
+        <w:tc>
+          <w:tcPr>
+            <w:tcW w:w="2249" w:type="dxa"/>
+          </w:tcPr>
+          <w:p/>
+        </w:tc>
+        <w:tc>
+          <w:tcPr>
+            <w:tcW w:w="648" w:type="dxa"/>
+          </w:tcPr>
+          <w:p/>
+        </w:tc>
+      </w:tr>
+      <w:tr>
+        <w:trPr>
+          <w:trHeight w:val="532"/>
+        </w:trPr>
+        <w:tc>
+          <w:tcPr>
+            <w:tcW w:w="456" w:type="dxa"/>
+          </w:tcPr>
+          <w:p>
+            <w:r>
+              <w:t>3</w:t>
+            </w:r>
+          </w:p>
+        </w:tc>
+        <w:tc>
+          <w:tcPr>
+            <w:tcW w:w="2787" w:type="dxa"/>
+          </w:tcPr>
+          <w:p>
+            <w:r>
+              <w:t>Select Yes to confirm</w:t>
+            </w:r>
+          </w:p>
+        </w:tc>
+        <w:tc>
+          <w:tcPr>
+            <w:tcW w:w="3418" w:type="dxa"/>
+          </w:tcPr>
+          <w:p>
+            <w:r>
+              <w:t>Course exits</w:t>
+            </w:r>
+          </w:p>
+        </w:tc>
+        <w:tc>
+          <w:tcPr>
+            <w:tcW w:w="2249" w:type="dxa"/>
+          </w:tcPr>
+          <w:p/>
+        </w:tc>
+        <w:tc>
+          <w:tcPr>
+            <w:tcW w:w="648" w:type="dxa"/>
+          </w:tcPr>
+          <w:p/>
+        </w:tc>
+      </w:tr>
+      <w:tr>
+        <w:trPr>
+          <w:trHeight w:val="532"/>
+        </w:trPr>
+        <w:tc>
+          <w:tcPr>
+            <w:tcW w:w="456" w:type="dxa"/>
+          </w:tcPr>
+          <w:p>
+            <w:r>
+              <w:t>4</w:t>
+            </w:r>
+          </w:p>
+        </w:tc>
+        <w:tc>
+          <w:tcPr>
+            <w:tcW w:w="2787" w:type="dxa"/>
+          </w:tcPr>
+          <w:p>
+            <w:r>
+              <w:t>Repeat step 1 then complete the course</w:t>
+            </w:r>
+          </w:p>
+        </w:tc>
+        <w:tc>
+          <w:tcPr>
+            <w:tcW w:w="3418" w:type="dxa"/>
+          </w:tcPr>
+          <w:p>
+            <w:r>
+              <w:t>Course Home changes course status to “Complete”</w:t>
+            </w:r>
+          </w:p>
+        </w:tc>
+        <w:tc>
+          <w:tcPr>
+            <w:tcW w:w="2249" w:type="dxa"/>
+          </w:tcPr>
+          <w:p/>
+        </w:tc>
+        <w:tc>
+          <w:tcPr>
+            <w:tcW w:w="648" w:type="dxa"/>
+          </w:tcPr>
+          <w:p/>
+        </w:tc>
+      </w:tr>
+      <w:tr>
+        <w:trPr>
+          <w:trHeight w:val="532"/>
+        </w:trPr>
+        <w:tc>
+          <w:tcPr>
+            <w:tcW w:w="456" w:type="dxa"/>
+          </w:tcPr>
+          <w:p>
+            <w:r>
+              <w:t>5</w:t>
+            </w:r>
+          </w:p>
+        </w:tc>
+        <w:tc>
+          <w:tcPr>
+            <w:tcW w:w="2787" w:type="dxa"/>
+          </w:tcPr>
+          <w:p>
+            <w:r>
+              <w:t>Repeat step 2 and 3</w:t>
+            </w:r>
+          </w:p>
+        </w:tc>
+        <w:tc>
+          <w:tcPr>
+            <w:tcW w:w="3418" w:type="dxa"/>
+          </w:tcPr>
+          <w:p>
+            <w:r>
+              <w:t>Course exits</w:t>
+            </w:r>
+          </w:p>
+        </w:tc>
+        <w:tc>
+          <w:tcPr>
+            <w:tcW w:w="2249" w:type="dxa"/>
+          </w:tcPr>
+          <w:p/>
+        </w:tc>
+        <w:tc>
+          <w:tcPr>
+            <w:tcW w:w="648" w:type="dxa"/>
+          </w:tcPr>
+          <w:p/>
+        </w:tc>
+      </w:tr>
+      <w:tr>
+        <w:trPr>
+          <w:trHeight w:val="532"/>
+        </w:trPr>
+        <w:tc>
+          <w:tcPr>
+            <w:tcW w:w="456" w:type="dxa"/>
+          </w:tcPr>
+          <w:p>
+            <w:r>
+              <w:t>6</w:t>
+            </w:r>
+          </w:p>
+        </w:tc>
+        <w:tc>
+          <w:tcPr>
+            <w:tcW w:w="2787" w:type="dxa"/>
+          </w:tcPr>
+          <w:p>
+            <w:r>
+              <w:t>Select</w:t>
+            </w:r>
+            <w:r>
+              <w:t xml:space="preserve"> Enrollment History </w:t>
+            </w:r>
+            <w:r>
+              <w:t>from LMS home</w:t>
+            </w:r>
+          </w:p>
+        </w:tc>
+        <w:tc>
+          <w:tcPr>
+            <w:tcW w:w="3418" w:type="dxa"/>
+          </w:tcPr>
+          <w:p>
+            <w:r>
+              <w:t>Course has status of “Complete”</w:t>
+            </w:r>
+          </w:p>
+        </w:tc>
+        <w:tc>
+          <w:tcPr>
+            <w:tcW w:w="2249" w:type="dxa"/>
+          </w:tcPr>
+          <w:p/>
+        </w:tc>
+        <w:tc>
+          <w:tcPr>
+            <w:tcW w:w="648" w:type="dxa"/>
+          </w:tcPr>
+          <w:p/>
+        </w:tc>
+      </w:tr>
+      <w:tr>
+        <w:trPr>
+          <w:trHeight w:val="259"/>
+        </w:trPr>
+        <w:tc>
+          <w:tcPr>
+            <w:tcW w:w="9558" w:type="dxa"/>
+            <w:gridSpan w:val="5"/>
+          </w:tcPr>
+          <w:p>
+            <w:pPr>
+              <w:rPr>
+                <w:b/>
+              </w:rPr>
+            </w:pPr>
+            <w:r>
+              <w:rPr>
+                <w:b/>
+              </w:rPr>
+              <w:t xml:space="preserve">Test Case </w:t>
+            </w:r>
+            <w:r>
+              <w:rPr>
+                <w:b/>
+              </w:rPr>
+              <w:t>13</w:t>
+            </w:r>
+            <w:r>
+              <w:rPr>
+                <w:b/>
+              </w:rPr>
+              <w:t>:</w:t>
+            </w:r>
+            <w:r>
+              <w:rPr>
+                <w:b/>
+              </w:rPr>
+              <w:t xml:space="preserve"> Delete Course</w:t>
+            </w:r>
+          </w:p>
+        </w:tc>
+      </w:tr>
+      <w:tr>
+        <w:trPr>
+          <w:trHeight w:val="545"/>
+        </w:trPr>
+        <w:tc>
+          <w:tcPr>
+            <w:tcW w:w="456" w:type="dxa"/>
+          </w:tcPr>
+          <w:p>
+            <w:r>
+              <w:t>1</w:t>
+            </w:r>
+          </w:p>
+        </w:tc>
+        <w:tc>
+          <w:tcPr>
+            <w:tcW w:w="2787" w:type="dxa"/>
+          </w:tcPr>
+          <w:p>
+            <w:r>
+              <w:t>Select View Student Roster from LMS home</w:t>
+            </w:r>
+            <w:r>
+              <w:t xml:space="preserve"> </w:t>
+            </w:r>
+          </w:p>
+        </w:tc>
+        <w:tc>
+          <w:tcPr>
+            <w:tcW w:w="3418" w:type="dxa"/>
+          </w:tcPr>
+          <w:p>
+            <w:r>
+              <w:t>List of currently enrolled courses displays</w:t>
+            </w:r>
+          </w:p>
+        </w:tc>
+        <w:tc>
+          <w:tcPr>
+            <w:tcW w:w="2249" w:type="dxa"/>
+          </w:tcPr>
+          <w:p/>
+        </w:tc>
+        <w:tc>
+          <w:tcPr>
+            <w:tcW w:w="648" w:type="dxa"/>
+          </w:tcPr>
+          <w:p/>
+        </w:tc>
+      </w:tr>
+      <w:tr>
+        <w:trPr>
+          <w:trHeight w:val="532"/>
+        </w:trPr>
+        <w:tc>
+          <w:tcPr>
+            <w:tcW w:w="456" w:type="dxa"/>
+          </w:tcPr>
+          <w:p>
+            <w:r>
+              <w:t>2</w:t>
+            </w:r>
+          </w:p>
+        </w:tc>
+        <w:tc>
+          <w:tcPr>
+            <w:tcW w:w="2787" w:type="dxa"/>
+          </w:tcPr>
+          <w:p>
+            <w:r>
+              <w:t>Select a course</w:t>
+            </w:r>
+            <w:r>
+              <w:t xml:space="preserve"> previously added by student</w:t>
+            </w:r>
+          </w:p>
+        </w:tc>
+        <w:tc>
+          <w:tcPr>
+            <w:tcW w:w="3418" w:type="dxa"/>
+          </w:tcPr>
+          <w:p>
+            <w:r>
+              <w:t>Course details page displays</w:t>
+            </w:r>
+          </w:p>
+        </w:tc>
+        <w:tc>
+          <w:tcPr>
+            <w:tcW w:w="2249" w:type="dxa"/>
+          </w:tcPr>
+          <w:p/>
+        </w:tc>
+        <w:tc>
+          <w:tcPr>
+            <w:tcW w:w="648" w:type="dxa"/>
+          </w:tcPr>
+          <w:p/>
+        </w:tc>
+      </w:tr>
+      <w:tr>
+        <w:trPr>
+          <w:trHeight w:val="532"/>
+        </w:trPr>
+        <w:tc>
+          <w:tcPr>
+            <w:tcW w:w="456" w:type="dxa"/>
+          </w:tcPr>
+          <w:p>
+            <w:r>
+              <w:t>3</w:t>
+            </w:r>
+          </w:p>
+        </w:tc>
+        <w:tc>
+          <w:tcPr>
+            <w:tcW w:w="2787" w:type="dxa"/>
+          </w:tcPr>
+          <w:p>
+            <w:r>
+              <w:t>Click Delete button</w:t>
+            </w:r>
+          </w:p>
+        </w:tc>
+        <w:tc>
+          <w:tcPr>
+            <w:tcW w:w="3418" w:type="dxa"/>
+          </w:tcPr>
+          <w:p>
+            <w:r>
+              <w:t>“Course deleted”</w:t>
+            </w:r>
+          </w:p>
+        </w:tc>
+        <w:tc>
+          <w:tcPr>
+            <w:tcW w:w="2249" w:type="dxa"/>
+          </w:tcPr>
+          <w:p/>
+        </w:tc>
+        <w:tc>
+          <w:tcPr>
+            <w:tcW w:w="648" w:type="dxa"/>
+          </w:tcPr>
+          <w:p/>
+        </w:tc>
+      </w:tr>
+      <w:tr>
+        <w:trPr>
+          <w:trHeight w:val="532"/>
+        </w:trPr>
+        <w:tc>
+          <w:tcPr>
+            <w:tcW w:w="456" w:type="dxa"/>
+          </w:tcPr>
+          <w:p>
+            <w:r>
+              <w:t>4</w:t>
+            </w:r>
+          </w:p>
+        </w:tc>
+        <w:tc>
+          <w:tcPr>
+            <w:tcW w:w="2787" w:type="dxa"/>
+          </w:tcPr>
+          <w:p>
+            <w:r>
+              <w:t>Select a course that was added by an instructor</w:t>
+            </w:r>
+          </w:p>
+        </w:tc>
+        <w:tc>
+          <w:tcPr>
+            <w:tcW w:w="3418" w:type="dxa"/>
+          </w:tcPr>
+          <w:p>
+            <w:r>
+              <w:t>Course details page displays</w:t>
+            </w:r>
+          </w:p>
+        </w:tc>
+        <w:tc>
+          <w:tcPr>
+            <w:tcW w:w="2249" w:type="dxa"/>
+          </w:tcPr>
+          <w:p/>
+        </w:tc>
+        <w:tc>
+          <w:tcPr>
+            <w:tcW w:w="648" w:type="dxa"/>
+          </w:tcPr>
+          <w:p/>
+        </w:tc>
+      </w:tr>
+      <w:tr>
+        <w:trPr>
+          <w:trHeight w:val="532"/>
+        </w:trPr>
+        <w:tc>
+          <w:tcPr>
+            <w:tcW w:w="456" w:type="dxa"/>
+          </w:tcPr>
+          <w:p>
+            <w:r>
+              <w:t>5</w:t>
+            </w:r>
+          </w:p>
+        </w:tc>
+        <w:tc>
+          <w:tcPr>
+            <w:tcW w:w="2787" w:type="dxa"/>
+          </w:tcPr>
+          <w:p>
+            <w:r>
+              <w:t>Click delete button</w:t>
+            </w:r>
+          </w:p>
+        </w:tc>
+        <w:tc>
+          <w:tcPr>
+            <w:tcW w:w="3418" w:type="dxa"/>
+          </w:tcPr>
+          <w:p>
+            <w:r>
+              <w:t>Error “Instructor enrolled course. Delete not allowed”</w:t>
+            </w:r>
+          </w:p>
+        </w:tc>
+        <w:tc>
+          <w:tcPr>
+            <w:tcW w:w="2249" w:type="dxa"/>
+          </w:tcPr>
+          <w:p/>
+        </w:tc>
+        <w:tc>
+          <w:tcPr>
+            <w:tcW w:w="648" w:type="dxa"/>
+          </w:tcPr>
+          <w:p/>
+        </w:tc>
+      </w:tr>
+      <w:tr>
+        <w:trPr>
+          <w:trHeight w:val="259"/>
+        </w:trPr>
+        <w:tc>
+          <w:tcPr>
+            <w:tcW w:w="9558" w:type="dxa"/>
+            <w:gridSpan w:val="5"/>
+          </w:tcPr>
+          <w:p>
+            <w:pPr>
+              <w:rPr>
+                <w:b/>
+              </w:rPr>
+            </w:pPr>
+            <w:r>
+              <w:rPr>
+                <w:b/>
+              </w:rPr>
+              <w:t>Test Case 1</w:t>
+            </w:r>
+            <w:r>
+              <w:rPr>
+                <w:b/>
+              </w:rPr>
+              <w:t>4</w:t>
+            </w:r>
+            <w:r>
+              <w:rPr>
+                <w:b/>
+              </w:rPr>
+              <w:t>: View Student Roster</w:t>
+            </w:r>
+          </w:p>
+        </w:tc>
+      </w:tr>
+      <w:tr>
+        <w:trPr>
+          <w:trHeight w:val="545"/>
+        </w:trPr>
+        <w:tc>
+          <w:tcPr>
+            <w:tcW w:w="456" w:type="dxa"/>
+          </w:tcPr>
+          <w:p>
+            <w:r>
+              <w:t>2</w:t>
+            </w:r>
+          </w:p>
+        </w:tc>
+        <w:tc>
+          <w:tcPr>
+            <w:tcW w:w="2787" w:type="dxa"/>
+          </w:tcPr>
+          <w:p>
+            <w:r>
+              <w:t>Login to LMS</w:t>
+            </w:r>
+          </w:p>
+        </w:tc>
+        <w:tc>
+          <w:tcPr>
+            <w:tcW w:w="3418" w:type="dxa"/>
+          </w:tcPr>
+          <w:p>
+            <w:r>
+              <w:t>Taken to LMS home</w:t>
+            </w:r>
+          </w:p>
+        </w:tc>
+        <w:tc>
+          <w:tcPr>
+            <w:tcW w:w="2249" w:type="dxa"/>
+          </w:tcPr>
+          <w:p/>
+        </w:tc>
+        <w:tc>
+          <w:tcPr>
+            <w:tcW w:w="648" w:type="dxa"/>
+          </w:tcPr>
+          <w:p/>
+        </w:tc>
+      </w:tr>
+      <w:tr>
+        <w:trPr>
+          <w:trHeight w:val="545"/>
+        </w:trPr>
+        <w:tc>
+          <w:tcPr>
+            <w:tcW w:w="456" w:type="dxa"/>
+          </w:tcPr>
+          <w:p>
+            <w:r>
+              <w:t>1</w:t>
+            </w:r>
+          </w:p>
+        </w:tc>
+        <w:tc>
+          <w:tcPr>
+            <w:tcW w:w="2787" w:type="dxa"/>
+          </w:tcPr>
+          <w:p>
+            <w:r>
+              <w:t>Select View Student Roster link</w:t>
+            </w:r>
+          </w:p>
+        </w:tc>
+        <w:tc>
+          <w:tcPr>
+            <w:tcW w:w="3418" w:type="dxa"/>
+          </w:tcPr>
+          <w:p>
+            <w:r>
+              <w:t>Listing of courses student currently enrolled in displays</w:t>
+            </w:r>
+          </w:p>
+        </w:tc>
+        <w:tc>
+          <w:tcPr>
+            <w:tcW w:w="2249" w:type="dxa"/>
+          </w:tcPr>
+          <w:p/>
+        </w:tc>
+        <w:tc>
+          <w:tcPr>
+            <w:tcW w:w="648" w:type="dxa"/>
+          </w:tcPr>
+          <w:p/>
         </w:tc>
       </w:tr>
     </w:tbl>
@@ -1972,7 +4994,6 @@
               <w:pStyle w:val="NoSpacing"/>
             </w:pPr>
             <w:r>
-              <w:lastRenderedPageBreak/>
               <w:t>Create Private Message</w:t>
             </w:r>
           </w:p>
@@ -2397,7 +5418,11 @@
               <w:pStyle w:val="NoSpacing"/>
             </w:pPr>
             <w:r>
-              <w:t>User enrolled in course</w:t>
+              <w:t xml:space="preserve">User enrolled in </w:t>
+            </w:r>
+            <w:r>
+              <w:lastRenderedPageBreak/>
+              <w:t>course</w:t>
             </w:r>
           </w:p>
         </w:tc>
@@ -2417,6 +5442,7 @@
               <w:pStyle w:val="NoSpacing"/>
             </w:pPr>
             <w:r>
+              <w:lastRenderedPageBreak/>
               <w:t>The course roster is updated and saved.</w:t>
             </w:r>
           </w:p>
@@ -2439,6 +5465,7 @@
               <w:pStyle w:val="NoSpacing"/>
             </w:pPr>
             <w:r>
+              <w:lastRenderedPageBreak/>
               <w:t>Validate Prerequisites</w:t>
             </w:r>
           </w:p>
@@ -2904,6 +5931,20 @@
       <w:szCs w:val="20"/>
     </w:rPr>
   </w:style>
+  <w:style w:type="paragraph" w:styleId="ListParagraph">
+    <w:name w:val="List Paragraph"/>
+    <w:basedOn w:val="Normal"/>
+    <w:uiPriority w:val="34"/>
+    <w:qFormat/>
+    <w:rsid w:val="005E7D4B"/>
+    <w:pPr>
+      <w:ind w:left="720"/>
+      <w:contextualSpacing/>
+    </w:pPr>
+    <w:rPr>
+      <w:szCs w:val="21"/>
+    </w:rPr>
+  </w:style>
 </w:styles>
 </file>
 
@@ -3158,6 +6199,7 @@
       <w:spacing w:after="0" w:line="240" w:lineRule="auto"/>
     </w:pPr>
     <w:tblPr>
+      <w:tblInd w:w="0" w:type="dxa"/>
       <w:tblBorders>
         <w:top w:val="single" w:sz="4" w:space="0" w:color="auto"/>
         <w:left w:val="single" w:sz="4" w:space="0" w:color="auto"/>
@@ -3221,6 +6263,20 @@
       <w:rFonts w:ascii="Courier New" w:eastAsia="Times New Roman" w:hAnsi="Courier New" w:cs="Courier New"/>
       <w:sz w:val="20"/>
       <w:szCs w:val="20"/>
+    </w:rPr>
+  </w:style>
+  <w:style w:type="paragraph" w:styleId="ListParagraph">
+    <w:name w:val="List Paragraph"/>
+    <w:basedOn w:val="Normal"/>
+    <w:uiPriority w:val="34"/>
+    <w:qFormat/>
+    <w:rsid w:val="005E7D4B"/>
+    <w:pPr>
+      <w:ind w:left="720"/>
+      <w:contextualSpacing/>
+    </w:pPr>
+    <w:rPr>
+      <w:szCs w:val="21"/>
     </w:rPr>
   </w:style>
 </w:styles>

</xml_diff>

<commit_message>
update test doc and class diagram
</commit_message>
<xml_diff>
--- a/docs/Team3_TestDoc.docx
+++ b/docs/Team3_TestDoc.docx
@@ -148,7 +148,36 @@
       </w:r>
       <w:r>
         <w:br/>
-        <w:t>----------e.g. test coverage, test span, test effort, complexity</w:t>
+      </w:r>
+      <w:r>
+        <w:t xml:space="preserve">We hope to achieve as close to 100% code coverage as possible, but developing </w:t>
+      </w:r>
+      <w:proofErr w:type="spellStart"/>
+      <w:r>
+        <w:t>phpUnit</w:t>
+      </w:r>
+      <w:proofErr w:type="spellEnd"/>
+      <w:r>
+        <w:t xml:space="preserve"> test cases for the backend code. For front end </w:t>
+      </w:r>
+      <w:proofErr w:type="spellStart"/>
+      <w:r>
+        <w:t>Javascript</w:t>
+      </w:r>
+      <w:proofErr w:type="spellEnd"/>
+      <w:r>
+        <w:t xml:space="preserve"> code, we are also writing test unit cases that utilize the </w:t>
+      </w:r>
+      <w:proofErr w:type="spellStart"/>
+      <w:r>
+        <w:t>QUnit</w:t>
+      </w:r>
+      <w:proofErr w:type="spellEnd"/>
+      <w:r>
+        <w:t xml:space="preserve"> framework. </w:t>
+      </w:r>
+      <w:r>
+        <w:t>All test cases will be developed before the code is developed.</w:t>
       </w:r>
     </w:p>
     <w:p>
@@ -165,7 +194,12 @@
       </w:r>
       <w:r>
         <w:br/>
-        <w:t>----------Conduct of testing, etc.</w:t>
+      </w:r>
+      <w:r>
+        <w:t xml:space="preserve">We plan to run test cases often. Whenever a new codebase is installed, </w:t>
+      </w:r>
+      <w:r>
+        <w:t xml:space="preserve">all tests will be run. This will ensure that if anything changes, it can be addressed. </w:t>
       </w:r>
     </w:p>
     <w:p>
@@ -640,6 +674,7 @@
           </w:tcPr>
           <w:p>
             <w:r>
+              <w:lastRenderedPageBreak/>
               <w:t>#</w:t>
             </w:r>
           </w:p>
@@ -792,7 +827,6 @@
           </w:tcPr>
           <w:p>
             <w:r>
-              <w:lastRenderedPageBreak/>
               <w:t>2</w:t>
             </w:r>
           </w:p>
@@ -1792,16 +1826,21 @@
           </w:tcPr>
           <w:p>
             <w:r>
-              <w:t>Select Next navigation button</w:t>
-            </w:r>
-          </w:p>
-        </w:tc>
-        <w:tc>
-          <w:tcPr>
-            <w:tcW w:w="3418" w:type="dxa"/>
-          </w:tcPr>
-          <w:p>
-            <w:r>
+              <w:t xml:space="preserve">Select Next navigation </w:t>
+            </w:r>
+            <w:r>
+              <w:lastRenderedPageBreak/>
+              <w:t>button</w:t>
+            </w:r>
+          </w:p>
+        </w:tc>
+        <w:tc>
+          <w:tcPr>
+            <w:tcW w:w="3418" w:type="dxa"/>
+          </w:tcPr>
+          <w:p>
+            <w:r>
+              <w:lastRenderedPageBreak/>
               <w:t>Advance to next screen</w:t>
             </w:r>
           </w:p>
@@ -1829,6 +1868,7 @@
           </w:tcPr>
           <w:p>
             <w:r>
+              <w:lastRenderedPageBreak/>
               <w:t>4</w:t>
             </w:r>
           </w:p>
@@ -1876,7 +1916,6 @@
           </w:tcPr>
           <w:p>
             <w:r>
-              <w:lastRenderedPageBreak/>
               <w:t>5</w:t>
             </w:r>
           </w:p>
@@ -3133,6 +3172,7 @@
           </w:tcPr>
           <w:p>
             <w:r>
+              <w:lastRenderedPageBreak/>
               <w:t>14</w:t>
             </w:r>
           </w:p>
@@ -3186,7 +3226,6 @@
           </w:tcPr>
           <w:p>
             <w:r>
-              <w:lastRenderedPageBreak/>
               <w:t>15</w:t>
             </w:r>
           </w:p>
@@ -4215,6 +4254,53 @@
           </w:tcPr>
           <w:p>
             <w:r>
+              <w:t>1</w:t>
+            </w:r>
+          </w:p>
+        </w:tc>
+        <w:tc>
+          <w:tcPr>
+            <w:tcW w:w="2787" w:type="dxa"/>
+          </w:tcPr>
+          <w:p>
+            <w:r>
+              <w:t>Login to LMS</w:t>
+            </w:r>
+          </w:p>
+        </w:tc>
+        <w:tc>
+          <w:tcPr>
+            <w:tcW w:w="3418" w:type="dxa"/>
+          </w:tcPr>
+          <w:p>
+            <w:r>
+              <w:t>Taken to LMS home</w:t>
+            </w:r>
+          </w:p>
+        </w:tc>
+        <w:tc>
+          <w:tcPr>
+            <w:tcW w:w="2249" w:type="dxa"/>
+          </w:tcPr>
+          <w:p/>
+        </w:tc>
+        <w:tc>
+          <w:tcPr>
+            <w:tcW w:w="648" w:type="dxa"/>
+          </w:tcPr>
+          <w:p/>
+        </w:tc>
+      </w:tr>
+      <w:tr>
+        <w:trPr>
+          <w:trHeight w:val="545"/>
+        </w:trPr>
+        <w:tc>
+          <w:tcPr>
+            <w:tcW w:w="456" w:type="dxa"/>
+          </w:tcPr>
+          <w:p>
+            <w:r>
               <w:t>2</w:t>
             </w:r>
           </w:p>
@@ -4225,53 +4311,6 @@
           </w:tcPr>
           <w:p>
             <w:r>
-              <w:t>Login to LMS</w:t>
-            </w:r>
-          </w:p>
-        </w:tc>
-        <w:tc>
-          <w:tcPr>
-            <w:tcW w:w="3418" w:type="dxa"/>
-          </w:tcPr>
-          <w:p>
-            <w:r>
-              <w:t>Taken to LMS home</w:t>
-            </w:r>
-          </w:p>
-        </w:tc>
-        <w:tc>
-          <w:tcPr>
-            <w:tcW w:w="2249" w:type="dxa"/>
-          </w:tcPr>
-          <w:p/>
-        </w:tc>
-        <w:tc>
-          <w:tcPr>
-            <w:tcW w:w="648" w:type="dxa"/>
-          </w:tcPr>
-          <w:p/>
-        </w:tc>
-      </w:tr>
-      <w:tr>
-        <w:trPr>
-          <w:trHeight w:val="545"/>
-        </w:trPr>
-        <w:tc>
-          <w:tcPr>
-            <w:tcW w:w="456" w:type="dxa"/>
-          </w:tcPr>
-          <w:p>
-            <w:r>
-              <w:t>1</w:t>
-            </w:r>
-          </w:p>
-        </w:tc>
-        <w:tc>
-          <w:tcPr>
-            <w:tcW w:w="2787" w:type="dxa"/>
-          </w:tcPr>
-          <w:p>
-            <w:r>
               <w:t>Select View Student Roster link</w:t>
             </w:r>
           </w:p>
@@ -4297,810 +4336,6 @@
             <w:tcW w:w="648" w:type="dxa"/>
           </w:tcPr>
           <w:p/>
-        </w:tc>
-      </w:tr>
-    </w:tbl>
-    <w:p>
-      <w:pPr>
-        <w:rPr>
-          <w:b/>
-        </w:rPr>
-      </w:pPr>
-    </w:p>
-    <w:p/>
-    <w:p>
-      <w:pPr>
-        <w:rPr>
-          <w:b/>
-          <w:i/>
-        </w:rPr>
-      </w:pPr>
-      <w:r>
-        <w:rPr>
-          <w:b/>
-          <w:i/>
-        </w:rPr>
-        <w:t>Database</w:t>
-      </w:r>
-    </w:p>
-    <w:p>
-      <w:pPr>
-        <w:pStyle w:val="BodyText"/>
-      </w:pPr>
-    </w:p>
-    <w:tbl>
-      <w:tblPr>
-        <w:tblW w:w="0" w:type="auto"/>
-        <w:tblLayout w:type="fixed"/>
-        <w:tblLook w:val="04A0"/>
-      </w:tblPr>
-      <w:tblGrid>
-        <w:gridCol w:w="2357"/>
-        <w:gridCol w:w="7219"/>
-      </w:tblGrid>
-      <w:tr>
-        <w:tc>
-          <w:tcPr>
-            <w:tcW w:w="2357" w:type="dxa"/>
-            <w:tcBorders>
-              <w:top w:val="single" w:sz="4" w:space="0" w:color="000000"/>
-              <w:left w:val="single" w:sz="4" w:space="0" w:color="000000"/>
-              <w:bottom w:val="single" w:sz="4" w:space="0" w:color="000000"/>
-              <w:right w:val="single" w:sz="4" w:space="0" w:color="000000"/>
-            </w:tcBorders>
-            <w:hideMark/>
-          </w:tcPr>
-          <w:p>
-            <w:pPr>
-              <w:pStyle w:val="NoSpacing"/>
-              <w:rPr>
-                <w:b/>
-              </w:rPr>
-            </w:pPr>
-            <w:r>
-              <w:rPr>
-                <w:b/>
-              </w:rPr>
-              <w:t>Test Case</w:t>
-            </w:r>
-          </w:p>
-        </w:tc>
-        <w:tc>
-          <w:tcPr>
-            <w:tcW w:w="7219" w:type="dxa"/>
-            <w:tcBorders>
-              <w:top w:val="single" w:sz="4" w:space="0" w:color="000000"/>
-              <w:left w:val="single" w:sz="4" w:space="0" w:color="000000"/>
-              <w:bottom w:val="single" w:sz="4" w:space="0" w:color="000000"/>
-              <w:right w:val="single" w:sz="4" w:space="0" w:color="000000"/>
-            </w:tcBorders>
-            <w:hideMark/>
-          </w:tcPr>
-          <w:p>
-            <w:pPr>
-              <w:pStyle w:val="NoSpacing"/>
-            </w:pPr>
-            <w:r>
-              <w:rPr>
-                <w:b/>
-              </w:rPr>
-              <w:t>Test Result</w:t>
-            </w:r>
-          </w:p>
-        </w:tc>
-      </w:tr>
-      <w:tr>
-        <w:tc>
-          <w:tcPr>
-            <w:tcW w:w="2357" w:type="dxa"/>
-            <w:tcBorders>
-              <w:top w:val="single" w:sz="4" w:space="0" w:color="000000"/>
-              <w:left w:val="single" w:sz="4" w:space="0" w:color="000000"/>
-              <w:bottom w:val="single" w:sz="4" w:space="0" w:color="000000"/>
-              <w:right w:val="single" w:sz="4" w:space="0" w:color="000000"/>
-            </w:tcBorders>
-            <w:hideMark/>
-          </w:tcPr>
-          <w:p>
-            <w:pPr>
-              <w:pStyle w:val="NoSpacing"/>
-            </w:pPr>
-            <w:r>
-              <w:t>Create a new course</w:t>
-            </w:r>
-          </w:p>
-        </w:tc>
-        <w:tc>
-          <w:tcPr>
-            <w:tcW w:w="7219" w:type="dxa"/>
-            <w:tcBorders>
-              <w:top w:val="single" w:sz="4" w:space="0" w:color="000000"/>
-              <w:left w:val="single" w:sz="4" w:space="0" w:color="000000"/>
-              <w:bottom w:val="single" w:sz="4" w:space="0" w:color="000000"/>
-              <w:right w:val="single" w:sz="4" w:space="0" w:color="000000"/>
-            </w:tcBorders>
-            <w:hideMark/>
-          </w:tcPr>
-          <w:p>
-            <w:pPr>
-              <w:pStyle w:val="NoSpacing"/>
-            </w:pPr>
-            <w:r>
-              <w:t>The new course and related information are stored in the database.</w:t>
-            </w:r>
-          </w:p>
-        </w:tc>
-      </w:tr>
-      <w:tr>
-        <w:tc>
-          <w:tcPr>
-            <w:tcW w:w="2357" w:type="dxa"/>
-            <w:tcBorders>
-              <w:top w:val="single" w:sz="4" w:space="0" w:color="000000"/>
-              <w:left w:val="single" w:sz="4" w:space="0" w:color="000000"/>
-              <w:bottom w:val="single" w:sz="4" w:space="0" w:color="000000"/>
-              <w:right w:val="single" w:sz="4" w:space="0" w:color="000000"/>
-            </w:tcBorders>
-            <w:hideMark/>
-          </w:tcPr>
-          <w:p>
-            <w:pPr>
-              <w:pStyle w:val="NoSpacing"/>
-            </w:pPr>
-            <w:r>
-              <w:t>Edit a course</w:t>
-            </w:r>
-          </w:p>
-        </w:tc>
-        <w:tc>
-          <w:tcPr>
-            <w:tcW w:w="7219" w:type="dxa"/>
-            <w:tcBorders>
-              <w:top w:val="single" w:sz="4" w:space="0" w:color="000000"/>
-              <w:left w:val="single" w:sz="4" w:space="0" w:color="000000"/>
-              <w:bottom w:val="single" w:sz="4" w:space="0" w:color="000000"/>
-              <w:right w:val="single" w:sz="4" w:space="0" w:color="000000"/>
-            </w:tcBorders>
-            <w:hideMark/>
-          </w:tcPr>
-          <w:p>
-            <w:pPr>
-              <w:pStyle w:val="NoSpacing"/>
-            </w:pPr>
-            <w:r>
-              <w:t>All modifications related to the course in context have been saved in the database.</w:t>
-            </w:r>
-          </w:p>
-        </w:tc>
-      </w:tr>
-      <w:tr>
-        <w:tc>
-          <w:tcPr>
-            <w:tcW w:w="2357" w:type="dxa"/>
-            <w:tcBorders>
-              <w:top w:val="single" w:sz="4" w:space="0" w:color="000000"/>
-              <w:left w:val="single" w:sz="4" w:space="0" w:color="000000"/>
-              <w:bottom w:val="single" w:sz="4" w:space="0" w:color="000000"/>
-              <w:right w:val="single" w:sz="4" w:space="0" w:color="000000"/>
-            </w:tcBorders>
-            <w:hideMark/>
-          </w:tcPr>
-          <w:p>
-            <w:pPr>
-              <w:pStyle w:val="NoSpacing"/>
-            </w:pPr>
-            <w:r>
-              <w:t>Delete a course</w:t>
-            </w:r>
-          </w:p>
-        </w:tc>
-        <w:tc>
-          <w:tcPr>
-            <w:tcW w:w="7219" w:type="dxa"/>
-            <w:tcBorders>
-              <w:top w:val="single" w:sz="4" w:space="0" w:color="000000"/>
-              <w:left w:val="single" w:sz="4" w:space="0" w:color="000000"/>
-              <w:bottom w:val="single" w:sz="4" w:space="0" w:color="000000"/>
-              <w:right w:val="single" w:sz="4" w:space="0" w:color="000000"/>
-            </w:tcBorders>
-            <w:hideMark/>
-          </w:tcPr>
-          <w:p>
-            <w:pPr>
-              <w:pStyle w:val="NoSpacing"/>
-            </w:pPr>
-            <w:r>
-              <w:t>The course is soft-deleted by being marked as not enabled in the database.</w:t>
-            </w:r>
-          </w:p>
-        </w:tc>
-      </w:tr>
-      <w:tr>
-        <w:tc>
-          <w:tcPr>
-            <w:tcW w:w="2357" w:type="dxa"/>
-            <w:tcBorders>
-              <w:top w:val="nil"/>
-              <w:left w:val="single" w:sz="4" w:space="0" w:color="000000"/>
-              <w:bottom w:val="single" w:sz="4" w:space="0" w:color="000000"/>
-              <w:right w:val="single" w:sz="4" w:space="0" w:color="000000"/>
-            </w:tcBorders>
-            <w:hideMark/>
-          </w:tcPr>
-          <w:p>
-            <w:pPr>
-              <w:pStyle w:val="NoSpacing"/>
-            </w:pPr>
-            <w:r>
-              <w:t>Create a new lesson</w:t>
-            </w:r>
-          </w:p>
-        </w:tc>
-        <w:tc>
-          <w:tcPr>
-            <w:tcW w:w="7219" w:type="dxa"/>
-            <w:tcBorders>
-              <w:top w:val="nil"/>
-              <w:left w:val="single" w:sz="4" w:space="0" w:color="000000"/>
-              <w:bottom w:val="single" w:sz="4" w:space="0" w:color="000000"/>
-              <w:right w:val="single" w:sz="4" w:space="0" w:color="000000"/>
-            </w:tcBorders>
-            <w:hideMark/>
-          </w:tcPr>
-          <w:p>
-            <w:pPr>
-              <w:pStyle w:val="NoSpacing"/>
-            </w:pPr>
-            <w:r>
-              <w:t>The new lesson and related information are stored in the database.</w:t>
-            </w:r>
-          </w:p>
-        </w:tc>
-      </w:tr>
-      <w:tr>
-        <w:tc>
-          <w:tcPr>
-            <w:tcW w:w="2357" w:type="dxa"/>
-            <w:tcBorders>
-              <w:top w:val="single" w:sz="4" w:space="0" w:color="000000"/>
-              <w:left w:val="single" w:sz="4" w:space="0" w:color="000000"/>
-              <w:bottom w:val="single" w:sz="4" w:space="0" w:color="000000"/>
-              <w:right w:val="single" w:sz="4" w:space="0" w:color="000000"/>
-            </w:tcBorders>
-            <w:hideMark/>
-          </w:tcPr>
-          <w:p>
-            <w:pPr>
-              <w:pStyle w:val="NoSpacing"/>
-            </w:pPr>
-            <w:r>
-              <w:t xml:space="preserve">Edit a lesson </w:t>
-            </w:r>
-          </w:p>
-        </w:tc>
-        <w:tc>
-          <w:tcPr>
-            <w:tcW w:w="7219" w:type="dxa"/>
-            <w:tcBorders>
-              <w:top w:val="single" w:sz="4" w:space="0" w:color="000000"/>
-              <w:left w:val="single" w:sz="4" w:space="0" w:color="000000"/>
-              <w:bottom w:val="single" w:sz="4" w:space="0" w:color="000000"/>
-              <w:right w:val="single" w:sz="4" w:space="0" w:color="000000"/>
-            </w:tcBorders>
-            <w:hideMark/>
-          </w:tcPr>
-          <w:p>
-            <w:pPr>
-              <w:pStyle w:val="NoSpacing"/>
-            </w:pPr>
-            <w:r>
-              <w:t>All modifications related to the lesson in context have been saved in the database.</w:t>
-            </w:r>
-          </w:p>
-        </w:tc>
-      </w:tr>
-      <w:tr>
-        <w:tc>
-          <w:tcPr>
-            <w:tcW w:w="2357" w:type="dxa"/>
-            <w:tcBorders>
-              <w:top w:val="single" w:sz="4" w:space="0" w:color="000000"/>
-              <w:left w:val="single" w:sz="4" w:space="0" w:color="000000"/>
-              <w:bottom w:val="single" w:sz="4" w:space="0" w:color="000000"/>
-              <w:right w:val="single" w:sz="4" w:space="0" w:color="000000"/>
-            </w:tcBorders>
-            <w:hideMark/>
-          </w:tcPr>
-          <w:p>
-            <w:pPr>
-              <w:pStyle w:val="NoSpacing"/>
-            </w:pPr>
-            <w:r>
-              <w:t>Create a new educator.</w:t>
-            </w:r>
-          </w:p>
-        </w:tc>
-        <w:tc>
-          <w:tcPr>
-            <w:tcW w:w="7219" w:type="dxa"/>
-            <w:tcBorders>
-              <w:top w:val="single" w:sz="4" w:space="0" w:color="000000"/>
-              <w:left w:val="single" w:sz="4" w:space="0" w:color="000000"/>
-              <w:bottom w:val="single" w:sz="4" w:space="0" w:color="000000"/>
-              <w:right w:val="single" w:sz="4" w:space="0" w:color="000000"/>
-            </w:tcBorders>
-            <w:hideMark/>
-          </w:tcPr>
-          <w:p>
-            <w:pPr>
-              <w:pStyle w:val="NoSpacing"/>
-            </w:pPr>
-            <w:r>
-              <w:t>The new educator and related information are stored in the database.</w:t>
-            </w:r>
-          </w:p>
-        </w:tc>
-      </w:tr>
-      <w:tr>
-        <w:tc>
-          <w:tcPr>
-            <w:tcW w:w="2357" w:type="dxa"/>
-            <w:tcBorders>
-              <w:top w:val="single" w:sz="4" w:space="0" w:color="000000"/>
-              <w:left w:val="single" w:sz="4" w:space="0" w:color="000000"/>
-              <w:bottom w:val="single" w:sz="4" w:space="0" w:color="000000"/>
-              <w:right w:val="single" w:sz="4" w:space="0" w:color="000000"/>
-            </w:tcBorders>
-            <w:hideMark/>
-          </w:tcPr>
-          <w:p>
-            <w:pPr>
-              <w:pStyle w:val="NoSpacing"/>
-            </w:pPr>
-            <w:r>
-              <w:t>Edit an educator.</w:t>
-            </w:r>
-          </w:p>
-        </w:tc>
-        <w:tc>
-          <w:tcPr>
-            <w:tcW w:w="7219" w:type="dxa"/>
-            <w:tcBorders>
-              <w:top w:val="single" w:sz="4" w:space="0" w:color="000000"/>
-              <w:left w:val="single" w:sz="4" w:space="0" w:color="000000"/>
-              <w:bottom w:val="single" w:sz="4" w:space="0" w:color="000000"/>
-              <w:right w:val="single" w:sz="4" w:space="0" w:color="000000"/>
-            </w:tcBorders>
-            <w:hideMark/>
-          </w:tcPr>
-          <w:p>
-            <w:pPr>
-              <w:pStyle w:val="NoSpacing"/>
-            </w:pPr>
-            <w:r>
-              <w:t>The modifications related to the educator in context have been saved in the database.</w:t>
-            </w:r>
-          </w:p>
-        </w:tc>
-      </w:tr>
-      <w:tr>
-        <w:tc>
-          <w:tcPr>
-            <w:tcW w:w="2357" w:type="dxa"/>
-            <w:tcBorders>
-              <w:top w:val="nil"/>
-              <w:left w:val="single" w:sz="4" w:space="0" w:color="000000"/>
-              <w:bottom w:val="single" w:sz="4" w:space="0" w:color="000000"/>
-              <w:right w:val="single" w:sz="4" w:space="0" w:color="000000"/>
-            </w:tcBorders>
-            <w:hideMark/>
-          </w:tcPr>
-          <w:p>
-            <w:pPr>
-              <w:pStyle w:val="NoSpacing"/>
-            </w:pPr>
-            <w:r>
-              <w:t>Add a file</w:t>
-            </w:r>
-          </w:p>
-        </w:tc>
-        <w:tc>
-          <w:tcPr>
-            <w:tcW w:w="7219" w:type="dxa"/>
-            <w:tcBorders>
-              <w:top w:val="nil"/>
-              <w:left w:val="single" w:sz="4" w:space="0" w:color="000000"/>
-              <w:bottom w:val="single" w:sz="4" w:space="0" w:color="000000"/>
-              <w:right w:val="single" w:sz="4" w:space="0" w:color="000000"/>
-            </w:tcBorders>
-            <w:hideMark/>
-          </w:tcPr>
-          <w:p>
-            <w:pPr>
-              <w:pStyle w:val="NoSpacing"/>
-            </w:pPr>
-            <w:r>
-              <w:t>The file is saved to the application server file system and a database record is added with a link about and information about the file. The file could be associated with: a private message, assignment instructions, assignment hand-in (from student), a lesson, or a course.</w:t>
-            </w:r>
-          </w:p>
-        </w:tc>
-      </w:tr>
-      <w:tr>
-        <w:tc>
-          <w:tcPr>
-            <w:tcW w:w="2357" w:type="dxa"/>
-            <w:tcBorders>
-              <w:top w:val="nil"/>
-              <w:left w:val="single" w:sz="4" w:space="0" w:color="000000"/>
-              <w:bottom w:val="single" w:sz="4" w:space="0" w:color="000000"/>
-              <w:right w:val="single" w:sz="4" w:space="0" w:color="000000"/>
-            </w:tcBorders>
-            <w:hideMark/>
-          </w:tcPr>
-          <w:p>
-            <w:pPr>
-              <w:pStyle w:val="NoSpacing"/>
-            </w:pPr>
-            <w:r>
-              <w:t>Create a new student</w:t>
-            </w:r>
-          </w:p>
-        </w:tc>
-        <w:tc>
-          <w:tcPr>
-            <w:tcW w:w="7219" w:type="dxa"/>
-            <w:tcBorders>
-              <w:top w:val="nil"/>
-              <w:left w:val="single" w:sz="4" w:space="0" w:color="000000"/>
-              <w:bottom w:val="single" w:sz="4" w:space="0" w:color="000000"/>
-              <w:right w:val="single" w:sz="4" w:space="0" w:color="000000"/>
-            </w:tcBorders>
-            <w:hideMark/>
-          </w:tcPr>
-          <w:p>
-            <w:pPr>
-              <w:pStyle w:val="NoSpacing"/>
-            </w:pPr>
-            <w:r>
-              <w:t>The new student and related information are stored in the database.</w:t>
-            </w:r>
-          </w:p>
-        </w:tc>
-      </w:tr>
-      <w:tr>
-        <w:tc>
-          <w:tcPr>
-            <w:tcW w:w="2357" w:type="dxa"/>
-            <w:tcBorders>
-              <w:top w:val="nil"/>
-              <w:left w:val="single" w:sz="4" w:space="0" w:color="000000"/>
-              <w:bottom w:val="single" w:sz="4" w:space="0" w:color="000000"/>
-              <w:right w:val="single" w:sz="4" w:space="0" w:color="000000"/>
-            </w:tcBorders>
-            <w:hideMark/>
-          </w:tcPr>
-          <w:p>
-            <w:pPr>
-              <w:pStyle w:val="NoSpacing"/>
-            </w:pPr>
-            <w:r>
-              <w:t>Edit a student</w:t>
-            </w:r>
-          </w:p>
-        </w:tc>
-        <w:tc>
-          <w:tcPr>
-            <w:tcW w:w="7219" w:type="dxa"/>
-            <w:tcBorders>
-              <w:top w:val="nil"/>
-              <w:left w:val="single" w:sz="4" w:space="0" w:color="000000"/>
-              <w:bottom w:val="single" w:sz="4" w:space="0" w:color="000000"/>
-              <w:right w:val="single" w:sz="4" w:space="0" w:color="000000"/>
-            </w:tcBorders>
-            <w:hideMark/>
-          </w:tcPr>
-          <w:p>
-            <w:pPr>
-              <w:pStyle w:val="NoSpacing"/>
-            </w:pPr>
-            <w:r>
-              <w:t>The modifications related to the student in context have been saved in the database.</w:t>
-            </w:r>
-          </w:p>
-        </w:tc>
-      </w:tr>
-      <w:tr>
-        <w:tc>
-          <w:tcPr>
-            <w:tcW w:w="2357" w:type="dxa"/>
-            <w:tcBorders>
-              <w:top w:val="nil"/>
-              <w:left w:val="single" w:sz="4" w:space="0" w:color="000000"/>
-              <w:bottom w:val="single" w:sz="4" w:space="0" w:color="000000"/>
-              <w:right w:val="single" w:sz="4" w:space="0" w:color="000000"/>
-            </w:tcBorders>
-            <w:hideMark/>
-          </w:tcPr>
-          <w:p>
-            <w:pPr>
-              <w:pStyle w:val="NoSpacing"/>
-            </w:pPr>
-            <w:r>
-              <w:t>Student Joins a Course</w:t>
-            </w:r>
-          </w:p>
-        </w:tc>
-        <w:tc>
-          <w:tcPr>
-            <w:tcW w:w="7219" w:type="dxa"/>
-            <w:tcBorders>
-              <w:top w:val="nil"/>
-              <w:left w:val="single" w:sz="4" w:space="0" w:color="000000"/>
-              <w:bottom w:val="single" w:sz="4" w:space="0" w:color="000000"/>
-              <w:right w:val="single" w:sz="4" w:space="0" w:color="000000"/>
-            </w:tcBorders>
-            <w:hideMark/>
-          </w:tcPr>
-          <w:p>
-            <w:pPr>
-              <w:pStyle w:val="NoSpacing"/>
-            </w:pPr>
-            <w:r>
-              <w:t>A record is saved in the database to mark the student as being associated with a course.</w:t>
-            </w:r>
-          </w:p>
-        </w:tc>
-      </w:tr>
-      <w:tr>
-        <w:tc>
-          <w:tcPr>
-            <w:tcW w:w="2357" w:type="dxa"/>
-            <w:tcBorders>
-              <w:top w:val="nil"/>
-              <w:left w:val="single" w:sz="4" w:space="0" w:color="000000"/>
-              <w:bottom w:val="single" w:sz="4" w:space="0" w:color="000000"/>
-              <w:right w:val="single" w:sz="4" w:space="0" w:color="000000"/>
-            </w:tcBorders>
-            <w:hideMark/>
-          </w:tcPr>
-          <w:p>
-            <w:pPr>
-              <w:pStyle w:val="NoSpacing"/>
-            </w:pPr>
-            <w:r>
-              <w:t>Student Leaves a Course</w:t>
-            </w:r>
-          </w:p>
-        </w:tc>
-        <w:tc>
-          <w:tcPr>
-            <w:tcW w:w="7219" w:type="dxa"/>
-            <w:tcBorders>
-              <w:top w:val="nil"/>
-              <w:left w:val="single" w:sz="4" w:space="0" w:color="000000"/>
-              <w:bottom w:val="single" w:sz="4" w:space="0" w:color="000000"/>
-              <w:right w:val="single" w:sz="4" w:space="0" w:color="000000"/>
-            </w:tcBorders>
-            <w:hideMark/>
-          </w:tcPr>
-          <w:p>
-            <w:pPr>
-              <w:pStyle w:val="NoSpacing"/>
-            </w:pPr>
-            <w:r>
-              <w:t>A record is removed from the database to mark the student as being associated with a course.</w:t>
-            </w:r>
-          </w:p>
-        </w:tc>
-      </w:tr>
-      <w:tr>
-        <w:tc>
-          <w:tcPr>
-            <w:tcW w:w="2357" w:type="dxa"/>
-            <w:tcBorders>
-              <w:top w:val="nil"/>
-              <w:left w:val="single" w:sz="4" w:space="0" w:color="000000"/>
-              <w:bottom w:val="single" w:sz="4" w:space="0" w:color="000000"/>
-              <w:right w:val="single" w:sz="4" w:space="0" w:color="000000"/>
-            </w:tcBorders>
-            <w:hideMark/>
-          </w:tcPr>
-          <w:p>
-            <w:pPr>
-              <w:pStyle w:val="NoSpacing"/>
-            </w:pPr>
-            <w:r>
-              <w:t>Create Assignment</w:t>
-            </w:r>
-          </w:p>
-        </w:tc>
-        <w:tc>
-          <w:tcPr>
-            <w:tcW w:w="7219" w:type="dxa"/>
-            <w:tcBorders>
-              <w:top w:val="nil"/>
-              <w:left w:val="single" w:sz="4" w:space="0" w:color="000000"/>
-              <w:bottom w:val="single" w:sz="4" w:space="0" w:color="000000"/>
-              <w:right w:val="single" w:sz="4" w:space="0" w:color="000000"/>
-            </w:tcBorders>
-            <w:hideMark/>
-          </w:tcPr>
-          <w:p>
-            <w:pPr>
-              <w:pStyle w:val="NoSpacing"/>
-            </w:pPr>
-            <w:r>
-              <w:t>The new assignment and related information are stored in the database.</w:t>
-            </w:r>
-          </w:p>
-        </w:tc>
-      </w:tr>
-      <w:tr>
-        <w:tc>
-          <w:tcPr>
-            <w:tcW w:w="2357" w:type="dxa"/>
-            <w:tcBorders>
-              <w:top w:val="nil"/>
-              <w:left w:val="single" w:sz="4" w:space="0" w:color="000000"/>
-              <w:bottom w:val="single" w:sz="4" w:space="0" w:color="000000"/>
-              <w:right w:val="single" w:sz="4" w:space="0" w:color="000000"/>
-            </w:tcBorders>
-            <w:hideMark/>
-          </w:tcPr>
-          <w:p>
-            <w:pPr>
-              <w:pStyle w:val="NoSpacing"/>
-            </w:pPr>
-            <w:r>
-              <w:t>Delete Assignment</w:t>
-            </w:r>
-          </w:p>
-        </w:tc>
-        <w:tc>
-          <w:tcPr>
-            <w:tcW w:w="7219" w:type="dxa"/>
-            <w:tcBorders>
-              <w:top w:val="nil"/>
-              <w:left w:val="single" w:sz="4" w:space="0" w:color="000000"/>
-              <w:bottom w:val="single" w:sz="4" w:space="0" w:color="000000"/>
-              <w:right w:val="single" w:sz="4" w:space="0" w:color="000000"/>
-            </w:tcBorders>
-            <w:hideMark/>
-          </w:tcPr>
-          <w:p>
-            <w:pPr>
-              <w:pStyle w:val="NoSpacing"/>
-            </w:pPr>
-            <w:r>
-              <w:t>The assignment in context is deleted from the database.</w:t>
-            </w:r>
-          </w:p>
-        </w:tc>
-      </w:tr>
-      <w:tr>
-        <w:tc>
-          <w:tcPr>
-            <w:tcW w:w="2357" w:type="dxa"/>
-            <w:tcBorders>
-              <w:top w:val="nil"/>
-              <w:left w:val="single" w:sz="4" w:space="0" w:color="000000"/>
-              <w:bottom w:val="single" w:sz="4" w:space="0" w:color="000000"/>
-              <w:right w:val="single" w:sz="4" w:space="0" w:color="000000"/>
-            </w:tcBorders>
-            <w:hideMark/>
-          </w:tcPr>
-          <w:p>
-            <w:pPr>
-              <w:pStyle w:val="NoSpacing"/>
-            </w:pPr>
-            <w:r>
-              <w:t>Create Private Message</w:t>
-            </w:r>
-          </w:p>
-        </w:tc>
-        <w:tc>
-          <w:tcPr>
-            <w:tcW w:w="7219" w:type="dxa"/>
-            <w:tcBorders>
-              <w:top w:val="nil"/>
-              <w:left w:val="single" w:sz="4" w:space="0" w:color="000000"/>
-              <w:bottom w:val="single" w:sz="4" w:space="0" w:color="000000"/>
-              <w:right w:val="single" w:sz="4" w:space="0" w:color="000000"/>
-            </w:tcBorders>
-            <w:hideMark/>
-          </w:tcPr>
-          <w:p>
-            <w:pPr>
-              <w:pStyle w:val="NoSpacing"/>
-            </w:pPr>
-            <w:r>
-              <w:t>The new private message and related information is added to the database.</w:t>
-            </w:r>
-          </w:p>
-        </w:tc>
-      </w:tr>
-      <w:tr>
-        <w:tc>
-          <w:tcPr>
-            <w:tcW w:w="2357" w:type="dxa"/>
-            <w:tcBorders>
-              <w:top w:val="nil"/>
-              <w:left w:val="single" w:sz="4" w:space="0" w:color="000000"/>
-              <w:bottom w:val="single" w:sz="4" w:space="0" w:color="000000"/>
-              <w:right w:val="single" w:sz="4" w:space="0" w:color="000000"/>
-            </w:tcBorders>
-            <w:hideMark/>
-          </w:tcPr>
-          <w:p>
-            <w:pPr>
-              <w:pStyle w:val="NoSpacing"/>
-            </w:pPr>
-            <w:r>
-              <w:t>Delete Private Message</w:t>
-            </w:r>
-          </w:p>
-        </w:tc>
-        <w:tc>
-          <w:tcPr>
-            <w:tcW w:w="7219" w:type="dxa"/>
-            <w:tcBorders>
-              <w:top w:val="nil"/>
-              <w:left w:val="single" w:sz="4" w:space="0" w:color="000000"/>
-              <w:bottom w:val="single" w:sz="4" w:space="0" w:color="000000"/>
-              <w:right w:val="single" w:sz="4" w:space="0" w:color="000000"/>
-            </w:tcBorders>
-            <w:hideMark/>
-          </w:tcPr>
-          <w:p>
-            <w:pPr>
-              <w:pStyle w:val="NoSpacing"/>
-            </w:pPr>
-            <w:r>
-              <w:t>The private message in context is deleted from the database.</w:t>
-            </w:r>
-          </w:p>
-        </w:tc>
-      </w:tr>
-      <w:tr>
-        <w:tc>
-          <w:tcPr>
-            <w:tcW w:w="2357" w:type="dxa"/>
-            <w:tcBorders>
-              <w:top w:val="nil"/>
-              <w:left w:val="single" w:sz="4" w:space="0" w:color="000000"/>
-              <w:bottom w:val="single" w:sz="4" w:space="0" w:color="000000"/>
-              <w:right w:val="single" w:sz="4" w:space="0" w:color="000000"/>
-            </w:tcBorders>
-            <w:hideMark/>
-          </w:tcPr>
-          <w:p>
-            <w:pPr>
-              <w:pStyle w:val="NoSpacing"/>
-            </w:pPr>
-            <w:r>
-              <w:t>Create a Grade</w:t>
-            </w:r>
-          </w:p>
-        </w:tc>
-        <w:tc>
-          <w:tcPr>
-            <w:tcW w:w="7219" w:type="dxa"/>
-            <w:tcBorders>
-              <w:top w:val="nil"/>
-              <w:left w:val="single" w:sz="4" w:space="0" w:color="000000"/>
-              <w:bottom w:val="single" w:sz="4" w:space="0" w:color="000000"/>
-              <w:right w:val="single" w:sz="4" w:space="0" w:color="000000"/>
-            </w:tcBorders>
-            <w:hideMark/>
-          </w:tcPr>
-          <w:p>
-            <w:pPr>
-              <w:pStyle w:val="NoSpacing"/>
-            </w:pPr>
-            <w:r>
-              <w:t>The new grade and related information is added to the database.</w:t>
-            </w:r>
-          </w:p>
         </w:tc>
       </w:tr>
     </w:tbl>
@@ -5117,6 +4352,7 @@
           <w:b/>
           <w:i/>
         </w:rPr>
+        <w:lastRenderedPageBreak/>
         <w:t>Backend</w:t>
       </w:r>
     </w:p>
@@ -5131,16 +4367,127 @@
       <w:tblPr>
         <w:tblStyle w:val="TableGrid"/>
         <w:tblW w:w="0" w:type="auto"/>
+        <w:tblInd w:w="18" w:type="dxa"/>
         <w:tblLook w:val="04A0"/>
       </w:tblPr>
       <w:tblGrid>
-        <w:gridCol w:w="2358"/>
-        <w:gridCol w:w="7218"/>
+        <w:gridCol w:w="456"/>
+        <w:gridCol w:w="2787"/>
+        <w:gridCol w:w="3418"/>
+        <w:gridCol w:w="2249"/>
+        <w:gridCol w:w="648"/>
       </w:tblGrid>
       <w:tr>
-        <w:tc>
-          <w:tcPr>
-            <w:tcW w:w="2358" w:type="dxa"/>
+        <w:trPr>
+          <w:trHeight w:val="259"/>
+        </w:trPr>
+        <w:tc>
+          <w:tcPr>
+            <w:tcW w:w="456" w:type="dxa"/>
+          </w:tcPr>
+          <w:p>
+            <w:r>
+              <w:t>#</w:t>
+            </w:r>
+          </w:p>
+        </w:tc>
+        <w:tc>
+          <w:tcPr>
+            <w:tcW w:w="2787" w:type="dxa"/>
+          </w:tcPr>
+          <w:p>
+            <w:pPr>
+              <w:rPr>
+                <w:b/>
+              </w:rPr>
+            </w:pPr>
+            <w:r>
+              <w:rPr>
+                <w:b/>
+              </w:rPr>
+              <w:t xml:space="preserve">Steps </w:t>
+            </w:r>
+          </w:p>
+        </w:tc>
+        <w:tc>
+          <w:tcPr>
+            <w:tcW w:w="3418" w:type="dxa"/>
+          </w:tcPr>
+          <w:p>
+            <w:pPr>
+              <w:rPr>
+                <w:b/>
+              </w:rPr>
+            </w:pPr>
+            <w:r>
+              <w:rPr>
+                <w:b/>
+              </w:rPr>
+              <w:t>Expected Result</w:t>
+            </w:r>
+          </w:p>
+        </w:tc>
+        <w:tc>
+          <w:tcPr>
+            <w:tcW w:w="2249" w:type="dxa"/>
+          </w:tcPr>
+          <w:p>
+            <w:pPr>
+              <w:rPr>
+                <w:b/>
+              </w:rPr>
+            </w:pPr>
+            <w:r>
+              <w:rPr>
+                <w:b/>
+              </w:rPr>
+              <w:t>Actual Result</w:t>
+            </w:r>
+          </w:p>
+        </w:tc>
+        <w:tc>
+          <w:tcPr>
+            <w:tcW w:w="648" w:type="dxa"/>
+          </w:tcPr>
+          <w:p>
+            <w:pPr>
+              <w:rPr>
+                <w:b/>
+              </w:rPr>
+            </w:pPr>
+            <w:r>
+              <w:rPr>
+                <w:b/>
+              </w:rPr>
+              <w:t>P/F</w:t>
+            </w:r>
+          </w:p>
+        </w:tc>
+      </w:tr>
+      <w:tr>
+        <w:tc>
+          <w:tcPr>
+            <w:tcW w:w="456" w:type="dxa"/>
+            <w:tcBorders>
+              <w:top w:val="single" w:sz="4" w:space="0" w:color="auto"/>
+              <w:left w:val="single" w:sz="4" w:space="0" w:color="auto"/>
+              <w:bottom w:val="single" w:sz="4" w:space="0" w:color="auto"/>
+              <w:right w:val="single" w:sz="4" w:space="0" w:color="auto"/>
+            </w:tcBorders>
+          </w:tcPr>
+          <w:p>
+            <w:pPr>
+              <w:pStyle w:val="NoSpacing"/>
+              <w:rPr>
+                <w:b/>
+              </w:rPr>
+            </w:pPr>
+          </w:p>
+        </w:tc>
+        <w:tc>
+          <w:tcPr>
+            <w:tcW w:w="9102" w:type="dxa"/>
+            <w:gridSpan w:val="4"/>
             <w:tcBorders>
               <w:top w:val="single" w:sz="4" w:space="0" w:color="auto"/>
               <w:left w:val="single" w:sz="4" w:space="0" w:color="auto"/>
@@ -5162,11 +4509,38 @@
               </w:rPr>
               <w:t>Test Case</w:t>
             </w:r>
-          </w:p>
-        </w:tc>
-        <w:tc>
-          <w:tcPr>
-            <w:tcW w:w="7218" w:type="dxa"/>
+            <w:r>
+              <w:rPr>
+                <w:b/>
+              </w:rPr>
+              <w:t xml:space="preserve"> for Use Case: Create User</w:t>
+            </w:r>
+          </w:p>
+        </w:tc>
+      </w:tr>
+      <w:tr>
+        <w:tc>
+          <w:tcPr>
+            <w:tcW w:w="456" w:type="dxa"/>
+            <w:tcBorders>
+              <w:top w:val="single" w:sz="4" w:space="0" w:color="auto"/>
+              <w:left w:val="single" w:sz="4" w:space="0" w:color="auto"/>
+              <w:bottom w:val="single" w:sz="4" w:space="0" w:color="auto"/>
+              <w:right w:val="single" w:sz="4" w:space="0" w:color="auto"/>
+            </w:tcBorders>
+          </w:tcPr>
+          <w:p>
+            <w:pPr>
+              <w:pStyle w:val="NoSpacing"/>
+            </w:pPr>
+            <w:r>
+              <w:t>1</w:t>
+            </w:r>
+          </w:p>
+        </w:tc>
+        <w:tc>
+          <w:tcPr>
+            <w:tcW w:w="2787" w:type="dxa"/>
             <w:tcBorders>
               <w:top w:val="single" w:sz="4" w:space="0" w:color="auto"/>
               <w:left w:val="single" w:sz="4" w:space="0" w:color="auto"/>
@@ -5178,23 +4552,15 @@
           <w:p>
             <w:pPr>
               <w:pStyle w:val="NoSpacing"/>
-              <w:rPr>
-                <w:b/>
-              </w:rPr>
-            </w:pPr>
-            <w:r>
-              <w:rPr>
-                <w:b/>
-              </w:rPr>
-              <w:t>Test Result</w:t>
-            </w:r>
-          </w:p>
-        </w:tc>
-      </w:tr>
-      <w:tr>
-        <w:tc>
-          <w:tcPr>
-            <w:tcW w:w="2358" w:type="dxa"/>
+            </w:pPr>
+            <w:r>
+              <w:t>Add user</w:t>
+            </w:r>
+          </w:p>
+        </w:tc>
+        <w:tc>
+          <w:tcPr>
+            <w:tcW w:w="3418" w:type="dxa"/>
             <w:tcBorders>
               <w:top w:val="single" w:sz="4" w:space="0" w:color="auto"/>
               <w:left w:val="single" w:sz="4" w:space="0" w:color="auto"/>
@@ -5208,13 +4574,293 @@
               <w:pStyle w:val="NoSpacing"/>
             </w:pPr>
             <w:r>
+              <w:t>New user with all required information is created and saved.</w:t>
+            </w:r>
+          </w:p>
+        </w:tc>
+        <w:tc>
+          <w:tcPr>
+            <w:tcW w:w="2249" w:type="dxa"/>
+            <w:tcBorders>
+              <w:top w:val="single" w:sz="4" w:space="0" w:color="auto"/>
+              <w:left w:val="single" w:sz="4" w:space="0" w:color="auto"/>
+              <w:bottom w:val="single" w:sz="4" w:space="0" w:color="auto"/>
+              <w:right w:val="single" w:sz="4" w:space="0" w:color="auto"/>
+            </w:tcBorders>
+          </w:tcPr>
+          <w:p>
+            <w:pPr>
+              <w:pStyle w:val="NoSpacing"/>
+            </w:pPr>
+          </w:p>
+        </w:tc>
+        <w:tc>
+          <w:tcPr>
+            <w:tcW w:w="648" w:type="dxa"/>
+            <w:tcBorders>
+              <w:top w:val="single" w:sz="4" w:space="0" w:color="auto"/>
+              <w:left w:val="single" w:sz="4" w:space="0" w:color="auto"/>
+              <w:bottom w:val="single" w:sz="4" w:space="0" w:color="auto"/>
+              <w:right w:val="single" w:sz="4" w:space="0" w:color="auto"/>
+            </w:tcBorders>
+          </w:tcPr>
+          <w:p>
+            <w:pPr>
+              <w:pStyle w:val="NoSpacing"/>
+            </w:pPr>
+          </w:p>
+        </w:tc>
+      </w:tr>
+      <w:tr>
+        <w:tc>
+          <w:tcPr>
+            <w:tcW w:w="456" w:type="dxa"/>
+            <w:tcBorders>
+              <w:top w:val="single" w:sz="4" w:space="0" w:color="auto"/>
+              <w:left w:val="single" w:sz="4" w:space="0" w:color="auto"/>
+              <w:bottom w:val="single" w:sz="4" w:space="0" w:color="auto"/>
+              <w:right w:val="single" w:sz="4" w:space="0" w:color="auto"/>
+            </w:tcBorders>
+          </w:tcPr>
+          <w:p>
+            <w:pPr>
+              <w:pStyle w:val="NoSpacing"/>
+              <w:rPr>
+                <w:b/>
+              </w:rPr>
+            </w:pPr>
+          </w:p>
+        </w:tc>
+        <w:tc>
+          <w:tcPr>
+            <w:tcW w:w="9102" w:type="dxa"/>
+            <w:gridSpan w:val="4"/>
+            <w:tcBorders>
+              <w:top w:val="single" w:sz="4" w:space="0" w:color="auto"/>
+              <w:left w:val="single" w:sz="4" w:space="0" w:color="auto"/>
+              <w:bottom w:val="single" w:sz="4" w:space="0" w:color="auto"/>
+              <w:right w:val="single" w:sz="4" w:space="0" w:color="auto"/>
+            </w:tcBorders>
+            <w:hideMark/>
+          </w:tcPr>
+          <w:p>
+            <w:pPr>
+              <w:pStyle w:val="NoSpacing"/>
+            </w:pPr>
+            <w:r>
+              <w:rPr>
+                <w:b/>
+              </w:rPr>
+              <w:t>Test Case</w:t>
+            </w:r>
+            <w:r>
+              <w:rPr>
+                <w:b/>
+              </w:rPr>
+              <w:t xml:space="preserve"> for Use Case: </w:t>
+            </w:r>
+            <w:r>
+              <w:rPr>
+                <w:b/>
+              </w:rPr>
+              <w:t>Authenticate User</w:t>
+            </w:r>
+          </w:p>
+        </w:tc>
+      </w:tr>
+      <w:tr>
+        <w:tc>
+          <w:tcPr>
+            <w:tcW w:w="456" w:type="dxa"/>
+            <w:tcBorders>
+              <w:top w:val="single" w:sz="4" w:space="0" w:color="auto"/>
+              <w:left w:val="single" w:sz="4" w:space="0" w:color="auto"/>
+              <w:bottom w:val="single" w:sz="4" w:space="0" w:color="auto"/>
+              <w:right w:val="single" w:sz="4" w:space="0" w:color="auto"/>
+            </w:tcBorders>
+          </w:tcPr>
+          <w:p>
+            <w:pPr>
+              <w:pStyle w:val="NoSpacing"/>
+            </w:pPr>
+            <w:r>
+              <w:t>1</w:t>
+            </w:r>
+          </w:p>
+        </w:tc>
+        <w:tc>
+          <w:tcPr>
+            <w:tcW w:w="2787" w:type="dxa"/>
+            <w:tcBorders>
+              <w:top w:val="single" w:sz="4" w:space="0" w:color="auto"/>
+              <w:left w:val="single" w:sz="4" w:space="0" w:color="auto"/>
+              <w:bottom w:val="single" w:sz="4" w:space="0" w:color="auto"/>
+              <w:right w:val="single" w:sz="4" w:space="0" w:color="auto"/>
+            </w:tcBorders>
+            <w:hideMark/>
+          </w:tcPr>
+          <w:p>
+            <w:pPr>
+              <w:pStyle w:val="NoSpacing"/>
+            </w:pPr>
+            <w:r>
+              <w:t>Authenticate user</w:t>
+            </w:r>
+          </w:p>
+        </w:tc>
+        <w:tc>
+          <w:tcPr>
+            <w:tcW w:w="3418" w:type="dxa"/>
+            <w:tcBorders>
+              <w:top w:val="single" w:sz="4" w:space="0" w:color="auto"/>
+              <w:left w:val="single" w:sz="4" w:space="0" w:color="auto"/>
+              <w:bottom w:val="single" w:sz="4" w:space="0" w:color="auto"/>
+              <w:right w:val="single" w:sz="4" w:space="0" w:color="auto"/>
+            </w:tcBorders>
+            <w:hideMark/>
+          </w:tcPr>
+          <w:p>
+            <w:pPr>
+              <w:pStyle w:val="NoSpacing"/>
+            </w:pPr>
+            <w:r>
+              <w:t>The user information is validated against the database and a success is returned.</w:t>
+            </w:r>
+          </w:p>
+        </w:tc>
+        <w:tc>
+          <w:tcPr>
+            <w:tcW w:w="2249" w:type="dxa"/>
+            <w:tcBorders>
+              <w:top w:val="single" w:sz="4" w:space="0" w:color="auto"/>
+              <w:left w:val="single" w:sz="4" w:space="0" w:color="auto"/>
+              <w:bottom w:val="single" w:sz="4" w:space="0" w:color="auto"/>
+              <w:right w:val="single" w:sz="4" w:space="0" w:color="auto"/>
+            </w:tcBorders>
+          </w:tcPr>
+          <w:p>
+            <w:pPr>
+              <w:pStyle w:val="NoSpacing"/>
+            </w:pPr>
+          </w:p>
+        </w:tc>
+        <w:tc>
+          <w:tcPr>
+            <w:tcW w:w="648" w:type="dxa"/>
+            <w:tcBorders>
+              <w:top w:val="single" w:sz="4" w:space="0" w:color="auto"/>
+              <w:left w:val="single" w:sz="4" w:space="0" w:color="auto"/>
+              <w:bottom w:val="single" w:sz="4" w:space="0" w:color="auto"/>
+              <w:right w:val="single" w:sz="4" w:space="0" w:color="auto"/>
+            </w:tcBorders>
+          </w:tcPr>
+          <w:p>
+            <w:pPr>
+              <w:pStyle w:val="NoSpacing"/>
+            </w:pPr>
+          </w:p>
+        </w:tc>
+      </w:tr>
+      <w:tr>
+        <w:tc>
+          <w:tcPr>
+            <w:tcW w:w="456" w:type="dxa"/>
+            <w:tcBorders>
+              <w:top w:val="single" w:sz="4" w:space="0" w:color="auto"/>
+              <w:left w:val="single" w:sz="4" w:space="0" w:color="auto"/>
+              <w:bottom w:val="single" w:sz="4" w:space="0" w:color="auto"/>
+              <w:right w:val="single" w:sz="4" w:space="0" w:color="auto"/>
+            </w:tcBorders>
+          </w:tcPr>
+          <w:p>
+            <w:pPr>
+              <w:pStyle w:val="NoSpacing"/>
+              <w:rPr>
+                <w:b/>
+              </w:rPr>
+            </w:pPr>
+          </w:p>
+        </w:tc>
+        <w:tc>
+          <w:tcPr>
+            <w:tcW w:w="9102" w:type="dxa"/>
+            <w:gridSpan w:val="4"/>
+            <w:tcBorders>
+              <w:top w:val="single" w:sz="4" w:space="0" w:color="auto"/>
+              <w:left w:val="single" w:sz="4" w:space="0" w:color="auto"/>
+              <w:bottom w:val="single" w:sz="4" w:space="0" w:color="auto"/>
+              <w:right w:val="single" w:sz="4" w:space="0" w:color="auto"/>
+            </w:tcBorders>
+            <w:hideMark/>
+          </w:tcPr>
+          <w:p>
+            <w:pPr>
+              <w:pStyle w:val="NoSpacing"/>
+            </w:pPr>
+            <w:r>
+              <w:rPr>
+                <w:b/>
+              </w:rPr>
+              <w:t>Test Case</w:t>
+            </w:r>
+            <w:r>
+              <w:rPr>
+                <w:b/>
+              </w:rPr>
+              <w:t xml:space="preserve"> for Use Case: Create </w:t>
+            </w:r>
+            <w:r>
+              <w:rPr>
+                <w:b/>
+              </w:rPr>
+              <w:t>Course</w:t>
+            </w:r>
+          </w:p>
+        </w:tc>
+      </w:tr>
+      <w:tr>
+        <w:tc>
+          <w:tcPr>
+            <w:tcW w:w="456" w:type="dxa"/>
+            <w:tcBorders>
+              <w:top w:val="single" w:sz="4" w:space="0" w:color="auto"/>
+              <w:left w:val="single" w:sz="4" w:space="0" w:color="auto"/>
+              <w:bottom w:val="single" w:sz="4" w:space="0" w:color="auto"/>
+              <w:right w:val="single" w:sz="4" w:space="0" w:color="auto"/>
+            </w:tcBorders>
+          </w:tcPr>
+          <w:p>
+            <w:pPr>
+              <w:pStyle w:val="NoSpacing"/>
+            </w:pPr>
+            <w:r>
+              <w:t>1</w:t>
+            </w:r>
+          </w:p>
+        </w:tc>
+        <w:tc>
+          <w:tcPr>
+            <w:tcW w:w="2787" w:type="dxa"/>
+            <w:tcBorders>
+              <w:top w:val="single" w:sz="4" w:space="0" w:color="auto"/>
+              <w:left w:val="single" w:sz="4" w:space="0" w:color="auto"/>
+              <w:bottom w:val="single" w:sz="4" w:space="0" w:color="auto"/>
+              <w:right w:val="single" w:sz="4" w:space="0" w:color="auto"/>
+            </w:tcBorders>
+            <w:hideMark/>
+          </w:tcPr>
+          <w:p>
+            <w:pPr>
+              <w:pStyle w:val="NoSpacing"/>
+            </w:pPr>
+            <w:r>
               <w:t>Create a new course</w:t>
             </w:r>
           </w:p>
         </w:tc>
         <w:tc>
           <w:tcPr>
-            <w:tcW w:w="7218" w:type="dxa"/>
+            <w:tcW w:w="3418" w:type="dxa"/>
             <w:tcBorders>
               <w:top w:val="single" w:sz="4" w:space="0" w:color="auto"/>
               <w:left w:val="single" w:sz="4" w:space="0" w:color="auto"/>
@@ -5232,11 +4878,63 @@
             </w:r>
           </w:p>
         </w:tc>
-      </w:tr>
-      <w:tr>
-        <w:tc>
-          <w:tcPr>
-            <w:tcW w:w="2358" w:type="dxa"/>
+        <w:tc>
+          <w:tcPr>
+            <w:tcW w:w="2249" w:type="dxa"/>
+            <w:tcBorders>
+              <w:top w:val="single" w:sz="4" w:space="0" w:color="auto"/>
+              <w:left w:val="single" w:sz="4" w:space="0" w:color="auto"/>
+              <w:bottom w:val="single" w:sz="4" w:space="0" w:color="auto"/>
+              <w:right w:val="single" w:sz="4" w:space="0" w:color="auto"/>
+            </w:tcBorders>
+          </w:tcPr>
+          <w:p>
+            <w:pPr>
+              <w:pStyle w:val="NoSpacing"/>
+            </w:pPr>
+          </w:p>
+        </w:tc>
+        <w:tc>
+          <w:tcPr>
+            <w:tcW w:w="648" w:type="dxa"/>
+            <w:tcBorders>
+              <w:top w:val="single" w:sz="4" w:space="0" w:color="auto"/>
+              <w:left w:val="single" w:sz="4" w:space="0" w:color="auto"/>
+              <w:bottom w:val="single" w:sz="4" w:space="0" w:color="auto"/>
+              <w:right w:val="single" w:sz="4" w:space="0" w:color="auto"/>
+            </w:tcBorders>
+          </w:tcPr>
+          <w:p>
+            <w:pPr>
+              <w:pStyle w:val="NoSpacing"/>
+            </w:pPr>
+          </w:p>
+        </w:tc>
+      </w:tr>
+      <w:tr>
+        <w:tc>
+          <w:tcPr>
+            <w:tcW w:w="456" w:type="dxa"/>
+            <w:tcBorders>
+              <w:top w:val="single" w:sz="4" w:space="0" w:color="auto"/>
+              <w:left w:val="single" w:sz="4" w:space="0" w:color="auto"/>
+              <w:bottom w:val="single" w:sz="4" w:space="0" w:color="auto"/>
+              <w:right w:val="single" w:sz="4" w:space="0" w:color="auto"/>
+            </w:tcBorders>
+          </w:tcPr>
+          <w:p>
+            <w:pPr>
+              <w:pStyle w:val="NoSpacing"/>
+              <w:rPr>
+                <w:b/>
+              </w:rPr>
+            </w:pPr>
+          </w:p>
+        </w:tc>
+        <w:tc>
+          <w:tcPr>
+            <w:tcW w:w="9102" w:type="dxa"/>
+            <w:gridSpan w:val="4"/>
             <w:tcBorders>
               <w:top w:val="single" w:sz="4" w:space="0" w:color="auto"/>
               <w:left w:val="single" w:sz="4" w:space="0" w:color="auto"/>
@@ -5250,13 +4948,69 @@
               <w:pStyle w:val="NoSpacing"/>
             </w:pPr>
             <w:r>
+              <w:rPr>
+                <w:b/>
+              </w:rPr>
+              <w:t>Test Case</w:t>
+            </w:r>
+            <w:r>
+              <w:rPr>
+                <w:b/>
+              </w:rPr>
+              <w:t xml:space="preserve"> for Use Case: </w:t>
+            </w:r>
+            <w:r>
+              <w:rPr>
+                <w:b/>
+              </w:rPr>
+              <w:t>Edit Course</w:t>
+            </w:r>
+          </w:p>
+        </w:tc>
+      </w:tr>
+      <w:tr>
+        <w:tc>
+          <w:tcPr>
+            <w:tcW w:w="456" w:type="dxa"/>
+            <w:tcBorders>
+              <w:top w:val="single" w:sz="4" w:space="0" w:color="auto"/>
+              <w:left w:val="single" w:sz="4" w:space="0" w:color="auto"/>
+              <w:bottom w:val="single" w:sz="4" w:space="0" w:color="auto"/>
+              <w:right w:val="single" w:sz="4" w:space="0" w:color="auto"/>
+            </w:tcBorders>
+          </w:tcPr>
+          <w:p>
+            <w:pPr>
+              <w:pStyle w:val="NoSpacing"/>
+            </w:pPr>
+            <w:r>
+              <w:t>1</w:t>
+            </w:r>
+          </w:p>
+        </w:tc>
+        <w:tc>
+          <w:tcPr>
+            <w:tcW w:w="2787" w:type="dxa"/>
+            <w:tcBorders>
+              <w:top w:val="single" w:sz="4" w:space="0" w:color="auto"/>
+              <w:left w:val="single" w:sz="4" w:space="0" w:color="auto"/>
+              <w:bottom w:val="single" w:sz="4" w:space="0" w:color="auto"/>
+              <w:right w:val="single" w:sz="4" w:space="0" w:color="auto"/>
+            </w:tcBorders>
+            <w:hideMark/>
+          </w:tcPr>
+          <w:p>
+            <w:pPr>
+              <w:pStyle w:val="NoSpacing"/>
+            </w:pPr>
+            <w:r>
               <w:t>Edit a course</w:t>
             </w:r>
           </w:p>
         </w:tc>
         <w:tc>
           <w:tcPr>
-            <w:tcW w:w="7218" w:type="dxa"/>
+            <w:tcW w:w="3418" w:type="dxa"/>
             <w:tcBorders>
               <w:top w:val="single" w:sz="4" w:space="0" w:color="auto"/>
               <w:left w:val="single" w:sz="4" w:space="0" w:color="auto"/>
@@ -5274,11 +5028,63 @@
             </w:r>
           </w:p>
         </w:tc>
-      </w:tr>
-      <w:tr>
-        <w:tc>
-          <w:tcPr>
-            <w:tcW w:w="2358" w:type="dxa"/>
+        <w:tc>
+          <w:tcPr>
+            <w:tcW w:w="2249" w:type="dxa"/>
+            <w:tcBorders>
+              <w:top w:val="single" w:sz="4" w:space="0" w:color="auto"/>
+              <w:left w:val="single" w:sz="4" w:space="0" w:color="auto"/>
+              <w:bottom w:val="single" w:sz="4" w:space="0" w:color="auto"/>
+              <w:right w:val="single" w:sz="4" w:space="0" w:color="auto"/>
+            </w:tcBorders>
+          </w:tcPr>
+          <w:p>
+            <w:pPr>
+              <w:pStyle w:val="NoSpacing"/>
+            </w:pPr>
+          </w:p>
+        </w:tc>
+        <w:tc>
+          <w:tcPr>
+            <w:tcW w:w="648" w:type="dxa"/>
+            <w:tcBorders>
+              <w:top w:val="single" w:sz="4" w:space="0" w:color="auto"/>
+              <w:left w:val="single" w:sz="4" w:space="0" w:color="auto"/>
+              <w:bottom w:val="single" w:sz="4" w:space="0" w:color="auto"/>
+              <w:right w:val="single" w:sz="4" w:space="0" w:color="auto"/>
+            </w:tcBorders>
+          </w:tcPr>
+          <w:p>
+            <w:pPr>
+              <w:pStyle w:val="NoSpacing"/>
+            </w:pPr>
+          </w:p>
+        </w:tc>
+      </w:tr>
+      <w:tr>
+        <w:tc>
+          <w:tcPr>
+            <w:tcW w:w="456" w:type="dxa"/>
+            <w:tcBorders>
+              <w:top w:val="single" w:sz="4" w:space="0" w:color="auto"/>
+              <w:left w:val="single" w:sz="4" w:space="0" w:color="auto"/>
+              <w:bottom w:val="single" w:sz="4" w:space="0" w:color="auto"/>
+              <w:right w:val="single" w:sz="4" w:space="0" w:color="auto"/>
+            </w:tcBorders>
+          </w:tcPr>
+          <w:p>
+            <w:pPr>
+              <w:pStyle w:val="NoSpacing"/>
+              <w:rPr>
+                <w:b/>
+              </w:rPr>
+            </w:pPr>
+          </w:p>
+        </w:tc>
+        <w:tc>
+          <w:tcPr>
+            <w:tcW w:w="9102" w:type="dxa"/>
+            <w:gridSpan w:val="4"/>
             <w:tcBorders>
               <w:top w:val="single" w:sz="4" w:space="0" w:color="auto"/>
               <w:left w:val="single" w:sz="4" w:space="0" w:color="auto"/>
@@ -5292,13 +5098,69 @@
               <w:pStyle w:val="NoSpacing"/>
             </w:pPr>
             <w:r>
+              <w:rPr>
+                <w:b/>
+              </w:rPr>
+              <w:t>Test Case</w:t>
+            </w:r>
+            <w:r>
+              <w:rPr>
+                <w:b/>
+              </w:rPr>
+              <w:t xml:space="preserve"> for Use Case: </w:t>
+            </w:r>
+            <w:r>
+              <w:rPr>
+                <w:b/>
+              </w:rPr>
+              <w:t>Course is Deleted</w:t>
+            </w:r>
+          </w:p>
+        </w:tc>
+      </w:tr>
+      <w:tr>
+        <w:tc>
+          <w:tcPr>
+            <w:tcW w:w="456" w:type="dxa"/>
+            <w:tcBorders>
+              <w:top w:val="single" w:sz="4" w:space="0" w:color="auto"/>
+              <w:left w:val="single" w:sz="4" w:space="0" w:color="auto"/>
+              <w:bottom w:val="single" w:sz="4" w:space="0" w:color="auto"/>
+              <w:right w:val="single" w:sz="4" w:space="0" w:color="auto"/>
+            </w:tcBorders>
+          </w:tcPr>
+          <w:p>
+            <w:pPr>
+              <w:pStyle w:val="NoSpacing"/>
+            </w:pPr>
+            <w:r>
+              <w:t>1</w:t>
+            </w:r>
+          </w:p>
+        </w:tc>
+        <w:tc>
+          <w:tcPr>
+            <w:tcW w:w="2787" w:type="dxa"/>
+            <w:tcBorders>
+              <w:top w:val="single" w:sz="4" w:space="0" w:color="auto"/>
+              <w:left w:val="single" w:sz="4" w:space="0" w:color="auto"/>
+              <w:bottom w:val="single" w:sz="4" w:space="0" w:color="auto"/>
+              <w:right w:val="single" w:sz="4" w:space="0" w:color="auto"/>
+            </w:tcBorders>
+            <w:hideMark/>
+          </w:tcPr>
+          <w:p>
+            <w:pPr>
+              <w:pStyle w:val="NoSpacing"/>
+            </w:pPr>
+            <w:r>
               <w:t>Delete a course</w:t>
             </w:r>
           </w:p>
         </w:tc>
         <w:tc>
           <w:tcPr>
-            <w:tcW w:w="7218" w:type="dxa"/>
+            <w:tcW w:w="3418" w:type="dxa"/>
             <w:tcBorders>
               <w:top w:val="single" w:sz="4" w:space="0" w:color="auto"/>
               <w:left w:val="single" w:sz="4" w:space="0" w:color="auto"/>
@@ -5316,11 +5178,63 @@
             </w:r>
           </w:p>
         </w:tc>
-      </w:tr>
-      <w:tr>
-        <w:tc>
-          <w:tcPr>
-            <w:tcW w:w="2358" w:type="dxa"/>
+        <w:tc>
+          <w:tcPr>
+            <w:tcW w:w="2249" w:type="dxa"/>
+            <w:tcBorders>
+              <w:top w:val="single" w:sz="4" w:space="0" w:color="auto"/>
+              <w:left w:val="single" w:sz="4" w:space="0" w:color="auto"/>
+              <w:bottom w:val="single" w:sz="4" w:space="0" w:color="auto"/>
+              <w:right w:val="single" w:sz="4" w:space="0" w:color="auto"/>
+            </w:tcBorders>
+          </w:tcPr>
+          <w:p>
+            <w:pPr>
+              <w:pStyle w:val="NoSpacing"/>
+            </w:pPr>
+          </w:p>
+        </w:tc>
+        <w:tc>
+          <w:tcPr>
+            <w:tcW w:w="648" w:type="dxa"/>
+            <w:tcBorders>
+              <w:top w:val="single" w:sz="4" w:space="0" w:color="auto"/>
+              <w:left w:val="single" w:sz="4" w:space="0" w:color="auto"/>
+              <w:bottom w:val="single" w:sz="4" w:space="0" w:color="auto"/>
+              <w:right w:val="single" w:sz="4" w:space="0" w:color="auto"/>
+            </w:tcBorders>
+          </w:tcPr>
+          <w:p>
+            <w:pPr>
+              <w:pStyle w:val="NoSpacing"/>
+            </w:pPr>
+          </w:p>
+        </w:tc>
+      </w:tr>
+      <w:tr>
+        <w:tc>
+          <w:tcPr>
+            <w:tcW w:w="456" w:type="dxa"/>
+            <w:tcBorders>
+              <w:top w:val="single" w:sz="4" w:space="0" w:color="auto"/>
+              <w:left w:val="single" w:sz="4" w:space="0" w:color="auto"/>
+              <w:bottom w:val="single" w:sz="4" w:space="0" w:color="auto"/>
+              <w:right w:val="single" w:sz="4" w:space="0" w:color="auto"/>
+            </w:tcBorders>
+          </w:tcPr>
+          <w:p>
+            <w:pPr>
+              <w:pStyle w:val="NoSpacing"/>
+              <w:rPr>
+                <w:b/>
+              </w:rPr>
+            </w:pPr>
+          </w:p>
+        </w:tc>
+        <w:tc>
+          <w:tcPr>
+            <w:tcW w:w="9102" w:type="dxa"/>
+            <w:gridSpan w:val="4"/>
             <w:tcBorders>
               <w:top w:val="single" w:sz="4" w:space="0" w:color="auto"/>
               <w:left w:val="single" w:sz="4" w:space="0" w:color="auto"/>
@@ -5334,13 +5248,49 @@
               <w:pStyle w:val="NoSpacing"/>
             </w:pPr>
             <w:r>
-              <w:t>Authenticate user</w:t>
-            </w:r>
-          </w:p>
-        </w:tc>
-        <w:tc>
-          <w:tcPr>
-            <w:tcW w:w="7218" w:type="dxa"/>
+              <w:rPr>
+                <w:b/>
+              </w:rPr>
+              <w:t>Test Cases</w:t>
+            </w:r>
+            <w:r>
+              <w:rPr>
+                <w:b/>
+              </w:rPr>
+              <w:t xml:space="preserve"> for Use Case: </w:t>
+            </w:r>
+            <w:r>
+              <w:rPr>
+                <w:b/>
+              </w:rPr>
+              <w:t>Associate Student to Course</w:t>
+            </w:r>
+          </w:p>
+        </w:tc>
+      </w:tr>
+      <w:tr>
+        <w:tc>
+          <w:tcPr>
+            <w:tcW w:w="456" w:type="dxa"/>
+            <w:tcBorders>
+              <w:top w:val="single" w:sz="4" w:space="0" w:color="auto"/>
+              <w:left w:val="single" w:sz="4" w:space="0" w:color="auto"/>
+              <w:bottom w:val="single" w:sz="4" w:space="0" w:color="auto"/>
+              <w:right w:val="single" w:sz="4" w:space="0" w:color="auto"/>
+            </w:tcBorders>
+          </w:tcPr>
+          <w:p>
+            <w:pPr>
+              <w:pStyle w:val="NoSpacing"/>
+            </w:pPr>
+            <w:r>
+              <w:t>1</w:t>
+            </w:r>
+          </w:p>
+        </w:tc>
+        <w:tc>
+          <w:tcPr>
+            <w:tcW w:w="2787" w:type="dxa"/>
             <w:tcBorders>
               <w:top w:val="single" w:sz="4" w:space="0" w:color="auto"/>
               <w:left w:val="single" w:sz="4" w:space="0" w:color="auto"/>
@@ -5354,15 +5304,13 @@
               <w:pStyle w:val="NoSpacing"/>
             </w:pPr>
             <w:r>
-              <w:t>The user information is validated against the database and a success is returned.</w:t>
-            </w:r>
-          </w:p>
-        </w:tc>
-      </w:tr>
-      <w:tr>
-        <w:tc>
-          <w:tcPr>
-            <w:tcW w:w="2358" w:type="dxa"/>
+              <w:t>User enrolled in course</w:t>
+            </w:r>
+          </w:p>
+        </w:tc>
+        <w:tc>
+          <w:tcPr>
+            <w:tcW w:w="3418" w:type="dxa"/>
             <w:tcBorders>
               <w:top w:val="single" w:sz="4" w:space="0" w:color="auto"/>
               <w:left w:val="single" w:sz="4" w:space="0" w:color="auto"/>
@@ -5376,13 +5324,66 @@
               <w:pStyle w:val="NoSpacing"/>
             </w:pPr>
             <w:r>
-              <w:t>Add user</w:t>
-            </w:r>
-          </w:p>
-        </w:tc>
-        <w:tc>
-          <w:tcPr>
-            <w:tcW w:w="7218" w:type="dxa"/>
+              <w:t>The course roster is updated and saved.</w:t>
+            </w:r>
+          </w:p>
+        </w:tc>
+        <w:tc>
+          <w:tcPr>
+            <w:tcW w:w="2249" w:type="dxa"/>
+            <w:tcBorders>
+              <w:top w:val="single" w:sz="4" w:space="0" w:color="auto"/>
+              <w:left w:val="single" w:sz="4" w:space="0" w:color="auto"/>
+              <w:bottom w:val="single" w:sz="4" w:space="0" w:color="auto"/>
+              <w:right w:val="single" w:sz="4" w:space="0" w:color="auto"/>
+            </w:tcBorders>
+          </w:tcPr>
+          <w:p>
+            <w:pPr>
+              <w:pStyle w:val="NoSpacing"/>
+            </w:pPr>
+          </w:p>
+        </w:tc>
+        <w:tc>
+          <w:tcPr>
+            <w:tcW w:w="648" w:type="dxa"/>
+            <w:tcBorders>
+              <w:top w:val="single" w:sz="4" w:space="0" w:color="auto"/>
+              <w:left w:val="single" w:sz="4" w:space="0" w:color="auto"/>
+              <w:bottom w:val="single" w:sz="4" w:space="0" w:color="auto"/>
+              <w:right w:val="single" w:sz="4" w:space="0" w:color="auto"/>
+            </w:tcBorders>
+          </w:tcPr>
+          <w:p>
+            <w:pPr>
+              <w:pStyle w:val="NoSpacing"/>
+            </w:pPr>
+          </w:p>
+        </w:tc>
+      </w:tr>
+      <w:tr>
+        <w:tc>
+          <w:tcPr>
+            <w:tcW w:w="456" w:type="dxa"/>
+            <w:tcBorders>
+              <w:top w:val="single" w:sz="4" w:space="0" w:color="auto"/>
+              <w:left w:val="single" w:sz="4" w:space="0" w:color="auto"/>
+              <w:bottom w:val="single" w:sz="4" w:space="0" w:color="auto"/>
+              <w:right w:val="single" w:sz="4" w:space="0" w:color="auto"/>
+            </w:tcBorders>
+          </w:tcPr>
+          <w:p>
+            <w:pPr>
+              <w:pStyle w:val="NoSpacing"/>
+            </w:pPr>
+            <w:r>
+              <w:t>1</w:t>
+            </w:r>
+          </w:p>
+        </w:tc>
+        <w:tc>
+          <w:tcPr>
+            <w:tcW w:w="2787" w:type="dxa"/>
             <w:tcBorders>
               <w:top w:val="single" w:sz="4" w:space="0" w:color="auto"/>
               <w:left w:val="single" w:sz="4" w:space="0" w:color="auto"/>
@@ -5396,15 +5397,13 @@
               <w:pStyle w:val="NoSpacing"/>
             </w:pPr>
             <w:r>
-              <w:t>New user with all required information is created and saved.</w:t>
-            </w:r>
-          </w:p>
-        </w:tc>
-      </w:tr>
-      <w:tr>
-        <w:tc>
-          <w:tcPr>
-            <w:tcW w:w="2358" w:type="dxa"/>
+              <w:t>Validate Prerequisites</w:t>
+            </w:r>
+          </w:p>
+        </w:tc>
+        <w:tc>
+          <w:tcPr>
+            <w:tcW w:w="3418" w:type="dxa"/>
             <w:tcBorders>
               <w:top w:val="single" w:sz="4" w:space="0" w:color="auto"/>
               <w:left w:val="single" w:sz="4" w:space="0" w:color="auto"/>
@@ -5418,17 +5417,67 @@
               <w:pStyle w:val="NoSpacing"/>
             </w:pPr>
             <w:r>
-              <w:t xml:space="preserve">User enrolled in </w:t>
-            </w:r>
-            <w:r>
-              <w:lastRenderedPageBreak/>
-              <w:t>course</w:t>
-            </w:r>
-          </w:p>
-        </w:tc>
-        <w:tc>
-          <w:tcPr>
-            <w:tcW w:w="7218" w:type="dxa"/>
+              <w:t>The user is validated against prerequisites and a success flag is returned.</w:t>
+            </w:r>
+          </w:p>
+        </w:tc>
+        <w:tc>
+          <w:tcPr>
+            <w:tcW w:w="2249" w:type="dxa"/>
+            <w:tcBorders>
+              <w:top w:val="single" w:sz="4" w:space="0" w:color="auto"/>
+              <w:left w:val="single" w:sz="4" w:space="0" w:color="auto"/>
+              <w:bottom w:val="single" w:sz="4" w:space="0" w:color="auto"/>
+              <w:right w:val="single" w:sz="4" w:space="0" w:color="auto"/>
+            </w:tcBorders>
+          </w:tcPr>
+          <w:p>
+            <w:pPr>
+              <w:pStyle w:val="NoSpacing"/>
+            </w:pPr>
+          </w:p>
+        </w:tc>
+        <w:tc>
+          <w:tcPr>
+            <w:tcW w:w="648" w:type="dxa"/>
+            <w:tcBorders>
+              <w:top w:val="single" w:sz="4" w:space="0" w:color="auto"/>
+              <w:left w:val="single" w:sz="4" w:space="0" w:color="auto"/>
+              <w:bottom w:val="single" w:sz="4" w:space="0" w:color="auto"/>
+              <w:right w:val="single" w:sz="4" w:space="0" w:color="auto"/>
+            </w:tcBorders>
+          </w:tcPr>
+          <w:p>
+            <w:pPr>
+              <w:pStyle w:val="NoSpacing"/>
+            </w:pPr>
+          </w:p>
+        </w:tc>
+      </w:tr>
+      <w:tr>
+        <w:tc>
+          <w:tcPr>
+            <w:tcW w:w="456" w:type="dxa"/>
+            <w:tcBorders>
+              <w:top w:val="single" w:sz="4" w:space="0" w:color="auto"/>
+              <w:left w:val="single" w:sz="4" w:space="0" w:color="auto"/>
+              <w:bottom w:val="single" w:sz="4" w:space="0" w:color="auto"/>
+              <w:right w:val="single" w:sz="4" w:space="0" w:color="auto"/>
+            </w:tcBorders>
+          </w:tcPr>
+          <w:p>
+            <w:pPr>
+              <w:pStyle w:val="NoSpacing"/>
+              <w:rPr>
+                <w:b/>
+              </w:rPr>
+            </w:pPr>
+          </w:p>
+        </w:tc>
+        <w:tc>
+          <w:tcPr>
+            <w:tcW w:w="9102" w:type="dxa"/>
+            <w:gridSpan w:val="4"/>
             <w:tcBorders>
               <w:top w:val="single" w:sz="4" w:space="0" w:color="auto"/>
               <w:left w:val="single" w:sz="4" w:space="0" w:color="auto"/>
@@ -5442,16 +5491,49 @@
               <w:pStyle w:val="NoSpacing"/>
             </w:pPr>
             <w:r>
-              <w:lastRenderedPageBreak/>
-              <w:t>The course roster is updated and saved.</w:t>
-            </w:r>
-          </w:p>
-        </w:tc>
-      </w:tr>
-      <w:tr>
-        <w:tc>
-          <w:tcPr>
-            <w:tcW w:w="2358" w:type="dxa"/>
+              <w:rPr>
+                <w:b/>
+              </w:rPr>
+              <w:t>Test Cases</w:t>
+            </w:r>
+            <w:r>
+              <w:rPr>
+                <w:b/>
+              </w:rPr>
+              <w:t xml:space="preserve"> for Use Case: </w:t>
+            </w:r>
+            <w:r>
+              <w:rPr>
+                <w:b/>
+              </w:rPr>
+              <w:t>Course Content is updated</w:t>
+            </w:r>
+          </w:p>
+        </w:tc>
+      </w:tr>
+      <w:tr>
+        <w:tc>
+          <w:tcPr>
+            <w:tcW w:w="456" w:type="dxa"/>
+            <w:tcBorders>
+              <w:top w:val="single" w:sz="4" w:space="0" w:color="auto"/>
+              <w:left w:val="single" w:sz="4" w:space="0" w:color="auto"/>
+              <w:bottom w:val="single" w:sz="4" w:space="0" w:color="auto"/>
+              <w:right w:val="single" w:sz="4" w:space="0" w:color="auto"/>
+            </w:tcBorders>
+          </w:tcPr>
+          <w:p>
+            <w:pPr>
+              <w:pStyle w:val="NoSpacing"/>
+            </w:pPr>
+            <w:r>
+              <w:t>1</w:t>
+            </w:r>
+          </w:p>
+        </w:tc>
+        <w:tc>
+          <w:tcPr>
+            <w:tcW w:w="2787" w:type="dxa"/>
             <w:tcBorders>
               <w:top w:val="single" w:sz="4" w:space="0" w:color="auto"/>
               <w:left w:val="single" w:sz="4" w:space="0" w:color="auto"/>
@@ -5465,14 +5547,13 @@
               <w:pStyle w:val="NoSpacing"/>
             </w:pPr>
             <w:r>
-              <w:lastRenderedPageBreak/>
-              <w:t>Validate Prerequisites</w:t>
-            </w:r>
-          </w:p>
-        </w:tc>
-        <w:tc>
-          <w:tcPr>
-            <w:tcW w:w="7218" w:type="dxa"/>
+              <w:t xml:space="preserve">Upload course content </w:t>
+            </w:r>
+          </w:p>
+        </w:tc>
+        <w:tc>
+          <w:tcPr>
+            <w:tcW w:w="3418" w:type="dxa"/>
             <w:tcBorders>
               <w:top w:val="single" w:sz="4" w:space="0" w:color="auto"/>
               <w:left w:val="single" w:sz="4" w:space="0" w:color="auto"/>
@@ -5486,15 +5567,66 @@
               <w:pStyle w:val="NoSpacing"/>
             </w:pPr>
             <w:r>
-              <w:t>The user is validated against prerequisites and a success flag is returned.</w:t>
-            </w:r>
-          </w:p>
-        </w:tc>
-      </w:tr>
-      <w:tr>
-        <w:tc>
-          <w:tcPr>
-            <w:tcW w:w="2358" w:type="dxa"/>
+              <w:t>The content is added to the course and saved to the database.</w:t>
+            </w:r>
+          </w:p>
+        </w:tc>
+        <w:tc>
+          <w:tcPr>
+            <w:tcW w:w="2249" w:type="dxa"/>
+            <w:tcBorders>
+              <w:top w:val="single" w:sz="4" w:space="0" w:color="auto"/>
+              <w:left w:val="single" w:sz="4" w:space="0" w:color="auto"/>
+              <w:bottom w:val="single" w:sz="4" w:space="0" w:color="auto"/>
+              <w:right w:val="single" w:sz="4" w:space="0" w:color="auto"/>
+            </w:tcBorders>
+          </w:tcPr>
+          <w:p>
+            <w:pPr>
+              <w:pStyle w:val="NoSpacing"/>
+            </w:pPr>
+          </w:p>
+        </w:tc>
+        <w:tc>
+          <w:tcPr>
+            <w:tcW w:w="648" w:type="dxa"/>
+            <w:tcBorders>
+              <w:top w:val="single" w:sz="4" w:space="0" w:color="auto"/>
+              <w:left w:val="single" w:sz="4" w:space="0" w:color="auto"/>
+              <w:bottom w:val="single" w:sz="4" w:space="0" w:color="auto"/>
+              <w:right w:val="single" w:sz="4" w:space="0" w:color="auto"/>
+            </w:tcBorders>
+          </w:tcPr>
+          <w:p>
+            <w:pPr>
+              <w:pStyle w:val="NoSpacing"/>
+            </w:pPr>
+          </w:p>
+        </w:tc>
+      </w:tr>
+      <w:tr>
+        <w:tc>
+          <w:tcPr>
+            <w:tcW w:w="456" w:type="dxa"/>
+            <w:tcBorders>
+              <w:top w:val="single" w:sz="4" w:space="0" w:color="auto"/>
+              <w:left w:val="single" w:sz="4" w:space="0" w:color="auto"/>
+              <w:bottom w:val="single" w:sz="4" w:space="0" w:color="auto"/>
+              <w:right w:val="single" w:sz="4" w:space="0" w:color="auto"/>
+            </w:tcBorders>
+          </w:tcPr>
+          <w:p>
+            <w:pPr>
+              <w:pStyle w:val="NoSpacing"/>
+            </w:pPr>
+            <w:r>
+              <w:t>1</w:t>
+            </w:r>
+          </w:p>
+        </w:tc>
+        <w:tc>
+          <w:tcPr>
+            <w:tcW w:w="2787" w:type="dxa"/>
             <w:tcBorders>
               <w:top w:val="single" w:sz="4" w:space="0" w:color="auto"/>
               <w:left w:val="single" w:sz="4" w:space="0" w:color="auto"/>
@@ -5508,13 +5640,13 @@
               <w:pStyle w:val="NoSpacing"/>
             </w:pPr>
             <w:r>
-              <w:t xml:space="preserve">Upload course content </w:t>
-            </w:r>
-          </w:p>
-        </w:tc>
-        <w:tc>
-          <w:tcPr>
-            <w:tcW w:w="7218" w:type="dxa"/>
+              <w:t>Delete course content</w:t>
+            </w:r>
+          </w:p>
+        </w:tc>
+        <w:tc>
+          <w:tcPr>
+            <w:tcW w:w="3418" w:type="dxa"/>
             <w:tcBorders>
               <w:top w:val="single" w:sz="4" w:space="0" w:color="auto"/>
               <w:left w:val="single" w:sz="4" w:space="0" w:color="auto"/>
@@ -5528,50 +5660,40 @@
               <w:pStyle w:val="NoSpacing"/>
             </w:pPr>
             <w:r>
-              <w:t>The content is added to the course and saved to the database.</w:t>
-            </w:r>
-          </w:p>
-        </w:tc>
-      </w:tr>
-      <w:tr>
-        <w:tc>
-          <w:tcPr>
-            <w:tcW w:w="2358" w:type="dxa"/>
-            <w:tcBorders>
-              <w:top w:val="single" w:sz="4" w:space="0" w:color="auto"/>
-              <w:left w:val="single" w:sz="4" w:space="0" w:color="auto"/>
-              <w:bottom w:val="single" w:sz="4" w:space="0" w:color="auto"/>
-              <w:right w:val="single" w:sz="4" w:space="0" w:color="auto"/>
-            </w:tcBorders>
-            <w:hideMark/>
-          </w:tcPr>
-          <w:p>
-            <w:pPr>
-              <w:pStyle w:val="NoSpacing"/>
-            </w:pPr>
-            <w:r>
-              <w:t>Delete course content</w:t>
-            </w:r>
-          </w:p>
-        </w:tc>
-        <w:tc>
-          <w:tcPr>
-            <w:tcW w:w="7218" w:type="dxa"/>
-            <w:tcBorders>
-              <w:top w:val="single" w:sz="4" w:space="0" w:color="auto"/>
-              <w:left w:val="single" w:sz="4" w:space="0" w:color="auto"/>
-              <w:bottom w:val="single" w:sz="4" w:space="0" w:color="auto"/>
-              <w:right w:val="single" w:sz="4" w:space="0" w:color="auto"/>
-            </w:tcBorders>
-            <w:hideMark/>
-          </w:tcPr>
-          <w:p>
-            <w:pPr>
-              <w:pStyle w:val="NoSpacing"/>
-            </w:pPr>
-            <w:r>
               <w:t>The content is removed from the course and updated to the database.</w:t>
             </w:r>
+          </w:p>
+        </w:tc>
+        <w:tc>
+          <w:tcPr>
+            <w:tcW w:w="2249" w:type="dxa"/>
+            <w:tcBorders>
+              <w:top w:val="single" w:sz="4" w:space="0" w:color="auto"/>
+              <w:left w:val="single" w:sz="4" w:space="0" w:color="auto"/>
+              <w:bottom w:val="single" w:sz="4" w:space="0" w:color="auto"/>
+              <w:right w:val="single" w:sz="4" w:space="0" w:color="auto"/>
+            </w:tcBorders>
+          </w:tcPr>
+          <w:p>
+            <w:pPr>
+              <w:pStyle w:val="NoSpacing"/>
+            </w:pPr>
+          </w:p>
+        </w:tc>
+        <w:tc>
+          <w:tcPr>
+            <w:tcW w:w="648" w:type="dxa"/>
+            <w:tcBorders>
+              <w:top w:val="single" w:sz="4" w:space="0" w:color="auto"/>
+              <w:left w:val="single" w:sz="4" w:space="0" w:color="auto"/>
+              <w:bottom w:val="single" w:sz="4" w:space="0" w:color="auto"/>
+              <w:right w:val="single" w:sz="4" w:space="0" w:color="auto"/>
+            </w:tcBorders>
+          </w:tcPr>
+          <w:p>
+            <w:pPr>
+              <w:pStyle w:val="NoSpacing"/>
+            </w:pPr>
           </w:p>
         </w:tc>
       </w:tr>

</xml_diff>

<commit_message>
Test cases were updated for traceability
</commit_message>
<xml_diff>
--- a/docs/Team3_TestDoc.docx
+++ b/docs/Team3_TestDoc.docx
@@ -1,6 +1,6 @@
 
 <file path=word/document.xml><?xml version="1.0" encoding="utf-8"?>
-<w:document xmlns:ve="http://schemas.openxmlformats.org/markup-compatibility/2006" xmlns:o="urn:schemas-microsoft-com:office:office" xmlns:r="http://schemas.openxmlformats.org/officeDocument/2006/relationships" xmlns:m="http://schemas.openxmlformats.org/officeDocument/2006/math" xmlns:v="urn:schemas-microsoft-com:vml" xmlns:wp="http://schemas.openxmlformats.org/drawingml/2006/wordprocessingDrawing" xmlns:w10="urn:schemas-microsoft-com:office:word" xmlns:w="http://schemas.openxmlformats.org/wordprocessingml/2006/main" xmlns:wne="http://schemas.microsoft.com/office/word/2006/wordml">
+<w:document xmlns:wpc="http://schemas.microsoft.com/office/word/2010/wordprocessingCanvas" xmlns:mc="http://schemas.openxmlformats.org/markup-compatibility/2006" xmlns:o="urn:schemas-microsoft-com:office:office" xmlns:r="http://schemas.openxmlformats.org/officeDocument/2006/relationships" xmlns:m="http://schemas.openxmlformats.org/officeDocument/2006/math" xmlns:v="urn:schemas-microsoft-com:vml" xmlns:wp14="http://schemas.microsoft.com/office/word/2010/wordprocessingDrawing" xmlns:wp="http://schemas.openxmlformats.org/drawingml/2006/wordprocessingDrawing" xmlns:w10="urn:schemas-microsoft-com:office:word" xmlns:w="http://schemas.openxmlformats.org/wordprocessingml/2006/main" xmlns:w14="http://schemas.microsoft.com/office/word/2010/wordml" xmlns:wpg="http://schemas.microsoft.com/office/word/2010/wordprocessingGroup" xmlns:wpi="http://schemas.microsoft.com/office/word/2010/wordprocessingInk" xmlns:wne="http://schemas.microsoft.com/office/word/2006/wordml" xmlns:wps="http://schemas.microsoft.com/office/word/2010/wordprocessingShape" mc:Ignorable="w14 wp14">
   <w:body>
     <w:p>
       <w:pPr>
@@ -76,36 +76,8 @@
           <w:sz w:val="22"/>
           <w:szCs w:val="22"/>
         </w:rPr>
-        <w:t xml:space="preserve">Authors: William </w:t>
+        <w:t>Authors: William DiStefano, Kevin Scheib, David Singer, Dawn Viscuso</w:t>
       </w:r>
-      <w:proofErr w:type="spellStart"/>
-      <w:r>
-        <w:rPr>
-          <w:rFonts w:cs="Times New Roman"/>
-          <w:sz w:val="22"/>
-          <w:szCs w:val="22"/>
-        </w:rPr>
-        <w:t>DiStefano</w:t>
-      </w:r>
-      <w:proofErr w:type="spellEnd"/>
-      <w:r>
-        <w:rPr>
-          <w:rFonts w:cs="Times New Roman"/>
-          <w:sz w:val="22"/>
-          <w:szCs w:val="22"/>
-        </w:rPr>
-        <w:t xml:space="preserve">, Kevin Scheib, David Singer, Dawn </w:t>
-      </w:r>
-      <w:proofErr w:type="spellStart"/>
-      <w:r>
-        <w:rPr>
-          <w:rFonts w:cs="Times New Roman"/>
-          <w:sz w:val="22"/>
-          <w:szCs w:val="22"/>
-        </w:rPr>
-        <w:t>Viscuso</w:t>
-      </w:r>
-      <w:proofErr w:type="spellEnd"/>
     </w:p>
     <w:p/>
     <w:p/>
@@ -149,8 +121,13 @@
       <w:r>
         <w:br/>
       </w:r>
+      <w:proofErr w:type="gramStart"/>
       <w:r>
-        <w:t xml:space="preserve">We hope to achieve as close to 100% code coverage as possible, but developing </w:t>
+        <w:t>We</w:t>
+      </w:r>
+      <w:proofErr w:type="gramEnd"/>
+      <w:r>
+        <w:t xml:space="preserve"> hope to achieve as close to 100% code coverage as possible, but developing </w:t>
       </w:r>
       <w:proofErr w:type="spellStart"/>
       <w:r>
@@ -195,8 +172,21 @@
       <w:r>
         <w:br/>
       </w:r>
+      <w:proofErr w:type="gramStart"/>
       <w:r>
-        <w:t xml:space="preserve">We plan to run test cases often. Whenever a new codebase is installed, </w:t>
+        <w:t>We</w:t>
+      </w:r>
+      <w:proofErr w:type="gramEnd"/>
+      <w:r>
+        <w:t xml:space="preserve"> plan to run test cases often. Whenever a new </w:t>
+      </w:r>
+      <w:proofErr w:type="gramStart"/>
+      <w:r>
+        <w:t>codebase</w:t>
+      </w:r>
+      <w:proofErr w:type="gramEnd"/>
+      <w:r>
+        <w:t xml:space="preserve"> is installed, </w:t>
       </w:r>
       <w:r>
         <w:t xml:space="preserve">all tests will be run. This will ensure that if anything changes, it can be addressed. </w:t>
@@ -246,8 +236,1487 @@
           <w:b/>
           <w:i/>
         </w:rPr>
+        <w:t>Course Administrator</w:t>
+      </w:r>
+      <w:r>
+        <w:rPr>
+          <w:b/>
+          <w:i/>
+        </w:rPr>
+        <w:t xml:space="preserve"> Interface</w:t>
+      </w:r>
+    </w:p>
+    <w:p>
+      <w:pPr>
+        <w:rPr>
+          <w:b/>
+          <w:i/>
+        </w:rPr>
+      </w:pPr>
+    </w:p>
+    <w:tbl>
+      <w:tblPr>
+        <w:tblStyle w:val="TableGrid"/>
+        <w:tblW w:w="0" w:type="auto"/>
+        <w:tblInd w:w="18" w:type="dxa"/>
+        <w:tblLook w:val="04A0" w:firstRow="1" w:lastRow="0" w:firstColumn="1" w:lastColumn="0" w:noHBand="0" w:noVBand="1"/>
+      </w:tblPr>
+      <w:tblGrid>
+        <w:gridCol w:w="456"/>
+        <w:gridCol w:w="2787"/>
+        <w:gridCol w:w="3418"/>
+        <w:gridCol w:w="2249"/>
+        <w:gridCol w:w="648"/>
+      </w:tblGrid>
+      <w:tr>
+        <w:trPr>
+          <w:trHeight w:val="259"/>
+        </w:trPr>
+        <w:tc>
+          <w:tcPr>
+            <w:tcW w:w="456" w:type="dxa"/>
+          </w:tcPr>
+          <w:p>
+            <w:r>
+              <w:t>#</w:t>
+            </w:r>
+          </w:p>
+        </w:tc>
+        <w:tc>
+          <w:tcPr>
+            <w:tcW w:w="2787" w:type="dxa"/>
+          </w:tcPr>
+          <w:p>
+            <w:pPr>
+              <w:rPr>
+                <w:b/>
+              </w:rPr>
+            </w:pPr>
+            <w:r>
+              <w:rPr>
+                <w:b/>
+              </w:rPr>
+              <w:t xml:space="preserve">Steps </w:t>
+            </w:r>
+          </w:p>
+        </w:tc>
+        <w:tc>
+          <w:tcPr>
+            <w:tcW w:w="3418" w:type="dxa"/>
+          </w:tcPr>
+          <w:p>
+            <w:pPr>
+              <w:rPr>
+                <w:b/>
+              </w:rPr>
+            </w:pPr>
+            <w:r>
+              <w:rPr>
+                <w:b/>
+              </w:rPr>
+              <w:t>Expected Result</w:t>
+            </w:r>
+          </w:p>
+        </w:tc>
+        <w:tc>
+          <w:tcPr>
+            <w:tcW w:w="2249" w:type="dxa"/>
+          </w:tcPr>
+          <w:p>
+            <w:pPr>
+              <w:rPr>
+                <w:b/>
+              </w:rPr>
+            </w:pPr>
+            <w:r>
+              <w:rPr>
+                <w:b/>
+              </w:rPr>
+              <w:t>Actual Result</w:t>
+            </w:r>
+          </w:p>
+        </w:tc>
+        <w:tc>
+          <w:tcPr>
+            <w:tcW w:w="648" w:type="dxa"/>
+          </w:tcPr>
+          <w:p>
+            <w:pPr>
+              <w:rPr>
+                <w:b/>
+              </w:rPr>
+            </w:pPr>
+            <w:r>
+              <w:rPr>
+                <w:b/>
+              </w:rPr>
+              <w:t>P/F</w:t>
+            </w:r>
+          </w:p>
+        </w:tc>
+      </w:tr>
+      <w:tr>
+        <w:tc>
+          <w:tcPr>
+            <w:tcW w:w="456" w:type="dxa"/>
+            <w:tcBorders>
+              <w:top w:val="single" w:sz="4" w:space="0" w:color="auto"/>
+              <w:left w:val="single" w:sz="4" w:space="0" w:color="auto"/>
+              <w:bottom w:val="single" w:sz="4" w:space="0" w:color="auto"/>
+              <w:right w:val="single" w:sz="4" w:space="0" w:color="auto"/>
+            </w:tcBorders>
+          </w:tcPr>
+          <w:p>
+            <w:pPr>
+              <w:pStyle w:val="NoSpacing"/>
+              <w:rPr>
+                <w:b/>
+              </w:rPr>
+            </w:pPr>
+          </w:p>
+        </w:tc>
+        <w:tc>
+          <w:tcPr>
+            <w:tcW w:w="9102" w:type="dxa"/>
+            <w:gridSpan w:val="4"/>
+            <w:tcBorders>
+              <w:top w:val="single" w:sz="4" w:space="0" w:color="auto"/>
+              <w:left w:val="single" w:sz="4" w:space="0" w:color="auto"/>
+              <w:bottom w:val="single" w:sz="4" w:space="0" w:color="auto"/>
+              <w:right w:val="single" w:sz="4" w:space="0" w:color="auto"/>
+            </w:tcBorders>
+            <w:hideMark/>
+          </w:tcPr>
+          <w:p>
+            <w:pPr>
+              <w:pStyle w:val="NoSpacing"/>
+              <w:rPr>
+                <w:b/>
+              </w:rPr>
+            </w:pPr>
+            <w:r>
+              <w:rPr>
+                <w:b/>
+              </w:rPr>
+              <w:t>Test Case</w:t>
+            </w:r>
+            <w:r>
+              <w:rPr>
+                <w:b/>
+              </w:rPr>
+              <w:t xml:space="preserve"> for Use Case: </w:t>
+            </w:r>
+            <w:r>
+              <w:rPr>
+                <w:b/>
+              </w:rPr>
+              <w:t>Create a new course</w:t>
+            </w:r>
+          </w:p>
+        </w:tc>
+      </w:tr>
+      <w:tr>
+        <w:tc>
+          <w:tcPr>
+            <w:tcW w:w="456" w:type="dxa"/>
+            <w:tcBorders>
+              <w:top w:val="single" w:sz="4" w:space="0" w:color="auto"/>
+              <w:left w:val="single" w:sz="4" w:space="0" w:color="auto"/>
+              <w:bottom w:val="single" w:sz="4" w:space="0" w:color="auto"/>
+              <w:right w:val="single" w:sz="4" w:space="0" w:color="auto"/>
+            </w:tcBorders>
+          </w:tcPr>
+          <w:p>
+            <w:pPr>
+              <w:pStyle w:val="NoSpacing"/>
+            </w:pPr>
+            <w:r>
+              <w:t>1</w:t>
+            </w:r>
+          </w:p>
+        </w:tc>
+        <w:tc>
+          <w:tcPr>
+            <w:tcW w:w="2787" w:type="dxa"/>
+            <w:tcBorders>
+              <w:top w:val="single" w:sz="4" w:space="0" w:color="auto"/>
+              <w:left w:val="single" w:sz="4" w:space="0" w:color="auto"/>
+              <w:bottom w:val="single" w:sz="4" w:space="0" w:color="auto"/>
+              <w:right w:val="single" w:sz="4" w:space="0" w:color="auto"/>
+            </w:tcBorders>
+            <w:hideMark/>
+          </w:tcPr>
+          <w:p>
+            <w:pPr>
+              <w:pStyle w:val="NoSpacing"/>
+            </w:pPr>
+            <w:r>
+              <w:t xml:space="preserve">Add </w:t>
+            </w:r>
+            <w:r>
+              <w:t>course</w:t>
+            </w:r>
+          </w:p>
+        </w:tc>
+        <w:tc>
+          <w:tcPr>
+            <w:tcW w:w="3418" w:type="dxa"/>
+            <w:tcBorders>
+              <w:top w:val="single" w:sz="4" w:space="0" w:color="auto"/>
+              <w:left w:val="single" w:sz="4" w:space="0" w:color="auto"/>
+              <w:bottom w:val="single" w:sz="4" w:space="0" w:color="auto"/>
+              <w:right w:val="single" w:sz="4" w:space="0" w:color="auto"/>
+            </w:tcBorders>
+            <w:hideMark/>
+          </w:tcPr>
+          <w:p>
+            <w:pPr>
+              <w:pStyle w:val="NoSpacing"/>
+            </w:pPr>
+            <w:r>
+              <w:t xml:space="preserve">New </w:t>
+            </w:r>
+            <w:r>
+              <w:t>course</w:t>
+            </w:r>
+            <w:r>
+              <w:t xml:space="preserve"> with all required information is created and saved.</w:t>
+            </w:r>
+          </w:p>
+        </w:tc>
+        <w:tc>
+          <w:tcPr>
+            <w:tcW w:w="2249" w:type="dxa"/>
+            <w:tcBorders>
+              <w:top w:val="single" w:sz="4" w:space="0" w:color="auto"/>
+              <w:left w:val="single" w:sz="4" w:space="0" w:color="auto"/>
+              <w:bottom w:val="single" w:sz="4" w:space="0" w:color="auto"/>
+              <w:right w:val="single" w:sz="4" w:space="0" w:color="auto"/>
+            </w:tcBorders>
+          </w:tcPr>
+          <w:p>
+            <w:pPr>
+              <w:pStyle w:val="NoSpacing"/>
+            </w:pPr>
+          </w:p>
+        </w:tc>
+        <w:tc>
+          <w:tcPr>
+            <w:tcW w:w="648" w:type="dxa"/>
+            <w:tcBorders>
+              <w:top w:val="single" w:sz="4" w:space="0" w:color="auto"/>
+              <w:left w:val="single" w:sz="4" w:space="0" w:color="auto"/>
+              <w:bottom w:val="single" w:sz="4" w:space="0" w:color="auto"/>
+              <w:right w:val="single" w:sz="4" w:space="0" w:color="auto"/>
+            </w:tcBorders>
+          </w:tcPr>
+          <w:p>
+            <w:pPr>
+              <w:pStyle w:val="NoSpacing"/>
+            </w:pPr>
+          </w:p>
+        </w:tc>
+      </w:tr>
+      <w:tr>
+        <w:tc>
+          <w:tcPr>
+            <w:tcW w:w="456" w:type="dxa"/>
+            <w:tcBorders>
+              <w:top w:val="single" w:sz="4" w:space="0" w:color="auto"/>
+              <w:left w:val="single" w:sz="4" w:space="0" w:color="auto"/>
+              <w:bottom w:val="single" w:sz="4" w:space="0" w:color="auto"/>
+              <w:right w:val="single" w:sz="4" w:space="0" w:color="auto"/>
+            </w:tcBorders>
+          </w:tcPr>
+          <w:p>
+            <w:pPr>
+              <w:pStyle w:val="NoSpacing"/>
+              <w:rPr>
+                <w:b/>
+              </w:rPr>
+            </w:pPr>
+          </w:p>
+        </w:tc>
+        <w:tc>
+          <w:tcPr>
+            <w:tcW w:w="9102" w:type="dxa"/>
+            <w:gridSpan w:val="4"/>
+            <w:tcBorders>
+              <w:top w:val="single" w:sz="4" w:space="0" w:color="auto"/>
+              <w:left w:val="single" w:sz="4" w:space="0" w:color="auto"/>
+              <w:bottom w:val="single" w:sz="4" w:space="0" w:color="auto"/>
+              <w:right w:val="single" w:sz="4" w:space="0" w:color="auto"/>
+            </w:tcBorders>
+            <w:hideMark/>
+          </w:tcPr>
+          <w:p>
+            <w:pPr>
+              <w:pStyle w:val="NoSpacing"/>
+            </w:pPr>
+            <w:r>
+              <w:rPr>
+                <w:b/>
+              </w:rPr>
+              <w:t>Test Case</w:t>
+            </w:r>
+            <w:r>
+              <w:rPr>
+                <w:b/>
+              </w:rPr>
+              <w:t xml:space="preserve"> for Use Case: </w:t>
+            </w:r>
+            <w:r>
+              <w:rPr>
+                <w:b/>
+              </w:rPr>
+              <w:t>Change the status of a course</w:t>
+            </w:r>
+          </w:p>
+        </w:tc>
+      </w:tr>
+      <w:tr>
+        <w:tc>
+          <w:tcPr>
+            <w:tcW w:w="456" w:type="dxa"/>
+            <w:tcBorders>
+              <w:top w:val="single" w:sz="4" w:space="0" w:color="auto"/>
+              <w:left w:val="single" w:sz="4" w:space="0" w:color="auto"/>
+              <w:bottom w:val="single" w:sz="4" w:space="0" w:color="auto"/>
+              <w:right w:val="single" w:sz="4" w:space="0" w:color="auto"/>
+            </w:tcBorders>
+          </w:tcPr>
+          <w:p>
+            <w:pPr>
+              <w:pStyle w:val="NoSpacing"/>
+            </w:pPr>
+            <w:r>
+              <w:t>1</w:t>
+            </w:r>
+          </w:p>
+        </w:tc>
+        <w:tc>
+          <w:tcPr>
+            <w:tcW w:w="2787" w:type="dxa"/>
+            <w:tcBorders>
+              <w:top w:val="single" w:sz="4" w:space="0" w:color="auto"/>
+              <w:left w:val="single" w:sz="4" w:space="0" w:color="auto"/>
+              <w:bottom w:val="single" w:sz="4" w:space="0" w:color="auto"/>
+              <w:right w:val="single" w:sz="4" w:space="0" w:color="auto"/>
+            </w:tcBorders>
+            <w:hideMark/>
+          </w:tcPr>
+          <w:p>
+            <w:pPr>
+              <w:pStyle w:val="NoSpacing"/>
+            </w:pPr>
+            <w:r>
+              <w:t>Change status</w:t>
+            </w:r>
+          </w:p>
+        </w:tc>
+        <w:tc>
+          <w:tcPr>
+            <w:tcW w:w="3418" w:type="dxa"/>
+            <w:tcBorders>
+              <w:top w:val="single" w:sz="4" w:space="0" w:color="auto"/>
+              <w:left w:val="single" w:sz="4" w:space="0" w:color="auto"/>
+              <w:bottom w:val="single" w:sz="4" w:space="0" w:color="auto"/>
+              <w:right w:val="single" w:sz="4" w:space="0" w:color="auto"/>
+            </w:tcBorders>
+            <w:hideMark/>
+          </w:tcPr>
+          <w:p>
+            <w:pPr>
+              <w:pStyle w:val="NoSpacing"/>
+            </w:pPr>
+            <w:r>
+              <w:t>The status is changed and published in course catalog.</w:t>
+            </w:r>
+          </w:p>
+        </w:tc>
+        <w:tc>
+          <w:tcPr>
+            <w:tcW w:w="2249" w:type="dxa"/>
+            <w:tcBorders>
+              <w:top w:val="single" w:sz="4" w:space="0" w:color="auto"/>
+              <w:left w:val="single" w:sz="4" w:space="0" w:color="auto"/>
+              <w:bottom w:val="single" w:sz="4" w:space="0" w:color="auto"/>
+              <w:right w:val="single" w:sz="4" w:space="0" w:color="auto"/>
+            </w:tcBorders>
+          </w:tcPr>
+          <w:p>
+            <w:pPr>
+              <w:pStyle w:val="NoSpacing"/>
+            </w:pPr>
+          </w:p>
+        </w:tc>
+        <w:tc>
+          <w:tcPr>
+            <w:tcW w:w="648" w:type="dxa"/>
+            <w:tcBorders>
+              <w:top w:val="single" w:sz="4" w:space="0" w:color="auto"/>
+              <w:left w:val="single" w:sz="4" w:space="0" w:color="auto"/>
+              <w:bottom w:val="single" w:sz="4" w:space="0" w:color="auto"/>
+              <w:right w:val="single" w:sz="4" w:space="0" w:color="auto"/>
+            </w:tcBorders>
+          </w:tcPr>
+          <w:p>
+            <w:pPr>
+              <w:pStyle w:val="NoSpacing"/>
+            </w:pPr>
+          </w:p>
+        </w:tc>
+      </w:tr>
+      <w:tr>
+        <w:tc>
+          <w:tcPr>
+            <w:tcW w:w="456" w:type="dxa"/>
+            <w:tcBorders>
+              <w:top w:val="single" w:sz="4" w:space="0" w:color="auto"/>
+              <w:left w:val="single" w:sz="4" w:space="0" w:color="auto"/>
+              <w:bottom w:val="single" w:sz="4" w:space="0" w:color="auto"/>
+              <w:right w:val="single" w:sz="4" w:space="0" w:color="auto"/>
+            </w:tcBorders>
+          </w:tcPr>
+          <w:p>
+            <w:pPr>
+              <w:pStyle w:val="NoSpacing"/>
+              <w:rPr>
+                <w:b/>
+              </w:rPr>
+            </w:pPr>
+          </w:p>
+        </w:tc>
+        <w:tc>
+          <w:tcPr>
+            <w:tcW w:w="9102" w:type="dxa"/>
+            <w:gridSpan w:val="4"/>
+            <w:tcBorders>
+              <w:top w:val="single" w:sz="4" w:space="0" w:color="auto"/>
+              <w:left w:val="single" w:sz="4" w:space="0" w:color="auto"/>
+              <w:bottom w:val="single" w:sz="4" w:space="0" w:color="auto"/>
+              <w:right w:val="single" w:sz="4" w:space="0" w:color="auto"/>
+            </w:tcBorders>
+            <w:hideMark/>
+          </w:tcPr>
+          <w:p>
+            <w:pPr>
+              <w:pStyle w:val="NoSpacing"/>
+            </w:pPr>
+            <w:r>
+              <w:rPr>
+                <w:b/>
+              </w:rPr>
+              <w:t>Test Case</w:t>
+            </w:r>
+            <w:r>
+              <w:rPr>
+                <w:b/>
+              </w:rPr>
+              <w:t xml:space="preserve"> for Use Case: </w:t>
+            </w:r>
+            <w:r>
+              <w:rPr>
+                <w:b/>
+              </w:rPr>
+              <w:t>Edit a course</w:t>
+            </w:r>
+          </w:p>
+        </w:tc>
+      </w:tr>
+      <w:tr>
+        <w:tc>
+          <w:tcPr>
+            <w:tcW w:w="456" w:type="dxa"/>
+            <w:tcBorders>
+              <w:top w:val="single" w:sz="4" w:space="0" w:color="auto"/>
+              <w:left w:val="single" w:sz="4" w:space="0" w:color="auto"/>
+              <w:bottom w:val="single" w:sz="4" w:space="0" w:color="auto"/>
+              <w:right w:val="single" w:sz="4" w:space="0" w:color="auto"/>
+            </w:tcBorders>
+          </w:tcPr>
+          <w:p>
+            <w:pPr>
+              <w:pStyle w:val="NoSpacing"/>
+            </w:pPr>
+            <w:r>
+              <w:t>1</w:t>
+            </w:r>
+          </w:p>
+        </w:tc>
+        <w:tc>
+          <w:tcPr>
+            <w:tcW w:w="2787" w:type="dxa"/>
+            <w:tcBorders>
+              <w:top w:val="single" w:sz="4" w:space="0" w:color="auto"/>
+              <w:left w:val="single" w:sz="4" w:space="0" w:color="auto"/>
+              <w:bottom w:val="single" w:sz="4" w:space="0" w:color="auto"/>
+              <w:right w:val="single" w:sz="4" w:space="0" w:color="auto"/>
+            </w:tcBorders>
+            <w:hideMark/>
+          </w:tcPr>
+          <w:p>
+            <w:pPr>
+              <w:pStyle w:val="NoSpacing"/>
+            </w:pPr>
+            <w:r>
+              <w:t>Edit existing course</w:t>
+            </w:r>
+          </w:p>
+        </w:tc>
+        <w:tc>
+          <w:tcPr>
+            <w:tcW w:w="3418" w:type="dxa"/>
+            <w:tcBorders>
+              <w:top w:val="single" w:sz="4" w:space="0" w:color="auto"/>
+              <w:left w:val="single" w:sz="4" w:space="0" w:color="auto"/>
+              <w:bottom w:val="single" w:sz="4" w:space="0" w:color="auto"/>
+              <w:right w:val="single" w:sz="4" w:space="0" w:color="auto"/>
+            </w:tcBorders>
+            <w:hideMark/>
+          </w:tcPr>
+          <w:p>
+            <w:pPr>
+              <w:pStyle w:val="NoSpacing"/>
+            </w:pPr>
+            <w:r>
+              <w:t>All course data is updated and saved.</w:t>
+            </w:r>
+          </w:p>
+        </w:tc>
+        <w:tc>
+          <w:tcPr>
+            <w:tcW w:w="2249" w:type="dxa"/>
+            <w:tcBorders>
+              <w:top w:val="single" w:sz="4" w:space="0" w:color="auto"/>
+              <w:left w:val="single" w:sz="4" w:space="0" w:color="auto"/>
+              <w:bottom w:val="single" w:sz="4" w:space="0" w:color="auto"/>
+              <w:right w:val="single" w:sz="4" w:space="0" w:color="auto"/>
+            </w:tcBorders>
+          </w:tcPr>
+          <w:p>
+            <w:pPr>
+              <w:pStyle w:val="NoSpacing"/>
+            </w:pPr>
+          </w:p>
+        </w:tc>
+        <w:tc>
+          <w:tcPr>
+            <w:tcW w:w="648" w:type="dxa"/>
+            <w:tcBorders>
+              <w:top w:val="single" w:sz="4" w:space="0" w:color="auto"/>
+              <w:left w:val="single" w:sz="4" w:space="0" w:color="auto"/>
+              <w:bottom w:val="single" w:sz="4" w:space="0" w:color="auto"/>
+              <w:right w:val="single" w:sz="4" w:space="0" w:color="auto"/>
+            </w:tcBorders>
+          </w:tcPr>
+          <w:p>
+            <w:pPr>
+              <w:pStyle w:val="NoSpacing"/>
+            </w:pPr>
+          </w:p>
+        </w:tc>
+      </w:tr>
+      <w:tr>
+        <w:tc>
+          <w:tcPr>
+            <w:tcW w:w="456" w:type="dxa"/>
+            <w:tcBorders>
+              <w:top w:val="single" w:sz="4" w:space="0" w:color="auto"/>
+              <w:left w:val="single" w:sz="4" w:space="0" w:color="auto"/>
+              <w:bottom w:val="single" w:sz="4" w:space="0" w:color="auto"/>
+              <w:right w:val="single" w:sz="4" w:space="0" w:color="auto"/>
+            </w:tcBorders>
+          </w:tcPr>
+          <w:p>
+            <w:pPr>
+              <w:pStyle w:val="NoSpacing"/>
+              <w:rPr>
+                <w:b/>
+              </w:rPr>
+            </w:pPr>
+          </w:p>
+        </w:tc>
+        <w:tc>
+          <w:tcPr>
+            <w:tcW w:w="9102" w:type="dxa"/>
+            <w:gridSpan w:val="4"/>
+            <w:tcBorders>
+              <w:top w:val="single" w:sz="4" w:space="0" w:color="auto"/>
+              <w:left w:val="single" w:sz="4" w:space="0" w:color="auto"/>
+              <w:bottom w:val="single" w:sz="4" w:space="0" w:color="auto"/>
+              <w:right w:val="single" w:sz="4" w:space="0" w:color="auto"/>
+            </w:tcBorders>
+            <w:hideMark/>
+          </w:tcPr>
+          <w:p>
+            <w:pPr>
+              <w:pStyle w:val="NoSpacing"/>
+            </w:pPr>
+            <w:r>
+              <w:rPr>
+                <w:b/>
+              </w:rPr>
+              <w:t>Test Case</w:t>
+            </w:r>
+            <w:r>
+              <w:rPr>
+                <w:b/>
+              </w:rPr>
+              <w:t xml:space="preserve"> for Use Case: </w:t>
+            </w:r>
+            <w:r>
+              <w:rPr>
+                <w:b/>
+              </w:rPr>
+              <w:t>Delete a course</w:t>
+            </w:r>
+          </w:p>
+        </w:tc>
+      </w:tr>
+      <w:tr>
+        <w:tc>
+          <w:tcPr>
+            <w:tcW w:w="456" w:type="dxa"/>
+            <w:tcBorders>
+              <w:top w:val="single" w:sz="4" w:space="0" w:color="auto"/>
+              <w:left w:val="single" w:sz="4" w:space="0" w:color="auto"/>
+              <w:bottom w:val="single" w:sz="4" w:space="0" w:color="auto"/>
+              <w:right w:val="single" w:sz="4" w:space="0" w:color="auto"/>
+            </w:tcBorders>
+          </w:tcPr>
+          <w:p>
+            <w:pPr>
+              <w:pStyle w:val="NoSpacing"/>
+            </w:pPr>
+            <w:r>
+              <w:t>1</w:t>
+            </w:r>
+          </w:p>
+        </w:tc>
+        <w:tc>
+          <w:tcPr>
+            <w:tcW w:w="2787" w:type="dxa"/>
+            <w:tcBorders>
+              <w:top w:val="single" w:sz="4" w:space="0" w:color="auto"/>
+              <w:left w:val="single" w:sz="4" w:space="0" w:color="auto"/>
+              <w:bottom w:val="single" w:sz="4" w:space="0" w:color="auto"/>
+              <w:right w:val="single" w:sz="4" w:space="0" w:color="auto"/>
+            </w:tcBorders>
+            <w:hideMark/>
+          </w:tcPr>
+          <w:p>
+            <w:pPr>
+              <w:pStyle w:val="NoSpacing"/>
+            </w:pPr>
+            <w:r>
+              <w:t>Delete an existing course</w:t>
+            </w:r>
+          </w:p>
+        </w:tc>
+        <w:tc>
+          <w:tcPr>
+            <w:tcW w:w="3418" w:type="dxa"/>
+            <w:tcBorders>
+              <w:top w:val="single" w:sz="4" w:space="0" w:color="auto"/>
+              <w:left w:val="single" w:sz="4" w:space="0" w:color="auto"/>
+              <w:bottom w:val="single" w:sz="4" w:space="0" w:color="auto"/>
+              <w:right w:val="single" w:sz="4" w:space="0" w:color="auto"/>
+            </w:tcBorders>
+            <w:hideMark/>
+          </w:tcPr>
+          <w:p>
+            <w:pPr>
+              <w:pStyle w:val="NoSpacing"/>
+            </w:pPr>
+            <w:r>
+              <w:t>The course data is deleted.</w:t>
+            </w:r>
+          </w:p>
+        </w:tc>
+        <w:tc>
+          <w:tcPr>
+            <w:tcW w:w="2249" w:type="dxa"/>
+            <w:tcBorders>
+              <w:top w:val="single" w:sz="4" w:space="0" w:color="auto"/>
+              <w:left w:val="single" w:sz="4" w:space="0" w:color="auto"/>
+              <w:bottom w:val="single" w:sz="4" w:space="0" w:color="auto"/>
+              <w:right w:val="single" w:sz="4" w:space="0" w:color="auto"/>
+            </w:tcBorders>
+          </w:tcPr>
+          <w:p>
+            <w:pPr>
+              <w:pStyle w:val="NoSpacing"/>
+            </w:pPr>
+          </w:p>
+        </w:tc>
+        <w:tc>
+          <w:tcPr>
+            <w:tcW w:w="648" w:type="dxa"/>
+            <w:tcBorders>
+              <w:top w:val="single" w:sz="4" w:space="0" w:color="auto"/>
+              <w:left w:val="single" w:sz="4" w:space="0" w:color="auto"/>
+              <w:bottom w:val="single" w:sz="4" w:space="0" w:color="auto"/>
+              <w:right w:val="single" w:sz="4" w:space="0" w:color="auto"/>
+            </w:tcBorders>
+          </w:tcPr>
+          <w:p>
+            <w:pPr>
+              <w:pStyle w:val="NoSpacing"/>
+            </w:pPr>
+          </w:p>
+        </w:tc>
+      </w:tr>
+    </w:tbl>
+    <w:p>
+      <w:pPr>
+        <w:rPr>
+          <w:b/>
+          <w:i/>
+        </w:rPr>
+      </w:pPr>
+    </w:p>
+    <w:p>
+      <w:pPr>
+        <w:rPr>
+          <w:b/>
+          <w:i/>
+        </w:rPr>
+      </w:pPr>
+    </w:p>
+    <w:p>
+      <w:pPr>
+        <w:rPr>
+          <w:b/>
+          <w:i/>
+        </w:rPr>
+      </w:pPr>
+      <w:r>
+        <w:rPr>
+          <w:b/>
+          <w:i/>
+        </w:rPr>
         <w:t>Instructor Interface</w:t>
       </w:r>
+    </w:p>
+    <w:p>
+      <w:pPr>
+        <w:rPr>
+          <w:b/>
+          <w:i/>
+        </w:rPr>
+      </w:pPr>
+    </w:p>
+    <w:tbl>
+      <w:tblPr>
+        <w:tblStyle w:val="TableGrid"/>
+        <w:tblW w:w="0" w:type="auto"/>
+        <w:tblInd w:w="18" w:type="dxa"/>
+        <w:tblLook w:val="04A0" w:firstRow="1" w:lastRow="0" w:firstColumn="1" w:lastColumn="0" w:noHBand="0" w:noVBand="1"/>
+      </w:tblPr>
+      <w:tblGrid>
+        <w:gridCol w:w="456"/>
+        <w:gridCol w:w="2787"/>
+        <w:gridCol w:w="3418"/>
+        <w:gridCol w:w="2249"/>
+        <w:gridCol w:w="648"/>
+      </w:tblGrid>
+      <w:tr>
+        <w:trPr>
+          <w:trHeight w:val="259"/>
+        </w:trPr>
+        <w:tc>
+          <w:tcPr>
+            <w:tcW w:w="456" w:type="dxa"/>
+          </w:tcPr>
+          <w:p>
+            <w:r>
+              <w:t>#</w:t>
+            </w:r>
+          </w:p>
+        </w:tc>
+        <w:tc>
+          <w:tcPr>
+            <w:tcW w:w="2787" w:type="dxa"/>
+          </w:tcPr>
+          <w:p>
+            <w:pPr>
+              <w:rPr>
+                <w:b/>
+              </w:rPr>
+            </w:pPr>
+            <w:r>
+              <w:rPr>
+                <w:b/>
+              </w:rPr>
+              <w:t xml:space="preserve">Steps </w:t>
+            </w:r>
+          </w:p>
+        </w:tc>
+        <w:tc>
+          <w:tcPr>
+            <w:tcW w:w="3418" w:type="dxa"/>
+          </w:tcPr>
+          <w:p>
+            <w:pPr>
+              <w:rPr>
+                <w:b/>
+              </w:rPr>
+            </w:pPr>
+            <w:r>
+              <w:rPr>
+                <w:b/>
+              </w:rPr>
+              <w:t>Expected Result</w:t>
+            </w:r>
+          </w:p>
+        </w:tc>
+        <w:tc>
+          <w:tcPr>
+            <w:tcW w:w="2249" w:type="dxa"/>
+          </w:tcPr>
+          <w:p>
+            <w:pPr>
+              <w:rPr>
+                <w:b/>
+              </w:rPr>
+            </w:pPr>
+            <w:r>
+              <w:rPr>
+                <w:b/>
+              </w:rPr>
+              <w:t>Actual Result</w:t>
+            </w:r>
+          </w:p>
+        </w:tc>
+        <w:tc>
+          <w:tcPr>
+            <w:tcW w:w="648" w:type="dxa"/>
+          </w:tcPr>
+          <w:p>
+            <w:pPr>
+              <w:rPr>
+                <w:b/>
+              </w:rPr>
+            </w:pPr>
+            <w:r>
+              <w:rPr>
+                <w:b/>
+              </w:rPr>
+              <w:t>P/F</w:t>
+            </w:r>
+          </w:p>
+        </w:tc>
+      </w:tr>
+      <w:tr>
+        <w:tc>
+          <w:tcPr>
+            <w:tcW w:w="456" w:type="dxa"/>
+            <w:tcBorders>
+              <w:top w:val="single" w:sz="4" w:space="0" w:color="auto"/>
+              <w:left w:val="single" w:sz="4" w:space="0" w:color="auto"/>
+              <w:bottom w:val="single" w:sz="4" w:space="0" w:color="auto"/>
+              <w:right w:val="single" w:sz="4" w:space="0" w:color="auto"/>
+            </w:tcBorders>
+          </w:tcPr>
+          <w:p>
+            <w:pPr>
+              <w:pStyle w:val="NoSpacing"/>
+              <w:rPr>
+                <w:b/>
+              </w:rPr>
+            </w:pPr>
+          </w:p>
+        </w:tc>
+        <w:tc>
+          <w:tcPr>
+            <w:tcW w:w="9102" w:type="dxa"/>
+            <w:gridSpan w:val="4"/>
+            <w:tcBorders>
+              <w:top w:val="single" w:sz="4" w:space="0" w:color="auto"/>
+              <w:left w:val="single" w:sz="4" w:space="0" w:color="auto"/>
+              <w:bottom w:val="single" w:sz="4" w:space="0" w:color="auto"/>
+              <w:right w:val="single" w:sz="4" w:space="0" w:color="auto"/>
+            </w:tcBorders>
+            <w:hideMark/>
+          </w:tcPr>
+          <w:p>
+            <w:pPr>
+              <w:pStyle w:val="NoSpacing"/>
+              <w:rPr>
+                <w:b/>
+              </w:rPr>
+            </w:pPr>
+            <w:r>
+              <w:rPr>
+                <w:b/>
+              </w:rPr>
+              <w:t>Test Case</w:t>
+            </w:r>
+            <w:r>
+              <w:rPr>
+                <w:b/>
+              </w:rPr>
+              <w:t xml:space="preserve"> for Use Case: </w:t>
+            </w:r>
+            <w:r>
+              <w:rPr>
+                <w:b/>
+              </w:rPr>
+              <w:t>Edit a course</w:t>
+            </w:r>
+          </w:p>
+        </w:tc>
+      </w:tr>
+      <w:tr>
+        <w:tc>
+          <w:tcPr>
+            <w:tcW w:w="456" w:type="dxa"/>
+            <w:tcBorders>
+              <w:top w:val="single" w:sz="4" w:space="0" w:color="auto"/>
+              <w:left w:val="single" w:sz="4" w:space="0" w:color="auto"/>
+              <w:bottom w:val="single" w:sz="4" w:space="0" w:color="auto"/>
+              <w:right w:val="single" w:sz="4" w:space="0" w:color="auto"/>
+            </w:tcBorders>
+          </w:tcPr>
+          <w:p>
+            <w:pPr>
+              <w:pStyle w:val="NoSpacing"/>
+            </w:pPr>
+            <w:r>
+              <w:lastRenderedPageBreak/>
+              <w:t>1</w:t>
+            </w:r>
+          </w:p>
+        </w:tc>
+        <w:tc>
+          <w:tcPr>
+            <w:tcW w:w="2787" w:type="dxa"/>
+            <w:tcBorders>
+              <w:top w:val="single" w:sz="4" w:space="0" w:color="auto"/>
+              <w:left w:val="single" w:sz="4" w:space="0" w:color="auto"/>
+              <w:bottom w:val="single" w:sz="4" w:space="0" w:color="auto"/>
+              <w:right w:val="single" w:sz="4" w:space="0" w:color="auto"/>
+            </w:tcBorders>
+            <w:hideMark/>
+          </w:tcPr>
+          <w:p>
+            <w:r>
+              <w:t>Edit existing course</w:t>
+            </w:r>
+          </w:p>
+        </w:tc>
+        <w:tc>
+          <w:tcPr>
+            <w:tcW w:w="3418" w:type="dxa"/>
+            <w:tcBorders>
+              <w:top w:val="single" w:sz="4" w:space="0" w:color="auto"/>
+              <w:left w:val="single" w:sz="4" w:space="0" w:color="auto"/>
+              <w:bottom w:val="single" w:sz="4" w:space="0" w:color="auto"/>
+              <w:right w:val="single" w:sz="4" w:space="0" w:color="auto"/>
+            </w:tcBorders>
+            <w:hideMark/>
+          </w:tcPr>
+          <w:p>
+            <w:r>
+              <w:t>All course data is updated and saved.</w:t>
+            </w:r>
+          </w:p>
+        </w:tc>
+        <w:tc>
+          <w:tcPr>
+            <w:tcW w:w="2249" w:type="dxa"/>
+            <w:tcBorders>
+              <w:top w:val="single" w:sz="4" w:space="0" w:color="auto"/>
+              <w:left w:val="single" w:sz="4" w:space="0" w:color="auto"/>
+              <w:bottom w:val="single" w:sz="4" w:space="0" w:color="auto"/>
+              <w:right w:val="single" w:sz="4" w:space="0" w:color="auto"/>
+            </w:tcBorders>
+          </w:tcPr>
+          <w:p>
+            <w:pPr>
+              <w:pStyle w:val="NoSpacing"/>
+            </w:pPr>
+          </w:p>
+        </w:tc>
+        <w:tc>
+          <w:tcPr>
+            <w:tcW w:w="648" w:type="dxa"/>
+            <w:tcBorders>
+              <w:top w:val="single" w:sz="4" w:space="0" w:color="auto"/>
+              <w:left w:val="single" w:sz="4" w:space="0" w:color="auto"/>
+              <w:bottom w:val="single" w:sz="4" w:space="0" w:color="auto"/>
+              <w:right w:val="single" w:sz="4" w:space="0" w:color="auto"/>
+            </w:tcBorders>
+          </w:tcPr>
+          <w:p>
+            <w:pPr>
+              <w:pStyle w:val="NoSpacing"/>
+            </w:pPr>
+          </w:p>
+        </w:tc>
+      </w:tr>
+      <w:tr>
+        <w:tc>
+          <w:tcPr>
+            <w:tcW w:w="456" w:type="dxa"/>
+            <w:tcBorders>
+              <w:top w:val="single" w:sz="4" w:space="0" w:color="auto"/>
+              <w:left w:val="single" w:sz="4" w:space="0" w:color="auto"/>
+              <w:bottom w:val="single" w:sz="4" w:space="0" w:color="auto"/>
+              <w:right w:val="single" w:sz="4" w:space="0" w:color="auto"/>
+            </w:tcBorders>
+          </w:tcPr>
+          <w:p>
+            <w:pPr>
+              <w:pStyle w:val="NoSpacing"/>
+              <w:rPr>
+                <w:b/>
+              </w:rPr>
+            </w:pPr>
+          </w:p>
+        </w:tc>
+        <w:tc>
+          <w:tcPr>
+            <w:tcW w:w="9102" w:type="dxa"/>
+            <w:gridSpan w:val="4"/>
+            <w:tcBorders>
+              <w:top w:val="single" w:sz="4" w:space="0" w:color="auto"/>
+              <w:left w:val="single" w:sz="4" w:space="0" w:color="auto"/>
+              <w:bottom w:val="single" w:sz="4" w:space="0" w:color="auto"/>
+              <w:right w:val="single" w:sz="4" w:space="0" w:color="auto"/>
+            </w:tcBorders>
+            <w:hideMark/>
+          </w:tcPr>
+          <w:p>
+            <w:pPr>
+              <w:pStyle w:val="NoSpacing"/>
+            </w:pPr>
+            <w:r>
+              <w:rPr>
+                <w:b/>
+              </w:rPr>
+              <w:t>Test Case</w:t>
+            </w:r>
+            <w:r>
+              <w:rPr>
+                <w:b/>
+              </w:rPr>
+              <w:t xml:space="preserve"> for Use Case: </w:t>
+            </w:r>
+            <w:r>
+              <w:rPr>
+                <w:b/>
+              </w:rPr>
+              <w:t>Upload content file(s)</w:t>
+            </w:r>
+          </w:p>
+        </w:tc>
+      </w:tr>
+      <w:tr>
+        <w:tc>
+          <w:tcPr>
+            <w:tcW w:w="456" w:type="dxa"/>
+            <w:tcBorders>
+              <w:top w:val="single" w:sz="4" w:space="0" w:color="auto"/>
+              <w:left w:val="single" w:sz="4" w:space="0" w:color="auto"/>
+              <w:bottom w:val="single" w:sz="4" w:space="0" w:color="auto"/>
+              <w:right w:val="single" w:sz="4" w:space="0" w:color="auto"/>
+            </w:tcBorders>
+          </w:tcPr>
+          <w:p>
+            <w:pPr>
+              <w:pStyle w:val="NoSpacing"/>
+            </w:pPr>
+            <w:r>
+              <w:t>1</w:t>
+            </w:r>
+          </w:p>
+        </w:tc>
+        <w:tc>
+          <w:tcPr>
+            <w:tcW w:w="2787" w:type="dxa"/>
+            <w:tcBorders>
+              <w:top w:val="single" w:sz="4" w:space="0" w:color="auto"/>
+              <w:left w:val="single" w:sz="4" w:space="0" w:color="auto"/>
+              <w:bottom w:val="single" w:sz="4" w:space="0" w:color="auto"/>
+              <w:right w:val="single" w:sz="4" w:space="0" w:color="auto"/>
+            </w:tcBorders>
+            <w:hideMark/>
+          </w:tcPr>
+          <w:p>
+            <w:pPr>
+              <w:pStyle w:val="NoSpacing"/>
+            </w:pPr>
+            <w:r>
+              <w:t>Upload files</w:t>
+            </w:r>
+          </w:p>
+        </w:tc>
+        <w:tc>
+          <w:tcPr>
+            <w:tcW w:w="3418" w:type="dxa"/>
+            <w:tcBorders>
+              <w:top w:val="single" w:sz="4" w:space="0" w:color="auto"/>
+              <w:left w:val="single" w:sz="4" w:space="0" w:color="auto"/>
+              <w:bottom w:val="single" w:sz="4" w:space="0" w:color="auto"/>
+              <w:right w:val="single" w:sz="4" w:space="0" w:color="auto"/>
+            </w:tcBorders>
+            <w:hideMark/>
+          </w:tcPr>
+          <w:p>
+            <w:pPr>
+              <w:pStyle w:val="NoSpacing"/>
+            </w:pPr>
+            <w:r>
+              <w:t>The files are uploaded and saved.</w:t>
+            </w:r>
+          </w:p>
+        </w:tc>
+        <w:tc>
+          <w:tcPr>
+            <w:tcW w:w="2249" w:type="dxa"/>
+            <w:tcBorders>
+              <w:top w:val="single" w:sz="4" w:space="0" w:color="auto"/>
+              <w:left w:val="single" w:sz="4" w:space="0" w:color="auto"/>
+              <w:bottom w:val="single" w:sz="4" w:space="0" w:color="auto"/>
+              <w:right w:val="single" w:sz="4" w:space="0" w:color="auto"/>
+            </w:tcBorders>
+          </w:tcPr>
+          <w:p>
+            <w:pPr>
+              <w:pStyle w:val="NoSpacing"/>
+            </w:pPr>
+          </w:p>
+        </w:tc>
+        <w:tc>
+          <w:tcPr>
+            <w:tcW w:w="648" w:type="dxa"/>
+            <w:tcBorders>
+              <w:top w:val="single" w:sz="4" w:space="0" w:color="auto"/>
+              <w:left w:val="single" w:sz="4" w:space="0" w:color="auto"/>
+              <w:bottom w:val="single" w:sz="4" w:space="0" w:color="auto"/>
+              <w:right w:val="single" w:sz="4" w:space="0" w:color="auto"/>
+            </w:tcBorders>
+          </w:tcPr>
+          <w:p>
+            <w:pPr>
+              <w:pStyle w:val="NoSpacing"/>
+            </w:pPr>
+          </w:p>
+        </w:tc>
+      </w:tr>
+      <w:tr>
+        <w:tc>
+          <w:tcPr>
+            <w:tcW w:w="456" w:type="dxa"/>
+            <w:tcBorders>
+              <w:top w:val="single" w:sz="4" w:space="0" w:color="auto"/>
+              <w:left w:val="single" w:sz="4" w:space="0" w:color="auto"/>
+              <w:bottom w:val="single" w:sz="4" w:space="0" w:color="auto"/>
+              <w:right w:val="single" w:sz="4" w:space="0" w:color="auto"/>
+            </w:tcBorders>
+          </w:tcPr>
+          <w:p>
+            <w:pPr>
+              <w:pStyle w:val="NoSpacing"/>
+              <w:rPr>
+                <w:b/>
+              </w:rPr>
+            </w:pPr>
+          </w:p>
+        </w:tc>
+        <w:tc>
+          <w:tcPr>
+            <w:tcW w:w="9102" w:type="dxa"/>
+            <w:gridSpan w:val="4"/>
+            <w:tcBorders>
+              <w:top w:val="single" w:sz="4" w:space="0" w:color="auto"/>
+              <w:left w:val="single" w:sz="4" w:space="0" w:color="auto"/>
+              <w:bottom w:val="single" w:sz="4" w:space="0" w:color="auto"/>
+              <w:right w:val="single" w:sz="4" w:space="0" w:color="auto"/>
+            </w:tcBorders>
+            <w:hideMark/>
+          </w:tcPr>
+          <w:p>
+            <w:pPr>
+              <w:pStyle w:val="NoSpacing"/>
+            </w:pPr>
+            <w:r>
+              <w:rPr>
+                <w:b/>
+              </w:rPr>
+              <w:t>Test Case</w:t>
+            </w:r>
+            <w:r>
+              <w:rPr>
+                <w:b/>
+              </w:rPr>
+              <w:t xml:space="preserve"> for Use Case: Create </w:t>
+            </w:r>
+            <w:r>
+              <w:rPr>
+                <w:b/>
+              </w:rPr>
+              <w:t>content file(s)</w:t>
+            </w:r>
+          </w:p>
+        </w:tc>
+      </w:tr>
+      <w:tr>
+        <w:tc>
+          <w:tcPr>
+            <w:tcW w:w="456" w:type="dxa"/>
+            <w:tcBorders>
+              <w:top w:val="single" w:sz="4" w:space="0" w:color="auto"/>
+              <w:left w:val="single" w:sz="4" w:space="0" w:color="auto"/>
+              <w:bottom w:val="single" w:sz="4" w:space="0" w:color="auto"/>
+              <w:right w:val="single" w:sz="4" w:space="0" w:color="auto"/>
+            </w:tcBorders>
+          </w:tcPr>
+          <w:p>
+            <w:pPr>
+              <w:pStyle w:val="NoSpacing"/>
+            </w:pPr>
+            <w:r>
+              <w:t>1</w:t>
+            </w:r>
+          </w:p>
+        </w:tc>
+        <w:tc>
+          <w:tcPr>
+            <w:tcW w:w="2787" w:type="dxa"/>
+            <w:tcBorders>
+              <w:top w:val="single" w:sz="4" w:space="0" w:color="auto"/>
+              <w:left w:val="single" w:sz="4" w:space="0" w:color="auto"/>
+              <w:bottom w:val="single" w:sz="4" w:space="0" w:color="auto"/>
+              <w:right w:val="single" w:sz="4" w:space="0" w:color="auto"/>
+            </w:tcBorders>
+            <w:hideMark/>
+          </w:tcPr>
+          <w:p>
+            <w:pPr>
+              <w:pStyle w:val="NoSpacing"/>
+            </w:pPr>
+            <w:r>
+              <w:t xml:space="preserve">Create </w:t>
+            </w:r>
+            <w:r>
+              <w:t>files</w:t>
+            </w:r>
+          </w:p>
+        </w:tc>
+        <w:tc>
+          <w:tcPr>
+            <w:tcW w:w="3418" w:type="dxa"/>
+            <w:tcBorders>
+              <w:top w:val="single" w:sz="4" w:space="0" w:color="auto"/>
+              <w:left w:val="single" w:sz="4" w:space="0" w:color="auto"/>
+              <w:bottom w:val="single" w:sz="4" w:space="0" w:color="auto"/>
+              <w:right w:val="single" w:sz="4" w:space="0" w:color="auto"/>
+            </w:tcBorders>
+            <w:hideMark/>
+          </w:tcPr>
+          <w:p>
+            <w:pPr>
+              <w:pStyle w:val="NoSpacing"/>
+            </w:pPr>
+            <w:r>
+              <w:t>The text editor was used to create and save content files.</w:t>
+            </w:r>
+          </w:p>
+        </w:tc>
+        <w:tc>
+          <w:tcPr>
+            <w:tcW w:w="2249" w:type="dxa"/>
+            <w:tcBorders>
+              <w:top w:val="single" w:sz="4" w:space="0" w:color="auto"/>
+              <w:left w:val="single" w:sz="4" w:space="0" w:color="auto"/>
+              <w:bottom w:val="single" w:sz="4" w:space="0" w:color="auto"/>
+              <w:right w:val="single" w:sz="4" w:space="0" w:color="auto"/>
+            </w:tcBorders>
+          </w:tcPr>
+          <w:p>
+            <w:pPr>
+              <w:pStyle w:val="NoSpacing"/>
+            </w:pPr>
+          </w:p>
+        </w:tc>
+        <w:tc>
+          <w:tcPr>
+            <w:tcW w:w="648" w:type="dxa"/>
+            <w:tcBorders>
+              <w:top w:val="single" w:sz="4" w:space="0" w:color="auto"/>
+              <w:left w:val="single" w:sz="4" w:space="0" w:color="auto"/>
+              <w:bottom w:val="single" w:sz="4" w:space="0" w:color="auto"/>
+              <w:right w:val="single" w:sz="4" w:space="0" w:color="auto"/>
+            </w:tcBorders>
+          </w:tcPr>
+          <w:p>
+            <w:pPr>
+              <w:pStyle w:val="NoSpacing"/>
+            </w:pPr>
+          </w:p>
+        </w:tc>
+      </w:tr>
+      <w:tr>
+        <w:tc>
+          <w:tcPr>
+            <w:tcW w:w="456" w:type="dxa"/>
+            <w:tcBorders>
+              <w:top w:val="single" w:sz="4" w:space="0" w:color="auto"/>
+              <w:left w:val="single" w:sz="4" w:space="0" w:color="auto"/>
+              <w:bottom w:val="single" w:sz="4" w:space="0" w:color="auto"/>
+              <w:right w:val="single" w:sz="4" w:space="0" w:color="auto"/>
+            </w:tcBorders>
+          </w:tcPr>
+          <w:p>
+            <w:pPr>
+              <w:pStyle w:val="NoSpacing"/>
+              <w:rPr>
+                <w:b/>
+              </w:rPr>
+            </w:pPr>
+          </w:p>
+        </w:tc>
+        <w:tc>
+          <w:tcPr>
+            <w:tcW w:w="9102" w:type="dxa"/>
+            <w:gridSpan w:val="4"/>
+            <w:tcBorders>
+              <w:top w:val="single" w:sz="4" w:space="0" w:color="auto"/>
+              <w:left w:val="single" w:sz="4" w:space="0" w:color="auto"/>
+              <w:bottom w:val="single" w:sz="4" w:space="0" w:color="auto"/>
+              <w:right w:val="single" w:sz="4" w:space="0" w:color="auto"/>
+            </w:tcBorders>
+            <w:hideMark/>
+          </w:tcPr>
+          <w:p>
+            <w:pPr>
+              <w:pStyle w:val="NoSpacing"/>
+            </w:pPr>
+            <w:r>
+              <w:rPr>
+                <w:b/>
+              </w:rPr>
+              <w:t>Test Case</w:t>
+            </w:r>
+            <w:r>
+              <w:rPr>
+                <w:b/>
+              </w:rPr>
+              <w:t xml:space="preserve"> for Use Case: </w:t>
+            </w:r>
+            <w:r>
+              <w:rPr>
+                <w:b/>
+              </w:rPr>
+              <w:t>Delete content file(s)</w:t>
+            </w:r>
+          </w:p>
+        </w:tc>
+      </w:tr>
+      <w:tr>
+        <w:tc>
+          <w:tcPr>
+            <w:tcW w:w="456" w:type="dxa"/>
+            <w:tcBorders>
+              <w:top w:val="single" w:sz="4" w:space="0" w:color="auto"/>
+              <w:left w:val="single" w:sz="4" w:space="0" w:color="auto"/>
+              <w:bottom w:val="single" w:sz="4" w:space="0" w:color="auto"/>
+              <w:right w:val="single" w:sz="4" w:space="0" w:color="auto"/>
+            </w:tcBorders>
+          </w:tcPr>
+          <w:p>
+            <w:pPr>
+              <w:pStyle w:val="NoSpacing"/>
+            </w:pPr>
+            <w:r>
+              <w:t>1</w:t>
+            </w:r>
+          </w:p>
+        </w:tc>
+        <w:tc>
+          <w:tcPr>
+            <w:tcW w:w="2787" w:type="dxa"/>
+            <w:tcBorders>
+              <w:top w:val="single" w:sz="4" w:space="0" w:color="auto"/>
+              <w:left w:val="single" w:sz="4" w:space="0" w:color="auto"/>
+              <w:bottom w:val="single" w:sz="4" w:space="0" w:color="auto"/>
+              <w:right w:val="single" w:sz="4" w:space="0" w:color="auto"/>
+            </w:tcBorders>
+            <w:hideMark/>
+          </w:tcPr>
+          <w:p>
+            <w:pPr>
+              <w:pStyle w:val="NoSpacing"/>
+            </w:pPr>
+            <w:r>
+              <w:t>Delete files</w:t>
+            </w:r>
+          </w:p>
+        </w:tc>
+        <w:tc>
+          <w:tcPr>
+            <w:tcW w:w="3418" w:type="dxa"/>
+            <w:tcBorders>
+              <w:top w:val="single" w:sz="4" w:space="0" w:color="auto"/>
+              <w:left w:val="single" w:sz="4" w:space="0" w:color="auto"/>
+              <w:bottom w:val="single" w:sz="4" w:space="0" w:color="auto"/>
+              <w:right w:val="single" w:sz="4" w:space="0" w:color="auto"/>
+            </w:tcBorders>
+            <w:hideMark/>
+          </w:tcPr>
+          <w:p>
+            <w:pPr>
+              <w:pStyle w:val="NoSpacing"/>
+            </w:pPr>
+            <w:r>
+              <w:t>The content files were deleted.</w:t>
+            </w:r>
+          </w:p>
+        </w:tc>
+        <w:tc>
+          <w:tcPr>
+            <w:tcW w:w="2249" w:type="dxa"/>
+            <w:tcBorders>
+              <w:top w:val="single" w:sz="4" w:space="0" w:color="auto"/>
+              <w:left w:val="single" w:sz="4" w:space="0" w:color="auto"/>
+              <w:bottom w:val="single" w:sz="4" w:space="0" w:color="auto"/>
+              <w:right w:val="single" w:sz="4" w:space="0" w:color="auto"/>
+            </w:tcBorders>
+          </w:tcPr>
+          <w:p>
+            <w:pPr>
+              <w:pStyle w:val="NoSpacing"/>
+            </w:pPr>
+          </w:p>
+        </w:tc>
+        <w:tc>
+          <w:tcPr>
+            <w:tcW w:w="648" w:type="dxa"/>
+            <w:tcBorders>
+              <w:top w:val="single" w:sz="4" w:space="0" w:color="auto"/>
+              <w:left w:val="single" w:sz="4" w:space="0" w:color="auto"/>
+              <w:bottom w:val="single" w:sz="4" w:space="0" w:color="auto"/>
+              <w:right w:val="single" w:sz="4" w:space="0" w:color="auto"/>
+            </w:tcBorders>
+          </w:tcPr>
+          <w:p>
+            <w:pPr>
+              <w:pStyle w:val="NoSpacing"/>
+            </w:pPr>
+          </w:p>
+        </w:tc>
+      </w:tr>
+    </w:tbl>
+    <w:p>
+      <w:pPr>
+        <w:rPr>
+          <w:b/>
+          <w:i/>
+        </w:rPr>
+      </w:pPr>
     </w:p>
     <w:p>
       <w:pPr>
@@ -258,335 +1727,10 @@
         </w:rPr>
       </w:pPr>
     </w:p>
-    <w:tbl>
-      <w:tblPr>
-        <w:tblStyle w:val="TableGrid"/>
-        <w:tblW w:w="0" w:type="auto"/>
-        <w:tblLook w:val="04A0"/>
-      </w:tblPr>
-      <w:tblGrid>
-        <w:gridCol w:w="2358"/>
-        <w:gridCol w:w="7218"/>
-      </w:tblGrid>
-      <w:tr>
-        <w:tc>
-          <w:tcPr>
-            <w:tcW w:w="2358" w:type="dxa"/>
-            <w:tcBorders>
-              <w:top w:val="single" w:sz="4" w:space="0" w:color="auto"/>
-              <w:left w:val="single" w:sz="4" w:space="0" w:color="auto"/>
-              <w:bottom w:val="single" w:sz="4" w:space="0" w:color="auto"/>
-              <w:right w:val="single" w:sz="4" w:space="0" w:color="auto"/>
-            </w:tcBorders>
-            <w:hideMark/>
-          </w:tcPr>
-          <w:p>
-            <w:pPr>
-              <w:pStyle w:val="NoSpacing"/>
-              <w:rPr>
-                <w:b/>
-              </w:rPr>
-            </w:pPr>
-            <w:r>
-              <w:rPr>
-                <w:b/>
-              </w:rPr>
-              <w:t>Test Case</w:t>
-            </w:r>
-          </w:p>
-        </w:tc>
-        <w:tc>
-          <w:tcPr>
-            <w:tcW w:w="7218" w:type="dxa"/>
-            <w:tcBorders>
-              <w:top w:val="single" w:sz="4" w:space="0" w:color="auto"/>
-              <w:left w:val="single" w:sz="4" w:space="0" w:color="auto"/>
-              <w:bottom w:val="single" w:sz="4" w:space="0" w:color="auto"/>
-              <w:right w:val="single" w:sz="4" w:space="0" w:color="auto"/>
-            </w:tcBorders>
-            <w:hideMark/>
-          </w:tcPr>
-          <w:p>
-            <w:pPr>
-              <w:pStyle w:val="NoSpacing"/>
-              <w:rPr>
-                <w:b/>
-              </w:rPr>
-            </w:pPr>
-            <w:r>
-              <w:rPr>
-                <w:b/>
-              </w:rPr>
-              <w:t>Test Result</w:t>
-            </w:r>
-          </w:p>
-        </w:tc>
-      </w:tr>
-      <w:tr>
-        <w:tc>
-          <w:tcPr>
-            <w:tcW w:w="2358" w:type="dxa"/>
-            <w:tcBorders>
-              <w:top w:val="single" w:sz="4" w:space="0" w:color="auto"/>
-              <w:left w:val="single" w:sz="4" w:space="0" w:color="auto"/>
-              <w:bottom w:val="single" w:sz="4" w:space="0" w:color="auto"/>
-              <w:right w:val="single" w:sz="4" w:space="0" w:color="auto"/>
-            </w:tcBorders>
-            <w:hideMark/>
-          </w:tcPr>
-          <w:p>
-            <w:pPr>
-              <w:pStyle w:val="NoSpacing"/>
-            </w:pPr>
-            <w:r>
-              <w:t>Create a new course</w:t>
-            </w:r>
-          </w:p>
-        </w:tc>
-        <w:tc>
-          <w:tcPr>
-            <w:tcW w:w="7218" w:type="dxa"/>
-            <w:tcBorders>
-              <w:top w:val="single" w:sz="4" w:space="0" w:color="auto"/>
-              <w:left w:val="single" w:sz="4" w:space="0" w:color="auto"/>
-              <w:bottom w:val="single" w:sz="4" w:space="0" w:color="auto"/>
-              <w:right w:val="single" w:sz="4" w:space="0" w:color="auto"/>
-            </w:tcBorders>
-            <w:hideMark/>
-          </w:tcPr>
-          <w:p>
-            <w:pPr>
-              <w:pStyle w:val="NoSpacing"/>
-            </w:pPr>
-            <w:r>
-              <w:t>New course with all required components have been created.</w:t>
-            </w:r>
-          </w:p>
-        </w:tc>
-      </w:tr>
-      <w:tr>
-        <w:tc>
-          <w:tcPr>
-            <w:tcW w:w="2358" w:type="dxa"/>
-            <w:tcBorders>
-              <w:top w:val="single" w:sz="4" w:space="0" w:color="auto"/>
-              <w:left w:val="single" w:sz="4" w:space="0" w:color="auto"/>
-              <w:bottom w:val="single" w:sz="4" w:space="0" w:color="auto"/>
-              <w:right w:val="single" w:sz="4" w:space="0" w:color="auto"/>
-            </w:tcBorders>
-            <w:hideMark/>
-          </w:tcPr>
-          <w:p>
-            <w:pPr>
-              <w:pStyle w:val="NoSpacing"/>
-            </w:pPr>
-            <w:r>
-              <w:t>Edit a course</w:t>
-            </w:r>
-          </w:p>
-        </w:tc>
-        <w:tc>
-          <w:tcPr>
-            <w:tcW w:w="7218" w:type="dxa"/>
-            <w:tcBorders>
-              <w:top w:val="single" w:sz="4" w:space="0" w:color="auto"/>
-              <w:left w:val="single" w:sz="4" w:space="0" w:color="auto"/>
-              <w:bottom w:val="single" w:sz="4" w:space="0" w:color="auto"/>
-              <w:right w:val="single" w:sz="4" w:space="0" w:color="auto"/>
-            </w:tcBorders>
-            <w:hideMark/>
-          </w:tcPr>
-          <w:p>
-            <w:pPr>
-              <w:pStyle w:val="NoSpacing"/>
-            </w:pPr>
-            <w:r>
-              <w:t>Content within existing course has been updated, content files have been uploaded, and content files have been deleted.</w:t>
-            </w:r>
-          </w:p>
-        </w:tc>
-      </w:tr>
-      <w:tr>
-        <w:tc>
-          <w:tcPr>
-            <w:tcW w:w="2358" w:type="dxa"/>
-            <w:tcBorders>
-              <w:top w:val="single" w:sz="4" w:space="0" w:color="auto"/>
-              <w:left w:val="single" w:sz="4" w:space="0" w:color="auto"/>
-              <w:bottom w:val="single" w:sz="4" w:space="0" w:color="auto"/>
-              <w:right w:val="single" w:sz="4" w:space="0" w:color="auto"/>
-            </w:tcBorders>
-            <w:hideMark/>
-          </w:tcPr>
-          <w:p>
-            <w:pPr>
-              <w:pStyle w:val="NoSpacing"/>
-            </w:pPr>
-            <w:r>
-              <w:t>Delete a course</w:t>
-            </w:r>
-          </w:p>
-        </w:tc>
-        <w:tc>
-          <w:tcPr>
-            <w:tcW w:w="7218" w:type="dxa"/>
-            <w:tcBorders>
-              <w:top w:val="single" w:sz="4" w:space="0" w:color="auto"/>
-              <w:left w:val="single" w:sz="4" w:space="0" w:color="auto"/>
-              <w:bottom w:val="single" w:sz="4" w:space="0" w:color="auto"/>
-              <w:right w:val="single" w:sz="4" w:space="0" w:color="auto"/>
-            </w:tcBorders>
-            <w:hideMark/>
-          </w:tcPr>
-          <w:p>
-            <w:pPr>
-              <w:pStyle w:val="NoSpacing"/>
-            </w:pPr>
-            <w:r>
-              <w:t>All data and files associated with a specific existing course have been deleted from the system and the course entry has been removed from the course catalog.</w:t>
-            </w:r>
-          </w:p>
-        </w:tc>
-      </w:tr>
-      <w:tr>
-        <w:tc>
-          <w:tcPr>
-            <w:tcW w:w="2358" w:type="dxa"/>
-            <w:tcBorders>
-              <w:top w:val="single" w:sz="4" w:space="0" w:color="auto"/>
-              <w:left w:val="single" w:sz="4" w:space="0" w:color="auto"/>
-              <w:bottom w:val="single" w:sz="4" w:space="0" w:color="auto"/>
-              <w:right w:val="single" w:sz="4" w:space="0" w:color="auto"/>
-            </w:tcBorders>
-            <w:hideMark/>
-          </w:tcPr>
-          <w:p>
-            <w:pPr>
-              <w:pStyle w:val="NoSpacing"/>
-            </w:pPr>
-            <w:r>
-              <w:t>Archive a course</w:t>
-            </w:r>
-          </w:p>
-        </w:tc>
-        <w:tc>
-          <w:tcPr>
-            <w:tcW w:w="7218" w:type="dxa"/>
-            <w:tcBorders>
-              <w:top w:val="single" w:sz="4" w:space="0" w:color="auto"/>
-              <w:left w:val="single" w:sz="4" w:space="0" w:color="auto"/>
-              <w:bottom w:val="single" w:sz="4" w:space="0" w:color="auto"/>
-              <w:right w:val="single" w:sz="4" w:space="0" w:color="auto"/>
-            </w:tcBorders>
-            <w:hideMark/>
-          </w:tcPr>
-          <w:p>
-            <w:pPr>
-              <w:pStyle w:val="NoSpacing"/>
-            </w:pPr>
-            <w:r>
-              <w:t>The archival flag has been set for existing course and the course entry has been removed from the course catalog.</w:t>
-            </w:r>
-          </w:p>
-        </w:tc>
-      </w:tr>
-      <w:tr>
-        <w:tc>
-          <w:tcPr>
-            <w:tcW w:w="2358" w:type="dxa"/>
-            <w:tcBorders>
-              <w:top w:val="single" w:sz="4" w:space="0" w:color="auto"/>
-              <w:left w:val="single" w:sz="4" w:space="0" w:color="auto"/>
-              <w:bottom w:val="single" w:sz="4" w:space="0" w:color="auto"/>
-              <w:right w:val="single" w:sz="4" w:space="0" w:color="auto"/>
-            </w:tcBorders>
-            <w:hideMark/>
-          </w:tcPr>
-          <w:p>
-            <w:pPr>
-              <w:pStyle w:val="NoSpacing"/>
-            </w:pPr>
-            <w:r>
-              <w:t>Upload content file(s)</w:t>
-            </w:r>
-          </w:p>
-        </w:tc>
-        <w:tc>
-          <w:tcPr>
-            <w:tcW w:w="7218" w:type="dxa"/>
-            <w:tcBorders>
-              <w:top w:val="single" w:sz="4" w:space="0" w:color="auto"/>
-              <w:left w:val="single" w:sz="4" w:space="0" w:color="auto"/>
-              <w:bottom w:val="single" w:sz="4" w:space="0" w:color="auto"/>
-              <w:right w:val="single" w:sz="4" w:space="0" w:color="auto"/>
-            </w:tcBorders>
-            <w:hideMark/>
-          </w:tcPr>
-          <w:p>
-            <w:pPr>
-              <w:pStyle w:val="NoSpacing"/>
-            </w:pPr>
-            <w:r>
-              <w:t>The content file(s) have been uploaded into the storage area.</w:t>
-            </w:r>
-          </w:p>
-        </w:tc>
-      </w:tr>
-      <w:tr>
-        <w:tc>
-          <w:tcPr>
-            <w:tcW w:w="2358" w:type="dxa"/>
-            <w:tcBorders>
-              <w:top w:val="single" w:sz="4" w:space="0" w:color="auto"/>
-              <w:left w:val="single" w:sz="4" w:space="0" w:color="auto"/>
-              <w:bottom w:val="single" w:sz="4" w:space="0" w:color="auto"/>
-              <w:right w:val="single" w:sz="4" w:space="0" w:color="auto"/>
-            </w:tcBorders>
-            <w:hideMark/>
-          </w:tcPr>
-          <w:p>
-            <w:pPr>
-              <w:pStyle w:val="NoSpacing"/>
-            </w:pPr>
-            <w:r>
-              <w:t>Delete content file(s)</w:t>
-            </w:r>
-          </w:p>
-        </w:tc>
-        <w:tc>
-          <w:tcPr>
-            <w:tcW w:w="7218" w:type="dxa"/>
-            <w:tcBorders>
-              <w:top w:val="single" w:sz="4" w:space="0" w:color="auto"/>
-              <w:left w:val="single" w:sz="4" w:space="0" w:color="auto"/>
-              <w:bottom w:val="single" w:sz="4" w:space="0" w:color="auto"/>
-              <w:right w:val="single" w:sz="4" w:space="0" w:color="auto"/>
-            </w:tcBorders>
-            <w:hideMark/>
-          </w:tcPr>
-          <w:p>
-            <w:pPr>
-              <w:pStyle w:val="NoSpacing"/>
-            </w:pPr>
-            <w:r>
-              <w:t>The content file(s) have been deleted from the storage area.</w:t>
-            </w:r>
-          </w:p>
-        </w:tc>
-      </w:tr>
-    </w:tbl>
     <w:p>
-      <w:pPr>
-        <w:pStyle w:val="NoSpacing"/>
-        <w:rPr>
-          <w:rFonts w:asciiTheme="minorHAnsi" w:hAnsiTheme="minorHAnsi" w:cstheme="minorBidi"/>
-          <w:sz w:val="22"/>
-          <w:szCs w:val="22"/>
-        </w:rPr>
-      </w:pPr>
+      <w:bookmarkStart w:id="0" w:name="_GoBack"/>
+      <w:bookmarkEnd w:id="0"/>
     </w:p>
-    <w:p/>
-    <w:p/>
     <w:p>
       <w:pPr>
         <w:rPr>
@@ -621,7 +1765,7 @@
         <w:tblStyle w:val="TableGrid"/>
         <w:tblW w:w="0" w:type="auto"/>
         <w:tblInd w:w="18" w:type="dxa"/>
-        <w:tblLook w:val="04A0"/>
+        <w:tblLook w:val="04A0" w:firstRow="1" w:lastRow="0" w:firstColumn="1" w:lastColumn="0" w:noHBand="0" w:noVBand="1"/>
       </w:tblPr>
       <w:tblGrid>
         <w:gridCol w:w="456"/>
@@ -674,7 +1818,6 @@
           </w:tcPr>
           <w:p>
             <w:r>
-              <w:lastRenderedPageBreak/>
               <w:t>#</w:t>
             </w:r>
           </w:p>
@@ -1468,6 +2611,7 @@
               <w:rPr>
                 <w:b/>
               </w:rPr>
+              <w:lastRenderedPageBreak/>
               <w:t xml:space="preserve">Test Case </w:t>
             </w:r>
             <w:r>
@@ -1826,21 +2970,16 @@
           </w:tcPr>
           <w:p>
             <w:r>
-              <w:t xml:space="preserve">Select Next navigation </w:t>
-            </w:r>
-            <w:r>
-              <w:lastRenderedPageBreak/>
-              <w:t>button</w:t>
-            </w:r>
-          </w:p>
-        </w:tc>
-        <w:tc>
-          <w:tcPr>
-            <w:tcW w:w="3418" w:type="dxa"/>
-          </w:tcPr>
-          <w:p>
-            <w:r>
-              <w:lastRenderedPageBreak/>
+              <w:t>Select Next navigation button</w:t>
+            </w:r>
+          </w:p>
+        </w:tc>
+        <w:tc>
+          <w:tcPr>
+            <w:tcW w:w="3418" w:type="dxa"/>
+          </w:tcPr>
+          <w:p>
+            <w:r>
               <w:t>Advance to next screen</w:t>
             </w:r>
           </w:p>
@@ -1868,7 +3007,6 @@
           </w:tcPr>
           <w:p>
             <w:r>
-              <w:lastRenderedPageBreak/>
               <w:t>4</w:t>
             </w:r>
           </w:p>
@@ -2820,6 +3958,7 @@
           </w:tcPr>
           <w:p>
             <w:r>
+              <w:lastRenderedPageBreak/>
               <w:t>3</w:t>
             </w:r>
           </w:p>
@@ -3172,7 +4311,6 @@
           </w:tcPr>
           <w:p>
             <w:r>
-              <w:lastRenderedPageBreak/>
               <w:t>14</w:t>
             </w:r>
           </w:p>
@@ -3241,8 +4379,6 @@
             <w:r>
               <w:t xml:space="preserve"> </w:t>
             </w:r>
-            <w:bookmarkStart w:id="0" w:name="_GoBack"/>
-            <w:bookmarkEnd w:id="0"/>
             <w:r>
               <w:t>(step 5). Select enough correct answers to pass with at least one incorrect answer.</w:t>
             </w:r>
@@ -3882,6 +5018,7 @@
           </w:tcPr>
           <w:p>
             <w:r>
+              <w:lastRenderedPageBreak/>
               <w:t>6</w:t>
             </w:r>
           </w:p>
@@ -4352,7 +5489,6 @@
           <w:b/>
           <w:i/>
         </w:rPr>
-        <w:lastRenderedPageBreak/>
         <w:t>Backend</w:t>
       </w:r>
     </w:p>
@@ -4368,7 +5504,7 @@
         <w:tblStyle w:val="TableGrid"/>
         <w:tblW w:w="0" w:type="auto"/>
         <w:tblInd w:w="18" w:type="dxa"/>
-        <w:tblLook w:val="04A0"/>
+        <w:tblLook w:val="04A0" w:firstRow="1" w:lastRow="0" w:firstColumn="1" w:lastColumn="0" w:noHBand="0" w:noVBand="1"/>
       </w:tblPr>
       <w:tblGrid>
         <w:gridCol w:w="456"/>
@@ -5417,7 +6553,11 @@
               <w:pStyle w:val="NoSpacing"/>
             </w:pPr>
             <w:r>
-              <w:t>The user is validated against prerequisites and a success flag is returned.</w:t>
+              <w:t xml:space="preserve">The user is validated against </w:t>
+            </w:r>
+            <w:r>
+              <w:lastRenderedPageBreak/>
+              <w:t>prerequisites and a success flag is returned.</w:t>
             </w:r>
           </w:p>
         </w:tc>
@@ -5736,7 +6876,7 @@
 </file>
 
 <file path=word/styles.xml><?xml version="1.0" encoding="utf-8"?>
-<w:styles xmlns:r="http://schemas.openxmlformats.org/officeDocument/2006/relationships" xmlns:w="http://schemas.openxmlformats.org/wordprocessingml/2006/main">
+<w:styles xmlns:mc="http://schemas.openxmlformats.org/markup-compatibility/2006" xmlns:r="http://schemas.openxmlformats.org/officeDocument/2006/relationships" xmlns:w="http://schemas.openxmlformats.org/wordprocessingml/2006/main" xmlns:w14="http://schemas.microsoft.com/office/word/2010/wordml" mc:Ignorable="w14">
   <w:docDefaults>
     <w:rPrDefault>
       <w:rPr>
@@ -5920,7 +7060,6 @@
     <w:uiPriority w:val="99"/>
     <w:semiHidden/>
     <w:unhideWhenUsed/>
-    <w:qFormat/>
     <w:tblPr>
       <w:tblInd w:w="0" w:type="dxa"/>
       <w:tblCellMar>

</xml_diff>